<commit_message>
Interpreter 0.2 before building
</commit_message>
<xml_diff>
--- a/Projekt wstępny.docx
+++ b/Projekt wstępny.docx
@@ -1,6 +1,6 @@
 
 <file path=word/document.xml><?xml version="1.0" encoding="utf-8"?>
-<w:document xmlns:wpc="http://schemas.microsoft.com/office/word/2010/wordprocessingCanvas" xmlns:cx="http://schemas.microsoft.com/office/drawing/2014/chartex" xmlns:cx1="http://schemas.microsoft.com/office/drawing/2015/9/8/chartex" xmlns:cx2="http://schemas.microsoft.com/office/drawing/2015/10/21/chartex" xmlns:cx3="http://schemas.microsoft.com/office/drawing/2016/5/9/chartex" xmlns:cx4="http://schemas.microsoft.com/office/drawing/2016/5/10/chartex" xmlns:cx5="http://schemas.microsoft.com/office/drawing/2016/5/11/chartex" xmlns:cx6="http://schemas.microsoft.com/office/drawing/2016/5/12/chartex" xmlns:cx7="http://schemas.microsoft.com/office/drawing/2016/5/13/chartex" xmlns:cx8="http://schemas.microsoft.com/office/drawing/2016/5/14/chartex" xmlns:mc="http://schemas.openxmlformats.org/markup-compatibility/2006" xmlns:aink="http://schemas.microsoft.com/office/drawing/2016/ink" xmlns:am3d="http://schemas.microsoft.com/office/drawing/2017/model3d" xmlns:o="urn:schemas-microsoft-com:office:office" xmlns:r="http://schemas.openxmlformats.org/officeDocument/2006/relationships" xmlns:m="http://schemas.openxmlformats.org/officeDocument/2006/math" xmlns:v="urn:schemas-microsoft-com:vml" xmlns:wp14="http://schemas.microsoft.com/office/word/2010/wordprocessingDrawing" xmlns:wp="http://schemas.openxmlformats.org/drawingml/2006/wordprocessingDrawing" xmlns:w10="urn:schemas-microsoft-com:office:word" xmlns:w="http://schemas.openxmlformats.org/wordprocessingml/2006/main" xmlns:w14="http://schemas.microsoft.com/office/word/2010/wordml" xmlns:w15="http://schemas.microsoft.com/office/word/2012/wordml" xmlns:w16cid="http://schemas.microsoft.com/office/word/2016/wordml/cid" xmlns:w16se="http://schemas.microsoft.com/office/word/2015/wordml/symex" xmlns:wpg="http://schemas.microsoft.com/office/word/2010/wordprocessingGroup" xmlns:wpi="http://schemas.microsoft.com/office/word/2010/wordprocessingInk" xmlns:wne="http://schemas.microsoft.com/office/word/2006/wordml" xmlns:wps="http://schemas.microsoft.com/office/word/2010/wordprocessingShape" mc:Ignorable="w14 w15 w16se w16cid wp14">
+<w:document xmlns:wpc="http://schemas.microsoft.com/office/word/2010/wordprocessingCanvas" xmlns:cx="http://schemas.microsoft.com/office/drawing/2014/chartex" xmlns:cx1="http://schemas.microsoft.com/office/drawing/2015/9/8/chartex" xmlns:cx2="http://schemas.microsoft.com/office/drawing/2015/10/21/chartex" xmlns:cx3="http://schemas.microsoft.com/office/drawing/2016/5/9/chartex" xmlns:cx4="http://schemas.microsoft.com/office/drawing/2016/5/10/chartex" xmlns:cx5="http://schemas.microsoft.com/office/drawing/2016/5/11/chartex" xmlns:cx6="http://schemas.microsoft.com/office/drawing/2016/5/12/chartex" xmlns:cx7="http://schemas.microsoft.com/office/drawing/2016/5/13/chartex" xmlns:cx8="http://schemas.microsoft.com/office/drawing/2016/5/14/chartex" xmlns:mc="http://schemas.openxmlformats.org/markup-compatibility/2006" xmlns:aink="http://schemas.microsoft.com/office/drawing/2016/ink" xmlns:am3d="http://schemas.microsoft.com/office/drawing/2017/model3d" xmlns:o="urn:schemas-microsoft-com:office:office" xmlns:r="http://schemas.openxmlformats.org/officeDocument/2006/relationships" xmlns:m="http://schemas.openxmlformats.org/officeDocument/2006/math" xmlns:v="urn:schemas-microsoft-com:vml" xmlns:wp14="http://schemas.microsoft.com/office/word/2010/wordprocessingDrawing" xmlns:wp="http://schemas.openxmlformats.org/drawingml/2006/wordprocessingDrawing" xmlns:w10="urn:schemas-microsoft-com:office:word" xmlns:w="http://schemas.openxmlformats.org/wordprocessingml/2006/main" xmlns:w14="http://schemas.microsoft.com/office/word/2010/wordml" xmlns:w15="http://schemas.microsoft.com/office/word/2012/wordml" xmlns:w16cex="http://schemas.microsoft.com/office/word/2018/wordml/cex" xmlns:w16cid="http://schemas.microsoft.com/office/word/2016/wordml/cid" xmlns:w16="http://schemas.microsoft.com/office/word/2018/wordml" xmlns:w16se="http://schemas.microsoft.com/office/word/2015/wordml/symex" xmlns:wpg="http://schemas.microsoft.com/office/word/2010/wordprocessingGroup" xmlns:wpi="http://schemas.microsoft.com/office/word/2010/wordprocessingInk" xmlns:wne="http://schemas.microsoft.com/office/word/2006/wordml" xmlns:wps="http://schemas.microsoft.com/office/word/2010/wordprocessingShape" mc:Ignorable="w14 w15 w16se w16cid w16 w16cex wp14">
   <w:body>
     <w:p>
       <w:pPr>
@@ -750,18 +750,8 @@
           <w:iCs/>
           <w:lang w:val="en-US"/>
         </w:rPr>
-        <w:t>#</w:t>
-      </w:r>
-      <w:proofErr w:type="spellStart"/>
-      <w:r>
-        <w:rPr>
-          <w:i/>
-          <w:iCs/>
-          <w:lang w:val="en-US"/>
-        </w:rPr>
-        <w:t>komentarz</w:t>
-      </w:r>
-      <w:proofErr w:type="spellEnd"/>
+        <w:t>#komentarz</w:t>
+      </w:r>
     </w:p>
     <w:p>
       <w:pPr>
@@ -5409,16 +5399,21 @@
         <w:tab/>
         <w:t xml:space="preserve">def </w:t>
       </w:r>
-      <w:proofErr w:type="gramStart"/>
-      <w:r>
-        <w:rPr>
-          <w:i/>
-          <w:iCs/>
-        </w:rPr>
-        <w:t>student(</w:t>
-      </w:r>
-      <w:proofErr w:type="spellStart"/>
-      <w:proofErr w:type="gramEnd"/>
+      <w:r>
+        <w:rPr>
+          <w:i/>
+          <w:iCs/>
+        </w:rPr>
+        <w:t>S</w:t>
+      </w:r>
+      <w:r>
+        <w:rPr>
+          <w:i/>
+          <w:iCs/>
+        </w:rPr>
+        <w:t>tudent(</w:t>
+      </w:r>
+      <w:proofErr w:type="spellStart"/>
       <w:r>
         <w:rPr>
           <w:i/>
@@ -5912,55 +5907,6 @@
       <w:proofErr w:type="spellEnd"/>
       <w:r>
         <w:t>.</w:t>
-      </w:r>
-      <w:r>
-        <w:t xml:space="preserve"> Metody </w:t>
-      </w:r>
-      <w:r>
-        <w:t xml:space="preserve">„def TYP </w:t>
-      </w:r>
-      <w:proofErr w:type="spellStart"/>
-      <w:proofErr w:type="gramStart"/>
-      <w:r>
-        <w:t>toTYP</w:t>
-      </w:r>
-      <w:proofErr w:type="spellEnd"/>
-      <w:r>
-        <w:t>(</w:t>
-      </w:r>
-      <w:proofErr w:type="gramEnd"/>
-      <w:r>
-        <w:t>)</w:t>
-      </w:r>
-      <w:r>
-        <w:t xml:space="preserve">” pozwalają na konwersję obiektu na określony typ. Szczególnie przydaje się to </w:t>
-      </w:r>
-      <w:r>
-        <w:t>przy tekstach i wartościach logicznych. Metody są automatycznie wykorzystywane do konwersji na dany typ, gdy jest on wymagany.</w:t>
-      </w:r>
-      <w:r>
-        <w:t xml:space="preserve"> </w:t>
-      </w:r>
-      <w:r>
-        <w:t xml:space="preserve">Są </w:t>
-      </w:r>
-      <w:r>
-        <w:t>obsługiwane metody operatorowe</w:t>
-      </w:r>
-      <w:r>
-        <w:t xml:space="preserve"> z C++ (np. operator+, </w:t>
-      </w:r>
-      <w:r>
-        <w:t>operator++</w:t>
-      </w:r>
-      <w:r>
-        <w:t>, operator</w:t>
-      </w:r>
-      <w:r>
-        <w:t>&lt;</w:t>
-      </w:r>
-      <w:r>
-        <w:t>).</w:t>
       </w:r>
     </w:p>
     <w:p>
@@ -5980,11 +5926,7 @@
         <w:ind w:firstLine="360"/>
       </w:pPr>
       <w:r>
-        <w:t xml:space="preserve">Każdy token nieterminalny będzie zrealizowany jako oddzielna struktura danych, dziedzicząca po strukturze Token. Każdy token terminalny będzie zrealizowany jako stała w </w:t>
-      </w:r>
-      <w:r>
-        <w:lastRenderedPageBreak/>
-        <w:t xml:space="preserve">enumeracji </w:t>
+        <w:t xml:space="preserve">Każdy token nieterminalny będzie zrealizowany jako oddzielna struktura danych, dziedzicząca po strukturze Token. Każdy token terminalny będzie zrealizowany jako stała w enumeracji </w:t>
       </w:r>
       <w:proofErr w:type="spellStart"/>
       <w:r>
@@ -6032,6 +5974,7 @@
         </w:numPr>
       </w:pPr>
       <w:r>
+        <w:lastRenderedPageBreak/>
         <w:t>Analiza leksykalna</w:t>
       </w:r>
     </w:p>
@@ -7471,7 +7414,1398 @@
           <w:color w:val="1F3763" w:themeColor="accent1" w:themeShade="7F"/>
           <w:lang w:val="en-US"/>
         </w:rPr>
+        <w:t>ConditionalExpression</w:t>
+      </w:r>
+      <w:proofErr w:type="spellEnd"/>
+      <w:r>
+        <w:rPr>
+          <w:rFonts w:ascii="Times New Roman" w:eastAsiaTheme="majorEastAsia" w:hAnsi="Times New Roman" w:cs="Times New Roman"/>
+          <w:color w:val="1F3763" w:themeColor="accent1" w:themeShade="7F"/>
+          <w:lang w:val="en-US"/>
+        </w:rPr>
+        <w:t xml:space="preserve"> = </w:t>
+      </w:r>
+      <w:proofErr w:type="spellStart"/>
+      <w:r>
+        <w:rPr>
+          <w:rFonts w:ascii="Times New Roman" w:eastAsiaTheme="majorEastAsia" w:hAnsi="Times New Roman" w:cs="Times New Roman"/>
+          <w:color w:val="1F3763" w:themeColor="accent1" w:themeShade="7F"/>
+          <w:lang w:val="en-US"/>
+        </w:rPr>
+        <w:t>AndExpression</w:t>
+      </w:r>
+      <w:proofErr w:type="spellEnd"/>
+      <w:r>
+        <w:rPr>
+          <w:rFonts w:ascii="Times New Roman" w:eastAsiaTheme="majorEastAsia" w:hAnsi="Times New Roman" w:cs="Times New Roman"/>
+          <w:color w:val="1F3763" w:themeColor="accent1" w:themeShade="7F"/>
+          <w:lang w:val="en-US"/>
+        </w:rPr>
+        <w:t xml:space="preserve">, {"or", </w:t>
+      </w:r>
+      <w:proofErr w:type="spellStart"/>
+      <w:r>
+        <w:rPr>
+          <w:rFonts w:ascii="Times New Roman" w:eastAsiaTheme="majorEastAsia" w:hAnsi="Times New Roman" w:cs="Times New Roman"/>
+          <w:color w:val="1F3763" w:themeColor="accent1" w:themeShade="7F"/>
+          <w:lang w:val="en-US"/>
+        </w:rPr>
+        <w:t>AndExpression</w:t>
+      </w:r>
+      <w:proofErr w:type="spellEnd"/>
+      <w:r>
+        <w:rPr>
+          <w:rFonts w:ascii="Times New Roman" w:eastAsiaTheme="majorEastAsia" w:hAnsi="Times New Roman" w:cs="Times New Roman"/>
+          <w:color w:val="1F3763" w:themeColor="accent1" w:themeShade="7F"/>
+          <w:lang w:val="en-US"/>
+        </w:rPr>
+        <w:t>};</w:t>
+      </w:r>
+    </w:p>
+    <w:p>
+      <w:pPr>
+        <w:rPr>
+          <w:rFonts w:ascii="Times New Roman" w:eastAsiaTheme="majorEastAsia" w:hAnsi="Times New Roman" w:cs="Times New Roman"/>
+          <w:color w:val="1F3763" w:themeColor="accent1" w:themeShade="7F"/>
+          <w:lang w:val="en-US"/>
+        </w:rPr>
+      </w:pPr>
+      <w:proofErr w:type="spellStart"/>
+      <w:r>
+        <w:rPr>
+          <w:rFonts w:ascii="Times New Roman" w:eastAsiaTheme="majorEastAsia" w:hAnsi="Times New Roman" w:cs="Times New Roman"/>
+          <w:color w:val="1F3763" w:themeColor="accent1" w:themeShade="7F"/>
+          <w:lang w:val="en-US"/>
+        </w:rPr>
+        <w:t>AndExpression</w:t>
+      </w:r>
+      <w:proofErr w:type="spellEnd"/>
+      <w:r>
+        <w:rPr>
+          <w:rFonts w:ascii="Times New Roman" w:eastAsiaTheme="majorEastAsia" w:hAnsi="Times New Roman" w:cs="Times New Roman"/>
+          <w:color w:val="1F3763" w:themeColor="accent1" w:themeShade="7F"/>
+          <w:lang w:val="en-US"/>
+        </w:rPr>
+        <w:t xml:space="preserve"> = </w:t>
+      </w:r>
+      <w:proofErr w:type="spellStart"/>
+      <w:r>
+        <w:rPr>
+          <w:rFonts w:ascii="Times New Roman" w:eastAsiaTheme="majorEastAsia" w:hAnsi="Times New Roman" w:cs="Times New Roman"/>
+          <w:color w:val="1F3763" w:themeColor="accent1" w:themeShade="7F"/>
+          <w:lang w:val="en-US"/>
+        </w:rPr>
+        <w:t>OrExpression</w:t>
+      </w:r>
+      <w:proofErr w:type="spellEnd"/>
+      <w:r>
+        <w:rPr>
+          <w:rFonts w:ascii="Times New Roman" w:eastAsiaTheme="majorEastAsia" w:hAnsi="Times New Roman" w:cs="Times New Roman"/>
+          <w:color w:val="1F3763" w:themeColor="accent1" w:themeShade="7F"/>
+          <w:lang w:val="en-US"/>
+        </w:rPr>
+        <w:t xml:space="preserve">, {"and", </w:t>
+      </w:r>
+      <w:proofErr w:type="spellStart"/>
+      <w:r>
+        <w:rPr>
+          <w:rFonts w:ascii="Times New Roman" w:eastAsiaTheme="majorEastAsia" w:hAnsi="Times New Roman" w:cs="Times New Roman"/>
+          <w:color w:val="1F3763" w:themeColor="accent1" w:themeShade="7F"/>
+          <w:lang w:val="en-US"/>
+        </w:rPr>
+        <w:t>OrExpression</w:t>
+      </w:r>
+      <w:proofErr w:type="spellEnd"/>
+      <w:r>
+        <w:rPr>
+          <w:rFonts w:ascii="Times New Roman" w:eastAsiaTheme="majorEastAsia" w:hAnsi="Times New Roman" w:cs="Times New Roman"/>
+          <w:color w:val="1F3763" w:themeColor="accent1" w:themeShade="7F"/>
+          <w:lang w:val="en-US"/>
+        </w:rPr>
+        <w:t>};</w:t>
+      </w:r>
+    </w:p>
+    <w:p>
+      <w:pPr>
+        <w:rPr>
+          <w:rFonts w:ascii="Times New Roman" w:eastAsiaTheme="majorEastAsia" w:hAnsi="Times New Roman" w:cs="Times New Roman"/>
+          <w:color w:val="1F3763" w:themeColor="accent1" w:themeShade="7F"/>
+          <w:lang w:val="en-US"/>
+        </w:rPr>
+      </w:pPr>
+      <w:proofErr w:type="spellStart"/>
+      <w:r>
+        <w:rPr>
+          <w:rFonts w:ascii="Times New Roman" w:eastAsiaTheme="majorEastAsia" w:hAnsi="Times New Roman" w:cs="Times New Roman"/>
+          <w:color w:val="1F3763" w:themeColor="accent1" w:themeShade="7F"/>
+          <w:lang w:val="en-US"/>
+        </w:rPr>
+        <w:t>OrExpression</w:t>
+      </w:r>
+      <w:proofErr w:type="spellEnd"/>
+      <w:r>
+        <w:rPr>
+          <w:rFonts w:ascii="Times New Roman" w:eastAsiaTheme="majorEastAsia" w:hAnsi="Times New Roman" w:cs="Times New Roman"/>
+          <w:color w:val="1F3763" w:themeColor="accent1" w:themeShade="7F"/>
+          <w:lang w:val="en-US"/>
+        </w:rPr>
+        <w:t xml:space="preserve"> = ["not"], </w:t>
+      </w:r>
+      <w:proofErr w:type="spellStart"/>
+      <w:r>
+        <w:rPr>
+          <w:rFonts w:ascii="Times New Roman" w:eastAsiaTheme="majorEastAsia" w:hAnsi="Times New Roman" w:cs="Times New Roman"/>
+          <w:color w:val="1F3763" w:themeColor="accent1" w:themeShade="7F"/>
+          <w:lang w:val="en-US"/>
+        </w:rPr>
+        <w:t>RelativeExpression</w:t>
+      </w:r>
+      <w:proofErr w:type="spellEnd"/>
+      <w:r>
+        <w:rPr>
+          <w:rFonts w:ascii="Times New Roman" w:eastAsiaTheme="majorEastAsia" w:hAnsi="Times New Roman" w:cs="Times New Roman"/>
+          <w:color w:val="1F3763" w:themeColor="accent1" w:themeShade="7F"/>
+          <w:lang w:val="en-US"/>
+        </w:rPr>
+        <w:t>, {</w:t>
+      </w:r>
+      <w:proofErr w:type="spellStart"/>
+      <w:r>
+        <w:rPr>
+          <w:rFonts w:ascii="Times New Roman" w:eastAsiaTheme="majorEastAsia" w:hAnsi="Times New Roman" w:cs="Times New Roman"/>
+          <w:color w:val="1F3763" w:themeColor="accent1" w:themeShade="7F"/>
+          <w:lang w:val="en-US"/>
+        </w:rPr>
+        <w:t>RelativeOperator</w:t>
+      </w:r>
+      <w:proofErr w:type="spellEnd"/>
+      <w:r>
+        <w:rPr>
+          <w:rFonts w:ascii="Times New Roman" w:eastAsiaTheme="majorEastAsia" w:hAnsi="Times New Roman" w:cs="Times New Roman"/>
+          <w:color w:val="1F3763" w:themeColor="accent1" w:themeShade="7F"/>
+          <w:lang w:val="en-US"/>
+        </w:rPr>
+        <w:t xml:space="preserve">, ["not"], </w:t>
+      </w:r>
+      <w:proofErr w:type="spellStart"/>
+      <w:r>
+        <w:rPr>
+          <w:rFonts w:ascii="Times New Roman" w:eastAsiaTheme="majorEastAsia" w:hAnsi="Times New Roman" w:cs="Times New Roman"/>
+          <w:color w:val="1F3763" w:themeColor="accent1" w:themeShade="7F"/>
+          <w:lang w:val="en-US"/>
+        </w:rPr>
+        <w:t>RelativeExpression</w:t>
+      </w:r>
+      <w:proofErr w:type="spellEnd"/>
+      <w:r>
+        <w:rPr>
+          <w:rFonts w:ascii="Times New Roman" w:eastAsiaTheme="majorEastAsia" w:hAnsi="Times New Roman" w:cs="Times New Roman"/>
+          <w:color w:val="1F3763" w:themeColor="accent1" w:themeShade="7F"/>
+          <w:lang w:val="en-US"/>
+        </w:rPr>
+        <w:t>};</w:t>
+      </w:r>
+    </w:p>
+    <w:p>
+      <w:pPr>
+        <w:rPr>
+          <w:rFonts w:ascii="Times New Roman" w:eastAsiaTheme="majorEastAsia" w:hAnsi="Times New Roman" w:cs="Times New Roman"/>
+          <w:color w:val="1F3763" w:themeColor="accent1" w:themeShade="7F"/>
+          <w:lang w:val="en-US"/>
+        </w:rPr>
+      </w:pPr>
+      <w:proofErr w:type="spellStart"/>
+      <w:r>
+        <w:rPr>
+          <w:rFonts w:ascii="Times New Roman" w:eastAsiaTheme="majorEastAsia" w:hAnsi="Times New Roman" w:cs="Times New Roman"/>
+          <w:color w:val="1F3763" w:themeColor="accent1" w:themeShade="7F"/>
+          <w:lang w:val="en-US"/>
+        </w:rPr>
+        <w:t>RelativeExpression</w:t>
+      </w:r>
+      <w:proofErr w:type="spellEnd"/>
+      <w:r>
+        <w:rPr>
+          <w:rFonts w:ascii="Times New Roman" w:eastAsiaTheme="majorEastAsia" w:hAnsi="Times New Roman" w:cs="Times New Roman"/>
+          <w:color w:val="1F3763" w:themeColor="accent1" w:themeShade="7F"/>
+          <w:lang w:val="en-US"/>
+        </w:rPr>
+        <w:t xml:space="preserve"> = '(' </w:t>
+      </w:r>
+      <w:proofErr w:type="spellStart"/>
+      <w:r>
+        <w:rPr>
+          <w:rFonts w:ascii="Times New Roman" w:eastAsiaTheme="majorEastAsia" w:hAnsi="Times New Roman" w:cs="Times New Roman"/>
+          <w:color w:val="1F3763" w:themeColor="accent1" w:themeShade="7F"/>
+          <w:lang w:val="en-US"/>
+        </w:rPr>
+        <w:t>ConditionalExpression</w:t>
+      </w:r>
+      <w:proofErr w:type="spellEnd"/>
+      <w:r>
+        <w:rPr>
+          <w:rFonts w:ascii="Times New Roman" w:eastAsiaTheme="majorEastAsia" w:hAnsi="Times New Roman" w:cs="Times New Roman"/>
+          <w:color w:val="1F3763" w:themeColor="accent1" w:themeShade="7F"/>
+          <w:lang w:val="en-US"/>
+        </w:rPr>
+        <w:t xml:space="preserve"> ')' | </w:t>
+      </w:r>
+      <w:proofErr w:type="spellStart"/>
+      <w:r>
+        <w:rPr>
+          <w:rFonts w:ascii="Times New Roman" w:eastAsiaTheme="majorEastAsia" w:hAnsi="Times New Roman" w:cs="Times New Roman"/>
+          <w:color w:val="1F3763" w:themeColor="accent1" w:themeShade="7F"/>
+          <w:lang w:val="en-US"/>
+        </w:rPr>
+        <w:t>ArithmeticExpression</w:t>
+      </w:r>
+      <w:proofErr w:type="spellEnd"/>
+      <w:r>
+        <w:rPr>
+          <w:rFonts w:ascii="Times New Roman" w:eastAsiaTheme="majorEastAsia" w:hAnsi="Times New Roman" w:cs="Times New Roman"/>
+          <w:color w:val="1F3763" w:themeColor="accent1" w:themeShade="7F"/>
+          <w:lang w:val="en-US"/>
+        </w:rPr>
+        <w:t>;</w:t>
+      </w:r>
+    </w:p>
+    <w:p>
+      <w:pPr>
+        <w:rPr>
+          <w:rFonts w:ascii="Times New Roman" w:eastAsiaTheme="majorEastAsia" w:hAnsi="Times New Roman" w:cs="Times New Roman"/>
+          <w:color w:val="1F3763" w:themeColor="accent1" w:themeShade="7F"/>
+          <w:lang w:val="en-US"/>
+        </w:rPr>
+      </w:pPr>
+    </w:p>
+    <w:p>
+      <w:pPr>
+        <w:rPr>
+          <w:rFonts w:ascii="Times New Roman" w:eastAsiaTheme="majorEastAsia" w:hAnsi="Times New Roman" w:cs="Times New Roman"/>
+          <w:color w:val="1F3763" w:themeColor="accent1" w:themeShade="7F"/>
+          <w:lang w:val="en-US"/>
+        </w:rPr>
+      </w:pPr>
+      <w:proofErr w:type="spellStart"/>
+      <w:r>
+        <w:rPr>
+          <w:rFonts w:ascii="Times New Roman" w:eastAsiaTheme="majorEastAsia" w:hAnsi="Times New Roman" w:cs="Times New Roman"/>
+          <w:color w:val="1F3763" w:themeColor="accent1" w:themeShade="7F"/>
+          <w:lang w:val="en-US"/>
+        </w:rPr>
         <w:lastRenderedPageBreak/>
+        <w:t>ArithmeticExpression</w:t>
+      </w:r>
+      <w:proofErr w:type="spellEnd"/>
+      <w:r>
+        <w:rPr>
+          <w:rFonts w:ascii="Times New Roman" w:eastAsiaTheme="majorEastAsia" w:hAnsi="Times New Roman" w:cs="Times New Roman"/>
+          <w:color w:val="1F3763" w:themeColor="accent1" w:themeShade="7F"/>
+          <w:lang w:val="en-US"/>
+        </w:rPr>
+        <w:t xml:space="preserve"> = </w:t>
+      </w:r>
+      <w:proofErr w:type="spellStart"/>
+      <w:r>
+        <w:rPr>
+          <w:rFonts w:ascii="Times New Roman" w:eastAsiaTheme="majorEastAsia" w:hAnsi="Times New Roman" w:cs="Times New Roman"/>
+          <w:color w:val="1F3763" w:themeColor="accent1" w:themeShade="7F"/>
+          <w:lang w:val="en-US"/>
+        </w:rPr>
+        <w:t>AddExpression</w:t>
+      </w:r>
+      <w:proofErr w:type="spellEnd"/>
+      <w:r>
+        <w:rPr>
+          <w:rFonts w:ascii="Times New Roman" w:eastAsiaTheme="majorEastAsia" w:hAnsi="Times New Roman" w:cs="Times New Roman"/>
+          <w:color w:val="1F3763" w:themeColor="accent1" w:themeShade="7F"/>
+          <w:lang w:val="en-US"/>
+        </w:rPr>
+        <w:t>, {</w:t>
+      </w:r>
+      <w:proofErr w:type="spellStart"/>
+      <w:r>
+        <w:rPr>
+          <w:rFonts w:ascii="Times New Roman" w:eastAsiaTheme="majorEastAsia" w:hAnsi="Times New Roman" w:cs="Times New Roman"/>
+          <w:color w:val="1F3763" w:themeColor="accent1" w:themeShade="7F"/>
+          <w:lang w:val="en-US"/>
+        </w:rPr>
+        <w:t>AddOperator</w:t>
+      </w:r>
+      <w:proofErr w:type="spellEnd"/>
+      <w:r>
+        <w:rPr>
+          <w:rFonts w:ascii="Times New Roman" w:eastAsiaTheme="majorEastAsia" w:hAnsi="Times New Roman" w:cs="Times New Roman"/>
+          <w:color w:val="1F3763" w:themeColor="accent1" w:themeShade="7F"/>
+          <w:lang w:val="en-US"/>
+        </w:rPr>
+        <w:t xml:space="preserve">, </w:t>
+      </w:r>
+      <w:proofErr w:type="spellStart"/>
+      <w:r>
+        <w:rPr>
+          <w:rFonts w:ascii="Times New Roman" w:eastAsiaTheme="majorEastAsia" w:hAnsi="Times New Roman" w:cs="Times New Roman"/>
+          <w:color w:val="1F3763" w:themeColor="accent1" w:themeShade="7F"/>
+          <w:lang w:val="en-US"/>
+        </w:rPr>
+        <w:t>AddExpression</w:t>
+      </w:r>
+      <w:proofErr w:type="spellEnd"/>
+      <w:r>
+        <w:rPr>
+          <w:rFonts w:ascii="Times New Roman" w:eastAsiaTheme="majorEastAsia" w:hAnsi="Times New Roman" w:cs="Times New Roman"/>
+          <w:color w:val="1F3763" w:themeColor="accent1" w:themeShade="7F"/>
+          <w:lang w:val="en-US"/>
+        </w:rPr>
+        <w:t>};</w:t>
+      </w:r>
+    </w:p>
+    <w:p>
+      <w:pPr>
+        <w:rPr>
+          <w:rFonts w:ascii="Times New Roman" w:eastAsiaTheme="majorEastAsia" w:hAnsi="Times New Roman" w:cs="Times New Roman"/>
+          <w:color w:val="1F3763" w:themeColor="accent1" w:themeShade="7F"/>
+          <w:lang w:val="en-US"/>
+        </w:rPr>
+      </w:pPr>
+      <w:proofErr w:type="spellStart"/>
+      <w:r>
+        <w:rPr>
+          <w:rFonts w:ascii="Times New Roman" w:eastAsiaTheme="majorEastAsia" w:hAnsi="Times New Roman" w:cs="Times New Roman"/>
+          <w:color w:val="1F3763" w:themeColor="accent1" w:themeShade="7F"/>
+          <w:lang w:val="en-US"/>
+        </w:rPr>
+        <w:t>AddExpression</w:t>
+      </w:r>
+      <w:proofErr w:type="spellEnd"/>
+      <w:r>
+        <w:rPr>
+          <w:rFonts w:ascii="Times New Roman" w:eastAsiaTheme="majorEastAsia" w:hAnsi="Times New Roman" w:cs="Times New Roman"/>
+          <w:color w:val="1F3763" w:themeColor="accent1" w:themeShade="7F"/>
+          <w:lang w:val="en-US"/>
+        </w:rPr>
+        <w:t xml:space="preserve"> = </w:t>
+      </w:r>
+      <w:proofErr w:type="spellStart"/>
+      <w:r>
+        <w:rPr>
+          <w:rFonts w:ascii="Times New Roman" w:eastAsiaTheme="majorEastAsia" w:hAnsi="Times New Roman" w:cs="Times New Roman"/>
+          <w:color w:val="1F3763" w:themeColor="accent1" w:themeShade="7F"/>
+          <w:lang w:val="en-US"/>
+        </w:rPr>
+        <w:t>MultiplyExpression</w:t>
+      </w:r>
+      <w:proofErr w:type="spellEnd"/>
+      <w:r>
+        <w:rPr>
+          <w:rFonts w:ascii="Times New Roman" w:eastAsiaTheme="majorEastAsia" w:hAnsi="Times New Roman" w:cs="Times New Roman"/>
+          <w:color w:val="1F3763" w:themeColor="accent1" w:themeShade="7F"/>
+          <w:lang w:val="en-US"/>
+        </w:rPr>
+        <w:t>, {</w:t>
+      </w:r>
+      <w:proofErr w:type="spellStart"/>
+      <w:r>
+        <w:rPr>
+          <w:rFonts w:ascii="Times New Roman" w:eastAsiaTheme="majorEastAsia" w:hAnsi="Times New Roman" w:cs="Times New Roman"/>
+          <w:color w:val="1F3763" w:themeColor="accent1" w:themeShade="7F"/>
+          <w:lang w:val="en-US"/>
+        </w:rPr>
+        <w:t>MultiplyOperator</w:t>
+      </w:r>
+      <w:proofErr w:type="spellEnd"/>
+      <w:r>
+        <w:rPr>
+          <w:rFonts w:ascii="Times New Roman" w:eastAsiaTheme="majorEastAsia" w:hAnsi="Times New Roman" w:cs="Times New Roman"/>
+          <w:color w:val="1F3763" w:themeColor="accent1" w:themeShade="7F"/>
+          <w:lang w:val="en-US"/>
+        </w:rPr>
+        <w:t xml:space="preserve">, </w:t>
+      </w:r>
+      <w:proofErr w:type="spellStart"/>
+      <w:r>
+        <w:rPr>
+          <w:rFonts w:ascii="Times New Roman" w:eastAsiaTheme="majorEastAsia" w:hAnsi="Times New Roman" w:cs="Times New Roman"/>
+          <w:color w:val="1F3763" w:themeColor="accent1" w:themeShade="7F"/>
+          <w:lang w:val="en-US"/>
+        </w:rPr>
+        <w:t>MultiplyExpression</w:t>
+      </w:r>
+      <w:proofErr w:type="spellEnd"/>
+      <w:r>
+        <w:rPr>
+          <w:rFonts w:ascii="Times New Roman" w:eastAsiaTheme="majorEastAsia" w:hAnsi="Times New Roman" w:cs="Times New Roman"/>
+          <w:color w:val="1F3763" w:themeColor="accent1" w:themeShade="7F"/>
+          <w:lang w:val="en-US"/>
+        </w:rPr>
+        <w:t>};</w:t>
+      </w:r>
+    </w:p>
+    <w:p>
+      <w:pPr>
+        <w:rPr>
+          <w:rFonts w:ascii="Times New Roman" w:eastAsiaTheme="majorEastAsia" w:hAnsi="Times New Roman" w:cs="Times New Roman"/>
+          <w:color w:val="1F3763" w:themeColor="accent1" w:themeShade="7F"/>
+          <w:lang w:val="en-US"/>
+        </w:rPr>
+      </w:pPr>
+      <w:proofErr w:type="spellStart"/>
+      <w:r>
+        <w:rPr>
+          <w:rFonts w:ascii="Times New Roman" w:eastAsiaTheme="majorEastAsia" w:hAnsi="Times New Roman" w:cs="Times New Roman"/>
+          <w:color w:val="1F3763" w:themeColor="accent1" w:themeShade="7F"/>
+          <w:lang w:val="en-US"/>
+        </w:rPr>
+        <w:t>MultiplyExpression</w:t>
+      </w:r>
+      <w:proofErr w:type="spellEnd"/>
+      <w:r>
+        <w:rPr>
+          <w:rFonts w:ascii="Times New Roman" w:eastAsiaTheme="majorEastAsia" w:hAnsi="Times New Roman" w:cs="Times New Roman"/>
+          <w:color w:val="1F3763" w:themeColor="accent1" w:themeShade="7F"/>
+          <w:lang w:val="en-US"/>
+        </w:rPr>
+        <w:t xml:space="preserve"> = [</w:t>
+      </w:r>
+      <w:proofErr w:type="spellStart"/>
+      <w:r>
+        <w:rPr>
+          <w:rFonts w:ascii="Times New Roman" w:eastAsiaTheme="majorEastAsia" w:hAnsi="Times New Roman" w:cs="Times New Roman"/>
+          <w:color w:val="1F3763" w:themeColor="accent1" w:themeShade="7F"/>
+          <w:lang w:val="en-US"/>
+        </w:rPr>
+        <w:t>UnarySign</w:t>
+      </w:r>
+      <w:proofErr w:type="spellEnd"/>
+      <w:r>
+        <w:rPr>
+          <w:rFonts w:ascii="Times New Roman" w:eastAsiaTheme="majorEastAsia" w:hAnsi="Times New Roman" w:cs="Times New Roman"/>
+          <w:color w:val="1F3763" w:themeColor="accent1" w:themeShade="7F"/>
+          <w:lang w:val="en-US"/>
+        </w:rPr>
+        <w:t xml:space="preserve"> | </w:t>
+      </w:r>
+      <w:proofErr w:type="spellStart"/>
+      <w:r>
+        <w:rPr>
+          <w:rFonts w:ascii="Times New Roman" w:eastAsiaTheme="majorEastAsia" w:hAnsi="Times New Roman" w:cs="Times New Roman"/>
+          <w:color w:val="1F3763" w:themeColor="accent1" w:themeShade="7F"/>
+          <w:lang w:val="en-US"/>
+        </w:rPr>
+        <w:t>PreIncrement</w:t>
+      </w:r>
+      <w:proofErr w:type="spellEnd"/>
+      <w:r>
+        <w:rPr>
+          <w:rFonts w:ascii="Times New Roman" w:eastAsiaTheme="majorEastAsia" w:hAnsi="Times New Roman" w:cs="Times New Roman"/>
+          <w:color w:val="1F3763" w:themeColor="accent1" w:themeShade="7F"/>
+          <w:lang w:val="en-US"/>
+        </w:rPr>
+        <w:t>], Term;</w:t>
+      </w:r>
+    </w:p>
+    <w:p>
+      <w:pPr>
+        <w:rPr>
+          <w:rFonts w:ascii="Times New Roman" w:eastAsiaTheme="majorEastAsia" w:hAnsi="Times New Roman" w:cs="Times New Roman"/>
+          <w:color w:val="1F3763" w:themeColor="accent1" w:themeShade="7F"/>
+          <w:lang w:val="en-US"/>
+        </w:rPr>
+      </w:pPr>
+      <w:r>
+        <w:rPr>
+          <w:rFonts w:ascii="Times New Roman" w:eastAsiaTheme="majorEastAsia" w:hAnsi="Times New Roman" w:cs="Times New Roman"/>
+          <w:color w:val="1F3763" w:themeColor="accent1" w:themeShade="7F"/>
+          <w:lang w:val="en-US"/>
+        </w:rPr>
+        <w:t xml:space="preserve">Term = </w:t>
+      </w:r>
+      <w:proofErr w:type="spellStart"/>
+      <w:r>
+        <w:rPr>
+          <w:rFonts w:ascii="Times New Roman" w:eastAsiaTheme="majorEastAsia" w:hAnsi="Times New Roman" w:cs="Times New Roman"/>
+          <w:color w:val="1F3763" w:themeColor="accent1" w:themeShade="7F"/>
+          <w:lang w:val="en-US"/>
+        </w:rPr>
+        <w:t>ConstantValue</w:t>
+      </w:r>
+      <w:proofErr w:type="spellEnd"/>
+      <w:r>
+        <w:rPr>
+          <w:rFonts w:ascii="Times New Roman" w:eastAsiaTheme="majorEastAsia" w:hAnsi="Times New Roman" w:cs="Times New Roman"/>
+          <w:color w:val="1F3763" w:themeColor="accent1" w:themeShade="7F"/>
+          <w:lang w:val="en-US"/>
+        </w:rPr>
+        <w:t xml:space="preserve"> | '(', </w:t>
+      </w:r>
+      <w:proofErr w:type="spellStart"/>
+      <w:r>
+        <w:rPr>
+          <w:rFonts w:ascii="Times New Roman" w:eastAsiaTheme="majorEastAsia" w:hAnsi="Times New Roman" w:cs="Times New Roman"/>
+          <w:color w:val="1F3763" w:themeColor="accent1" w:themeShade="7F"/>
+          <w:lang w:val="en-US"/>
+        </w:rPr>
+        <w:t>ArithmeticExpression</w:t>
+      </w:r>
+      <w:proofErr w:type="spellEnd"/>
+      <w:r>
+        <w:rPr>
+          <w:rFonts w:ascii="Times New Roman" w:eastAsiaTheme="majorEastAsia" w:hAnsi="Times New Roman" w:cs="Times New Roman"/>
+          <w:color w:val="1F3763" w:themeColor="accent1" w:themeShade="7F"/>
+          <w:lang w:val="en-US"/>
+        </w:rPr>
+        <w:t>, ')'</w:t>
+      </w:r>
+    </w:p>
+    <w:p>
+      <w:pPr>
+        <w:rPr>
+          <w:rFonts w:ascii="Times New Roman" w:eastAsiaTheme="majorEastAsia" w:hAnsi="Times New Roman" w:cs="Times New Roman"/>
+          <w:color w:val="1F3763" w:themeColor="accent1" w:themeShade="7F"/>
+          <w:lang w:val="en-US"/>
+        </w:rPr>
+      </w:pPr>
+      <w:r>
+        <w:rPr>
+          <w:rFonts w:ascii="Times New Roman" w:eastAsiaTheme="majorEastAsia" w:hAnsi="Times New Roman" w:cs="Times New Roman"/>
+          <w:color w:val="1F3763" w:themeColor="accent1" w:themeShade="7F"/>
+          <w:lang w:val="en-US"/>
+        </w:rPr>
+        <w:t xml:space="preserve">      | ((Variable, [</w:t>
+      </w:r>
+      <w:proofErr w:type="spellStart"/>
+      <w:r>
+        <w:rPr>
+          <w:rFonts w:ascii="Times New Roman" w:eastAsiaTheme="majorEastAsia" w:hAnsi="Times New Roman" w:cs="Times New Roman"/>
+          <w:color w:val="1F3763" w:themeColor="accent1" w:themeShade="7F"/>
+          <w:lang w:val="en-US"/>
+        </w:rPr>
+        <w:t>PostIncrement</w:t>
+      </w:r>
+      <w:proofErr w:type="spellEnd"/>
+      <w:r>
+        <w:rPr>
+          <w:rFonts w:ascii="Times New Roman" w:eastAsiaTheme="majorEastAsia" w:hAnsi="Times New Roman" w:cs="Times New Roman"/>
+          <w:color w:val="1F3763" w:themeColor="accent1" w:themeShade="7F"/>
+          <w:lang w:val="en-US"/>
+        </w:rPr>
+        <w:t xml:space="preserve">] | Constant | </w:t>
+      </w:r>
+      <w:proofErr w:type="spellStart"/>
+      <w:r>
+        <w:rPr>
+          <w:rFonts w:ascii="Times New Roman" w:eastAsiaTheme="majorEastAsia" w:hAnsi="Times New Roman" w:cs="Times New Roman"/>
+          <w:color w:val="1F3763" w:themeColor="accent1" w:themeShade="7F"/>
+          <w:lang w:val="en-US"/>
+        </w:rPr>
+        <w:t>FunctionCall</w:t>
+      </w:r>
+      <w:proofErr w:type="spellEnd"/>
+      <w:r>
+        <w:rPr>
+          <w:rFonts w:ascii="Times New Roman" w:eastAsiaTheme="majorEastAsia" w:hAnsi="Times New Roman" w:cs="Times New Roman"/>
+          <w:color w:val="1F3763" w:themeColor="accent1" w:themeShade="7F"/>
+          <w:lang w:val="en-US"/>
+        </w:rPr>
+        <w:t>), {</w:t>
+      </w:r>
+      <w:proofErr w:type="spellStart"/>
+      <w:r>
+        <w:rPr>
+          <w:rFonts w:ascii="Times New Roman" w:eastAsiaTheme="majorEastAsia" w:hAnsi="Times New Roman" w:cs="Times New Roman"/>
+          <w:color w:val="1F3763" w:themeColor="accent1" w:themeShade="7F"/>
+          <w:lang w:val="en-US"/>
+        </w:rPr>
+        <w:t>ArraySubscript</w:t>
+      </w:r>
+      <w:proofErr w:type="spellEnd"/>
+      <w:r>
+        <w:rPr>
+          <w:rFonts w:ascii="Times New Roman" w:eastAsiaTheme="majorEastAsia" w:hAnsi="Times New Roman" w:cs="Times New Roman"/>
+          <w:color w:val="1F3763" w:themeColor="accent1" w:themeShade="7F"/>
+          <w:lang w:val="en-US"/>
+        </w:rPr>
+        <w:t>}), {'.', (Variable, [</w:t>
+      </w:r>
+      <w:proofErr w:type="spellStart"/>
+      <w:r>
+        <w:rPr>
+          <w:rFonts w:ascii="Times New Roman" w:eastAsiaTheme="majorEastAsia" w:hAnsi="Times New Roman" w:cs="Times New Roman"/>
+          <w:color w:val="1F3763" w:themeColor="accent1" w:themeShade="7F"/>
+          <w:lang w:val="en-US"/>
+        </w:rPr>
+        <w:t>PostIncrement</w:t>
+      </w:r>
+      <w:proofErr w:type="spellEnd"/>
+      <w:r>
+        <w:rPr>
+          <w:rFonts w:ascii="Times New Roman" w:eastAsiaTheme="majorEastAsia" w:hAnsi="Times New Roman" w:cs="Times New Roman"/>
+          <w:color w:val="1F3763" w:themeColor="accent1" w:themeShade="7F"/>
+          <w:lang w:val="en-US"/>
+        </w:rPr>
+        <w:t xml:space="preserve">] | Constant | </w:t>
+      </w:r>
+      <w:proofErr w:type="spellStart"/>
+      <w:r>
+        <w:rPr>
+          <w:rFonts w:ascii="Times New Roman" w:eastAsiaTheme="majorEastAsia" w:hAnsi="Times New Roman" w:cs="Times New Roman"/>
+          <w:color w:val="1F3763" w:themeColor="accent1" w:themeShade="7F"/>
+          <w:lang w:val="en-US"/>
+        </w:rPr>
+        <w:t>FunctionCall</w:t>
+      </w:r>
+      <w:proofErr w:type="spellEnd"/>
+      <w:r>
+        <w:rPr>
+          <w:rFonts w:ascii="Times New Roman" w:eastAsiaTheme="majorEastAsia" w:hAnsi="Times New Roman" w:cs="Times New Roman"/>
+          <w:color w:val="1F3763" w:themeColor="accent1" w:themeShade="7F"/>
+          <w:lang w:val="en-US"/>
+        </w:rPr>
+        <w:t>), {</w:t>
+      </w:r>
+      <w:proofErr w:type="spellStart"/>
+      <w:r>
+        <w:rPr>
+          <w:rFonts w:ascii="Times New Roman" w:eastAsiaTheme="majorEastAsia" w:hAnsi="Times New Roman" w:cs="Times New Roman"/>
+          <w:color w:val="1F3763" w:themeColor="accent1" w:themeShade="7F"/>
+          <w:lang w:val="en-US"/>
+        </w:rPr>
+        <w:t>ArraySubscript</w:t>
+      </w:r>
+      <w:proofErr w:type="spellEnd"/>
+      <w:r>
+        <w:rPr>
+          <w:rFonts w:ascii="Times New Roman" w:eastAsiaTheme="majorEastAsia" w:hAnsi="Times New Roman" w:cs="Times New Roman"/>
+          <w:color w:val="1F3763" w:themeColor="accent1" w:themeShade="7F"/>
+          <w:lang w:val="en-US"/>
+        </w:rPr>
+        <w:t>}}</w:t>
+      </w:r>
+    </w:p>
+    <w:p>
+      <w:pPr>
+        <w:rPr>
+          <w:rFonts w:ascii="Times New Roman" w:eastAsiaTheme="majorEastAsia" w:hAnsi="Times New Roman" w:cs="Times New Roman"/>
+          <w:color w:val="1F3763" w:themeColor="accent1" w:themeShade="7F"/>
+          <w:lang w:val="en-US"/>
+        </w:rPr>
+      </w:pPr>
+    </w:p>
+    <w:p>
+      <w:pPr>
+        <w:rPr>
+          <w:rFonts w:ascii="Times New Roman" w:eastAsiaTheme="majorEastAsia" w:hAnsi="Times New Roman" w:cs="Times New Roman"/>
+          <w:color w:val="1F3763" w:themeColor="accent1" w:themeShade="7F"/>
+          <w:lang w:val="en-US"/>
+        </w:rPr>
+      </w:pPr>
+      <w:proofErr w:type="spellStart"/>
+      <w:r>
+        <w:rPr>
+          <w:rFonts w:ascii="Times New Roman" w:eastAsiaTheme="majorEastAsia" w:hAnsi="Times New Roman" w:cs="Times New Roman"/>
+          <w:color w:val="1F3763" w:themeColor="accent1" w:themeShade="7F"/>
+          <w:lang w:val="en-US"/>
+        </w:rPr>
+        <w:t>FunctionCall</w:t>
+      </w:r>
+      <w:proofErr w:type="spellEnd"/>
+      <w:r>
+        <w:rPr>
+          <w:rFonts w:ascii="Times New Roman" w:eastAsiaTheme="majorEastAsia" w:hAnsi="Times New Roman" w:cs="Times New Roman"/>
+          <w:color w:val="1F3763" w:themeColor="accent1" w:themeShade="7F"/>
+          <w:lang w:val="en-US"/>
+        </w:rPr>
+        <w:t xml:space="preserve"> = Variable, '(', </w:t>
+      </w:r>
+      <w:proofErr w:type="spellStart"/>
+      <w:r>
+        <w:rPr>
+          <w:rFonts w:ascii="Times New Roman" w:eastAsiaTheme="majorEastAsia" w:hAnsi="Times New Roman" w:cs="Times New Roman"/>
+          <w:color w:val="1F3763" w:themeColor="accent1" w:themeShade="7F"/>
+          <w:lang w:val="en-US"/>
+        </w:rPr>
+        <w:t>ArgumentList</w:t>
+      </w:r>
+      <w:proofErr w:type="spellEnd"/>
+      <w:r>
+        <w:rPr>
+          <w:rFonts w:ascii="Times New Roman" w:eastAsiaTheme="majorEastAsia" w:hAnsi="Times New Roman" w:cs="Times New Roman"/>
+          <w:color w:val="1F3763" w:themeColor="accent1" w:themeShade="7F"/>
+          <w:lang w:val="en-US"/>
+        </w:rPr>
+        <w:t>, ')';</w:t>
+      </w:r>
+    </w:p>
+    <w:p>
+      <w:pPr>
+        <w:rPr>
+          <w:rFonts w:ascii="Times New Roman" w:eastAsiaTheme="majorEastAsia" w:hAnsi="Times New Roman" w:cs="Times New Roman"/>
+          <w:color w:val="1F3763" w:themeColor="accent1" w:themeShade="7F"/>
+          <w:lang w:val="en-US"/>
+        </w:rPr>
+      </w:pPr>
+      <w:proofErr w:type="spellStart"/>
+      <w:r>
+        <w:rPr>
+          <w:rFonts w:ascii="Times New Roman" w:eastAsiaTheme="majorEastAsia" w:hAnsi="Times New Roman" w:cs="Times New Roman"/>
+          <w:color w:val="1F3763" w:themeColor="accent1" w:themeShade="7F"/>
+          <w:lang w:val="en-US"/>
+        </w:rPr>
+        <w:t>ArgumentList</w:t>
+      </w:r>
+      <w:proofErr w:type="spellEnd"/>
+      <w:r>
+        <w:rPr>
+          <w:rFonts w:ascii="Times New Roman" w:eastAsiaTheme="majorEastAsia" w:hAnsi="Times New Roman" w:cs="Times New Roman"/>
+          <w:color w:val="1F3763" w:themeColor="accent1" w:themeShade="7F"/>
+          <w:lang w:val="en-US"/>
+        </w:rPr>
+        <w:t xml:space="preserve"> = [Argument, {',', Argument}];</w:t>
+      </w:r>
+    </w:p>
+    <w:p>
+      <w:pPr>
+        <w:rPr>
+          <w:rFonts w:ascii="Times New Roman" w:eastAsiaTheme="majorEastAsia" w:hAnsi="Times New Roman" w:cs="Times New Roman"/>
+          <w:color w:val="1F3763" w:themeColor="accent1" w:themeShade="7F"/>
+          <w:lang w:val="en-US"/>
+        </w:rPr>
+      </w:pPr>
+      <w:r>
+        <w:rPr>
+          <w:rFonts w:ascii="Times New Roman" w:eastAsiaTheme="majorEastAsia" w:hAnsi="Times New Roman" w:cs="Times New Roman"/>
+          <w:color w:val="1F3763" w:themeColor="accent1" w:themeShade="7F"/>
+          <w:lang w:val="en-US"/>
+        </w:rPr>
+        <w:t xml:space="preserve">Argument = Term | </w:t>
+      </w:r>
+      <w:proofErr w:type="spellStart"/>
+      <w:r>
+        <w:rPr>
+          <w:rFonts w:ascii="Times New Roman" w:eastAsiaTheme="majorEastAsia" w:hAnsi="Times New Roman" w:cs="Times New Roman"/>
+          <w:color w:val="1F3763" w:themeColor="accent1" w:themeShade="7F"/>
+          <w:lang w:val="en-US"/>
+        </w:rPr>
+        <w:t>ArithmeticExpression</w:t>
+      </w:r>
+      <w:proofErr w:type="spellEnd"/>
+      <w:r>
+        <w:rPr>
+          <w:rFonts w:ascii="Times New Roman" w:eastAsiaTheme="majorEastAsia" w:hAnsi="Times New Roman" w:cs="Times New Roman"/>
+          <w:color w:val="1F3763" w:themeColor="accent1" w:themeShade="7F"/>
+          <w:lang w:val="en-US"/>
+        </w:rPr>
+        <w:t>;</w:t>
+      </w:r>
+    </w:p>
+    <w:p>
+      <w:pPr>
+        <w:rPr>
+          <w:rFonts w:ascii="Times New Roman" w:eastAsiaTheme="majorEastAsia" w:hAnsi="Times New Roman" w:cs="Times New Roman"/>
+          <w:color w:val="1F3763" w:themeColor="accent1" w:themeShade="7F"/>
+          <w:lang w:val="en-US"/>
+        </w:rPr>
+      </w:pPr>
+    </w:p>
+    <w:p>
+      <w:pPr>
+        <w:rPr>
+          <w:rFonts w:ascii="Times New Roman" w:eastAsiaTheme="majorEastAsia" w:hAnsi="Times New Roman" w:cs="Times New Roman"/>
+          <w:color w:val="1F3763" w:themeColor="accent1" w:themeShade="7F"/>
+          <w:lang w:val="en-US"/>
+        </w:rPr>
+      </w:pPr>
+      <w:r>
+        <w:rPr>
+          <w:rFonts w:ascii="Times New Roman" w:eastAsiaTheme="majorEastAsia" w:hAnsi="Times New Roman" w:cs="Times New Roman"/>
+          <w:color w:val="1F3763" w:themeColor="accent1" w:themeShade="7F"/>
+          <w:lang w:val="en-US"/>
+        </w:rPr>
+        <w:t xml:space="preserve">Library = </w:t>
+      </w:r>
+      <w:proofErr w:type="spellStart"/>
+      <w:r>
+        <w:rPr>
+          <w:rFonts w:ascii="Times New Roman" w:eastAsiaTheme="majorEastAsia" w:hAnsi="Times New Roman" w:cs="Times New Roman"/>
+          <w:color w:val="1F3763" w:themeColor="accent1" w:themeShade="7F"/>
+          <w:lang w:val="en-US"/>
+        </w:rPr>
+        <w:t>LowerVar</w:t>
+      </w:r>
+      <w:proofErr w:type="spellEnd"/>
+      <w:r>
+        <w:rPr>
+          <w:rFonts w:ascii="Times New Roman" w:eastAsiaTheme="majorEastAsia" w:hAnsi="Times New Roman" w:cs="Times New Roman"/>
+          <w:color w:val="1F3763" w:themeColor="accent1" w:themeShade="7F"/>
+          <w:lang w:val="en-US"/>
+        </w:rPr>
+        <w:t>;</w:t>
+      </w:r>
+    </w:p>
+    <w:p>
+      <w:pPr>
+        <w:rPr>
+          <w:rFonts w:ascii="Times New Roman" w:eastAsiaTheme="majorEastAsia" w:hAnsi="Times New Roman" w:cs="Times New Roman"/>
+          <w:color w:val="1F3763" w:themeColor="accent1" w:themeShade="7F"/>
+          <w:lang w:val="en-US"/>
+        </w:rPr>
+      </w:pPr>
+      <w:proofErr w:type="spellStart"/>
+      <w:r>
+        <w:rPr>
+          <w:rFonts w:ascii="Times New Roman" w:eastAsiaTheme="majorEastAsia" w:hAnsi="Times New Roman" w:cs="Times New Roman"/>
+          <w:color w:val="1F3763" w:themeColor="accent1" w:themeShade="7F"/>
+          <w:lang w:val="en-US"/>
+        </w:rPr>
+        <w:t>AssignOperator</w:t>
+      </w:r>
+      <w:proofErr w:type="spellEnd"/>
+      <w:r>
+        <w:rPr>
+          <w:rFonts w:ascii="Times New Roman" w:eastAsiaTheme="majorEastAsia" w:hAnsi="Times New Roman" w:cs="Times New Roman"/>
+          <w:color w:val="1F3763" w:themeColor="accent1" w:themeShade="7F"/>
+          <w:lang w:val="en-US"/>
+        </w:rPr>
+        <w:t xml:space="preserve"> = '=' | "+=" | "-=" | "*=" | "/=" | "%=";</w:t>
+      </w:r>
+    </w:p>
+    <w:p>
+      <w:pPr>
+        <w:rPr>
+          <w:rFonts w:ascii="Times New Roman" w:eastAsiaTheme="majorEastAsia" w:hAnsi="Times New Roman" w:cs="Times New Roman"/>
+          <w:color w:val="1F3763" w:themeColor="accent1" w:themeShade="7F"/>
+          <w:lang w:val="en-US"/>
+        </w:rPr>
+      </w:pPr>
+      <w:proofErr w:type="spellStart"/>
+      <w:r>
+        <w:rPr>
+          <w:rFonts w:ascii="Times New Roman" w:eastAsiaTheme="majorEastAsia" w:hAnsi="Times New Roman" w:cs="Times New Roman"/>
+          <w:color w:val="1F3763" w:themeColor="accent1" w:themeShade="7F"/>
+          <w:lang w:val="en-US"/>
+        </w:rPr>
+        <w:t>RelativeOperator</w:t>
+      </w:r>
+      <w:proofErr w:type="spellEnd"/>
+      <w:r>
+        <w:rPr>
+          <w:rFonts w:ascii="Times New Roman" w:eastAsiaTheme="majorEastAsia" w:hAnsi="Times New Roman" w:cs="Times New Roman"/>
+          <w:color w:val="1F3763" w:themeColor="accent1" w:themeShade="7F"/>
+          <w:lang w:val="en-US"/>
+        </w:rPr>
+        <w:t xml:space="preserve"> = "==" | </w:t>
+      </w:r>
+      <w:proofErr w:type="gramStart"/>
+      <w:r>
+        <w:rPr>
+          <w:rFonts w:ascii="Times New Roman" w:eastAsiaTheme="majorEastAsia" w:hAnsi="Times New Roman" w:cs="Times New Roman"/>
+          <w:color w:val="1F3763" w:themeColor="accent1" w:themeShade="7F"/>
+          <w:lang w:val="en-US"/>
+        </w:rPr>
+        <w:t>"!=</w:t>
+      </w:r>
+      <w:proofErr w:type="gramEnd"/>
+      <w:r>
+        <w:rPr>
+          <w:rFonts w:ascii="Times New Roman" w:eastAsiaTheme="majorEastAsia" w:hAnsi="Times New Roman" w:cs="Times New Roman"/>
+          <w:color w:val="1F3763" w:themeColor="accent1" w:themeShade="7F"/>
+          <w:lang w:val="en-US"/>
+        </w:rPr>
+        <w:t>" | "&lt;" | "&gt;" | "&lt;=" | "&gt;=";</w:t>
+      </w:r>
+    </w:p>
+    <w:p>
+      <w:pPr>
+        <w:rPr>
+          <w:rFonts w:ascii="Times New Roman" w:eastAsiaTheme="majorEastAsia" w:hAnsi="Times New Roman" w:cs="Times New Roman"/>
+          <w:color w:val="1F3763" w:themeColor="accent1" w:themeShade="7F"/>
+          <w:lang w:val="en-US"/>
+        </w:rPr>
+      </w:pPr>
+      <w:proofErr w:type="spellStart"/>
+      <w:r>
+        <w:rPr>
+          <w:rFonts w:ascii="Times New Roman" w:eastAsiaTheme="majorEastAsia" w:hAnsi="Times New Roman" w:cs="Times New Roman"/>
+          <w:color w:val="1F3763" w:themeColor="accent1" w:themeShade="7F"/>
+          <w:lang w:val="en-US"/>
+        </w:rPr>
+        <w:t>AddOperator</w:t>
+      </w:r>
+      <w:proofErr w:type="spellEnd"/>
+      <w:r>
+        <w:rPr>
+          <w:rFonts w:ascii="Times New Roman" w:eastAsiaTheme="majorEastAsia" w:hAnsi="Times New Roman" w:cs="Times New Roman"/>
+          <w:color w:val="1F3763" w:themeColor="accent1" w:themeShade="7F"/>
+          <w:lang w:val="en-US"/>
+        </w:rPr>
+        <w:t xml:space="preserve"> = "+" | "-";</w:t>
+      </w:r>
+    </w:p>
+    <w:p>
+      <w:pPr>
+        <w:rPr>
+          <w:rFonts w:ascii="Times New Roman" w:eastAsiaTheme="majorEastAsia" w:hAnsi="Times New Roman" w:cs="Times New Roman"/>
+          <w:color w:val="1F3763" w:themeColor="accent1" w:themeShade="7F"/>
+          <w:lang w:val="en-US"/>
+        </w:rPr>
+      </w:pPr>
+      <w:proofErr w:type="spellStart"/>
+      <w:r>
+        <w:rPr>
+          <w:rFonts w:ascii="Times New Roman" w:eastAsiaTheme="majorEastAsia" w:hAnsi="Times New Roman" w:cs="Times New Roman"/>
+          <w:color w:val="1F3763" w:themeColor="accent1" w:themeShade="7F"/>
+          <w:lang w:val="en-US"/>
+        </w:rPr>
+        <w:t>MultiplyOperator</w:t>
+      </w:r>
+      <w:proofErr w:type="spellEnd"/>
+      <w:r>
+        <w:rPr>
+          <w:rFonts w:ascii="Times New Roman" w:eastAsiaTheme="majorEastAsia" w:hAnsi="Times New Roman" w:cs="Times New Roman"/>
+          <w:color w:val="1F3763" w:themeColor="accent1" w:themeShade="7F"/>
+          <w:lang w:val="en-US"/>
+        </w:rPr>
+        <w:t xml:space="preserve"> = "*" | "/" | "%";</w:t>
+      </w:r>
+    </w:p>
+    <w:p>
+      <w:pPr>
+        <w:rPr>
+          <w:rFonts w:ascii="Times New Roman" w:eastAsiaTheme="majorEastAsia" w:hAnsi="Times New Roman" w:cs="Times New Roman"/>
+          <w:color w:val="1F3763" w:themeColor="accent1" w:themeShade="7F"/>
+          <w:lang w:val="en-US"/>
+        </w:rPr>
+      </w:pPr>
+      <w:proofErr w:type="spellStart"/>
+      <w:r>
+        <w:rPr>
+          <w:rFonts w:ascii="Times New Roman" w:eastAsiaTheme="majorEastAsia" w:hAnsi="Times New Roman" w:cs="Times New Roman"/>
+          <w:color w:val="1F3763" w:themeColor="accent1" w:themeShade="7F"/>
+          <w:lang w:val="en-US"/>
+        </w:rPr>
+        <w:t>UnarySign</w:t>
+      </w:r>
+      <w:proofErr w:type="spellEnd"/>
+      <w:r>
+        <w:rPr>
+          <w:rFonts w:ascii="Times New Roman" w:eastAsiaTheme="majorEastAsia" w:hAnsi="Times New Roman" w:cs="Times New Roman"/>
+          <w:color w:val="1F3763" w:themeColor="accent1" w:themeShade="7F"/>
+          <w:lang w:val="en-US"/>
+        </w:rPr>
+        <w:t xml:space="preserve"> = "+" | "-";</w:t>
+      </w:r>
+    </w:p>
+    <w:p>
+      <w:pPr>
+        <w:rPr>
+          <w:rFonts w:ascii="Times New Roman" w:eastAsiaTheme="majorEastAsia" w:hAnsi="Times New Roman" w:cs="Times New Roman"/>
+          <w:color w:val="1F3763" w:themeColor="accent1" w:themeShade="7F"/>
+          <w:lang w:val="en-US"/>
+        </w:rPr>
+      </w:pPr>
+      <w:proofErr w:type="spellStart"/>
+      <w:r>
+        <w:rPr>
+          <w:rFonts w:ascii="Times New Roman" w:eastAsiaTheme="majorEastAsia" w:hAnsi="Times New Roman" w:cs="Times New Roman"/>
+          <w:color w:val="1F3763" w:themeColor="accent1" w:themeShade="7F"/>
+          <w:lang w:val="en-US"/>
+        </w:rPr>
+        <w:t>PreIncrement</w:t>
+      </w:r>
+      <w:proofErr w:type="spellEnd"/>
+      <w:r>
+        <w:rPr>
+          <w:rFonts w:ascii="Times New Roman" w:eastAsiaTheme="majorEastAsia" w:hAnsi="Times New Roman" w:cs="Times New Roman"/>
+          <w:color w:val="1F3763" w:themeColor="accent1" w:themeShade="7F"/>
+          <w:lang w:val="en-US"/>
+        </w:rPr>
+        <w:t xml:space="preserve"> = "++" | "--";</w:t>
+      </w:r>
+    </w:p>
+    <w:p>
+      <w:pPr>
+        <w:rPr>
+          <w:rFonts w:ascii="Times New Roman" w:eastAsiaTheme="majorEastAsia" w:hAnsi="Times New Roman" w:cs="Times New Roman"/>
+          <w:color w:val="1F3763" w:themeColor="accent1" w:themeShade="7F"/>
+          <w:lang w:val="en-US"/>
+        </w:rPr>
+      </w:pPr>
+      <w:proofErr w:type="spellStart"/>
+      <w:r>
+        <w:rPr>
+          <w:rFonts w:ascii="Times New Roman" w:eastAsiaTheme="majorEastAsia" w:hAnsi="Times New Roman" w:cs="Times New Roman"/>
+          <w:color w:val="1F3763" w:themeColor="accent1" w:themeShade="7F"/>
+          <w:lang w:val="en-US"/>
+        </w:rPr>
+        <w:t>PostIncrement</w:t>
+      </w:r>
+      <w:proofErr w:type="spellEnd"/>
+      <w:r>
+        <w:rPr>
+          <w:rFonts w:ascii="Times New Roman" w:eastAsiaTheme="majorEastAsia" w:hAnsi="Times New Roman" w:cs="Times New Roman"/>
+          <w:color w:val="1F3763" w:themeColor="accent1" w:themeShade="7F"/>
+          <w:lang w:val="en-US"/>
+        </w:rPr>
+        <w:t xml:space="preserve"> = "++" | "--";</w:t>
+      </w:r>
+    </w:p>
+    <w:p>
+      <w:pPr>
+        <w:rPr>
+          <w:rFonts w:ascii="Times New Roman" w:eastAsiaTheme="majorEastAsia" w:hAnsi="Times New Roman" w:cs="Times New Roman"/>
+          <w:color w:val="1F3763" w:themeColor="accent1" w:themeShade="7F"/>
+          <w:lang w:val="en-US"/>
+        </w:rPr>
+      </w:pPr>
+      <w:proofErr w:type="spellStart"/>
+      <w:r>
+        <w:rPr>
+          <w:rFonts w:ascii="Times New Roman" w:eastAsiaTheme="majorEastAsia" w:hAnsi="Times New Roman" w:cs="Times New Roman"/>
+          <w:color w:val="1F3763" w:themeColor="accent1" w:themeShade="7F"/>
+          <w:lang w:val="en-US"/>
+        </w:rPr>
+        <w:t>ArraySubscript</w:t>
+      </w:r>
+      <w:proofErr w:type="spellEnd"/>
+      <w:r>
+        <w:rPr>
+          <w:rFonts w:ascii="Times New Roman" w:eastAsiaTheme="majorEastAsia" w:hAnsi="Times New Roman" w:cs="Times New Roman"/>
+          <w:color w:val="1F3763" w:themeColor="accent1" w:themeShade="7F"/>
+          <w:lang w:val="en-US"/>
+        </w:rPr>
+        <w:t xml:space="preserve"> = "[", (</w:t>
+      </w:r>
+      <w:proofErr w:type="spellStart"/>
+      <w:r>
+        <w:rPr>
+          <w:rFonts w:ascii="Times New Roman" w:eastAsiaTheme="majorEastAsia" w:hAnsi="Times New Roman" w:cs="Times New Roman"/>
+          <w:color w:val="1F3763" w:themeColor="accent1" w:themeShade="7F"/>
+          <w:lang w:val="en-US"/>
+        </w:rPr>
+        <w:t>UnsignedIntTerm</w:t>
+      </w:r>
+      <w:proofErr w:type="spellEnd"/>
+      <w:r>
+        <w:rPr>
+          <w:rFonts w:ascii="Times New Roman" w:eastAsiaTheme="majorEastAsia" w:hAnsi="Times New Roman" w:cs="Times New Roman"/>
+          <w:color w:val="1F3763" w:themeColor="accent1" w:themeShade="7F"/>
+          <w:lang w:val="en-US"/>
+        </w:rPr>
+        <w:t xml:space="preserve"> | ([</w:t>
+      </w:r>
+      <w:proofErr w:type="spellStart"/>
+      <w:r>
+        <w:rPr>
+          <w:rFonts w:ascii="Times New Roman" w:eastAsiaTheme="majorEastAsia" w:hAnsi="Times New Roman" w:cs="Times New Roman"/>
+          <w:color w:val="1F3763" w:themeColor="accent1" w:themeShade="7F"/>
+          <w:lang w:val="en-US"/>
+        </w:rPr>
+        <w:t>UnsignedIntTerm</w:t>
+      </w:r>
+      <w:proofErr w:type="spellEnd"/>
+      <w:r>
+        <w:rPr>
+          <w:rFonts w:ascii="Times New Roman" w:eastAsiaTheme="majorEastAsia" w:hAnsi="Times New Roman" w:cs="Times New Roman"/>
+          <w:color w:val="1F3763" w:themeColor="accent1" w:themeShade="7F"/>
+          <w:lang w:val="en-US"/>
+        </w:rPr>
+        <w:t>], ':', [</w:t>
+      </w:r>
+      <w:proofErr w:type="spellStart"/>
+      <w:r>
+        <w:rPr>
+          <w:rFonts w:ascii="Times New Roman" w:eastAsiaTheme="majorEastAsia" w:hAnsi="Times New Roman" w:cs="Times New Roman"/>
+          <w:color w:val="1F3763" w:themeColor="accent1" w:themeShade="7F"/>
+          <w:lang w:val="en-US"/>
+        </w:rPr>
+        <w:t>UnsignedIntTerm</w:t>
+      </w:r>
+      <w:proofErr w:type="spellEnd"/>
+      <w:r>
+        <w:rPr>
+          <w:rFonts w:ascii="Times New Roman" w:eastAsiaTheme="majorEastAsia" w:hAnsi="Times New Roman" w:cs="Times New Roman"/>
+          <w:color w:val="1F3763" w:themeColor="accent1" w:themeShade="7F"/>
+          <w:lang w:val="en-US"/>
+        </w:rPr>
+        <w:t>]), "]";</w:t>
+      </w:r>
+    </w:p>
+    <w:p>
+      <w:pPr>
+        <w:rPr>
+          <w:rFonts w:ascii="Times New Roman" w:eastAsiaTheme="majorEastAsia" w:hAnsi="Times New Roman" w:cs="Times New Roman"/>
+          <w:color w:val="1F3763" w:themeColor="accent1" w:themeShade="7F"/>
+          <w:lang w:val="en-US"/>
+        </w:rPr>
+      </w:pPr>
+      <w:proofErr w:type="spellStart"/>
+      <w:r>
+        <w:rPr>
+          <w:rFonts w:ascii="Times New Roman" w:eastAsiaTheme="majorEastAsia" w:hAnsi="Times New Roman" w:cs="Times New Roman"/>
+          <w:color w:val="1F3763" w:themeColor="accent1" w:themeShade="7F"/>
+          <w:lang w:val="en-US"/>
+        </w:rPr>
+        <w:t>UnsignedIntTerm</w:t>
+      </w:r>
+      <w:proofErr w:type="spellEnd"/>
+      <w:r>
+        <w:rPr>
+          <w:rFonts w:ascii="Times New Roman" w:eastAsiaTheme="majorEastAsia" w:hAnsi="Times New Roman" w:cs="Times New Roman"/>
+          <w:color w:val="1F3763" w:themeColor="accent1" w:themeShade="7F"/>
+          <w:lang w:val="en-US"/>
+        </w:rPr>
+        <w:t xml:space="preserve"> = Term;</w:t>
+      </w:r>
+    </w:p>
+    <w:p>
+      <w:pPr>
+        <w:rPr>
+          <w:rFonts w:ascii="Times New Roman" w:eastAsiaTheme="majorEastAsia" w:hAnsi="Times New Roman" w:cs="Times New Roman"/>
+          <w:color w:val="1F3763" w:themeColor="accent1" w:themeShade="7F"/>
+          <w:lang w:val="en-US"/>
+        </w:rPr>
+      </w:pPr>
+    </w:p>
+    <w:p>
+      <w:pPr>
+        <w:rPr>
+          <w:rFonts w:ascii="Times New Roman" w:eastAsiaTheme="majorEastAsia" w:hAnsi="Times New Roman" w:cs="Times New Roman"/>
+          <w:color w:val="1F3763" w:themeColor="accent1" w:themeShade="7F"/>
+          <w:lang w:val="en-US"/>
+        </w:rPr>
+      </w:pPr>
+    </w:p>
+    <w:p>
+      <w:pPr>
+        <w:rPr>
+          <w:rFonts w:ascii="Times New Roman" w:eastAsiaTheme="majorEastAsia" w:hAnsi="Times New Roman" w:cs="Times New Roman"/>
+          <w:color w:val="1F3763" w:themeColor="accent1" w:themeShade="7F"/>
+          <w:lang w:val="en-US"/>
+        </w:rPr>
+      </w:pPr>
+    </w:p>
+    <w:p>
+      <w:pPr>
+        <w:rPr>
+          <w:rFonts w:ascii="Times New Roman" w:eastAsiaTheme="majorEastAsia" w:hAnsi="Times New Roman" w:cs="Times New Roman"/>
+          <w:color w:val="1F3763" w:themeColor="accent1" w:themeShade="7F"/>
+          <w:lang w:val="en-US"/>
+        </w:rPr>
+      </w:pPr>
+      <w:proofErr w:type="spellStart"/>
+      <w:r>
+        <w:rPr>
+          <w:rFonts w:ascii="Times New Roman" w:eastAsiaTheme="majorEastAsia" w:hAnsi="Times New Roman" w:cs="Times New Roman"/>
+          <w:color w:val="1F3763" w:themeColor="accent1" w:themeShade="7F"/>
+          <w:lang w:val="en-US"/>
+        </w:rPr>
+        <w:t>CompoundStatement</w:t>
+      </w:r>
+      <w:proofErr w:type="spellEnd"/>
+      <w:r>
+        <w:rPr>
+          <w:rFonts w:ascii="Times New Roman" w:eastAsiaTheme="majorEastAsia" w:hAnsi="Times New Roman" w:cs="Times New Roman"/>
+          <w:color w:val="1F3763" w:themeColor="accent1" w:themeShade="7F"/>
+          <w:lang w:val="en-US"/>
+        </w:rPr>
+        <w:t xml:space="preserve"> = </w:t>
+      </w:r>
+      <w:proofErr w:type="spellStart"/>
+      <w:r>
+        <w:rPr>
+          <w:rFonts w:ascii="Times New Roman" w:eastAsiaTheme="majorEastAsia" w:hAnsi="Times New Roman" w:cs="Times New Roman"/>
+          <w:color w:val="1F3763" w:themeColor="accent1" w:themeShade="7F"/>
+          <w:lang w:val="en-US"/>
+        </w:rPr>
+        <w:t>IfStatement</w:t>
+      </w:r>
+      <w:proofErr w:type="spellEnd"/>
+      <w:r>
+        <w:rPr>
+          <w:rFonts w:ascii="Times New Roman" w:eastAsiaTheme="majorEastAsia" w:hAnsi="Times New Roman" w:cs="Times New Roman"/>
+          <w:color w:val="1F3763" w:themeColor="accent1" w:themeShade="7F"/>
+          <w:lang w:val="en-US"/>
+        </w:rPr>
+        <w:t xml:space="preserve"> | </w:t>
+      </w:r>
+      <w:proofErr w:type="spellStart"/>
+      <w:r>
+        <w:rPr>
+          <w:rFonts w:ascii="Times New Roman" w:eastAsiaTheme="majorEastAsia" w:hAnsi="Times New Roman" w:cs="Times New Roman"/>
+          <w:color w:val="1F3763" w:themeColor="accent1" w:themeShade="7F"/>
+          <w:lang w:val="en-US"/>
+        </w:rPr>
+        <w:t>WhileStatement</w:t>
+      </w:r>
+      <w:proofErr w:type="spellEnd"/>
+      <w:r>
+        <w:rPr>
+          <w:rFonts w:ascii="Times New Roman" w:eastAsiaTheme="majorEastAsia" w:hAnsi="Times New Roman" w:cs="Times New Roman"/>
+          <w:color w:val="1F3763" w:themeColor="accent1" w:themeShade="7F"/>
+          <w:lang w:val="en-US"/>
+        </w:rPr>
+        <w:t xml:space="preserve"> | </w:t>
+      </w:r>
+      <w:proofErr w:type="spellStart"/>
+      <w:r>
+        <w:rPr>
+          <w:rFonts w:ascii="Times New Roman" w:eastAsiaTheme="majorEastAsia" w:hAnsi="Times New Roman" w:cs="Times New Roman"/>
+          <w:color w:val="1F3763" w:themeColor="accent1" w:themeShade="7F"/>
+          <w:lang w:val="en-US"/>
+        </w:rPr>
+        <w:t>ForStatement</w:t>
+      </w:r>
+      <w:proofErr w:type="spellEnd"/>
+      <w:r>
+        <w:rPr>
+          <w:rFonts w:ascii="Times New Roman" w:eastAsiaTheme="majorEastAsia" w:hAnsi="Times New Roman" w:cs="Times New Roman"/>
+          <w:color w:val="1F3763" w:themeColor="accent1" w:themeShade="7F"/>
+          <w:lang w:val="en-US"/>
+        </w:rPr>
+        <w:t xml:space="preserve"> | </w:t>
+      </w:r>
+      <w:proofErr w:type="spellStart"/>
+      <w:r>
+        <w:rPr>
+          <w:rFonts w:ascii="Times New Roman" w:eastAsiaTheme="majorEastAsia" w:hAnsi="Times New Roman" w:cs="Times New Roman"/>
+          <w:color w:val="1F3763" w:themeColor="accent1" w:themeShade="7F"/>
+          <w:lang w:val="en-US"/>
+        </w:rPr>
+        <w:t>ForiStatement</w:t>
+      </w:r>
+      <w:proofErr w:type="spellEnd"/>
+      <w:r>
+        <w:rPr>
+          <w:rFonts w:ascii="Times New Roman" w:eastAsiaTheme="majorEastAsia" w:hAnsi="Times New Roman" w:cs="Times New Roman"/>
+          <w:color w:val="1F3763" w:themeColor="accent1" w:themeShade="7F"/>
+          <w:lang w:val="en-US"/>
+        </w:rPr>
+        <w:t xml:space="preserve"> | </w:t>
+      </w:r>
+      <w:proofErr w:type="spellStart"/>
+      <w:r>
+        <w:rPr>
+          <w:rFonts w:ascii="Times New Roman" w:eastAsiaTheme="majorEastAsia" w:hAnsi="Times New Roman" w:cs="Times New Roman"/>
+          <w:color w:val="1F3763" w:themeColor="accent1" w:themeShade="7F"/>
+          <w:lang w:val="en-US"/>
+        </w:rPr>
+        <w:t>ForeachStatement</w:t>
+      </w:r>
+      <w:proofErr w:type="spellEnd"/>
+      <w:r>
+        <w:rPr>
+          <w:rFonts w:ascii="Times New Roman" w:eastAsiaTheme="majorEastAsia" w:hAnsi="Times New Roman" w:cs="Times New Roman"/>
+          <w:color w:val="1F3763" w:themeColor="accent1" w:themeShade="7F"/>
+          <w:lang w:val="en-US"/>
+        </w:rPr>
+        <w:t xml:space="preserve"> | </w:t>
+      </w:r>
+      <w:proofErr w:type="spellStart"/>
+      <w:r>
+        <w:rPr>
+          <w:rFonts w:ascii="Times New Roman" w:eastAsiaTheme="majorEastAsia" w:hAnsi="Times New Roman" w:cs="Times New Roman"/>
+          <w:color w:val="1F3763" w:themeColor="accent1" w:themeShade="7F"/>
+          <w:lang w:val="en-US"/>
+        </w:rPr>
+        <w:t>FunctionDefinition</w:t>
+      </w:r>
+      <w:proofErr w:type="spellEnd"/>
+      <w:r>
+        <w:rPr>
+          <w:rFonts w:ascii="Times New Roman" w:eastAsiaTheme="majorEastAsia" w:hAnsi="Times New Roman" w:cs="Times New Roman"/>
+          <w:color w:val="1F3763" w:themeColor="accent1" w:themeShade="7F"/>
+          <w:lang w:val="en-US"/>
+        </w:rPr>
+        <w:t xml:space="preserve"> | </w:t>
+      </w:r>
+      <w:proofErr w:type="spellStart"/>
+      <w:r>
+        <w:rPr>
+          <w:rFonts w:ascii="Times New Roman" w:eastAsiaTheme="majorEastAsia" w:hAnsi="Times New Roman" w:cs="Times New Roman"/>
+          <w:color w:val="1F3763" w:themeColor="accent1" w:themeShade="7F"/>
+          <w:lang w:val="en-US"/>
+        </w:rPr>
+        <w:t>ClassDefinition</w:t>
+      </w:r>
+      <w:proofErr w:type="spellEnd"/>
+      <w:r>
+        <w:rPr>
+          <w:rFonts w:ascii="Times New Roman" w:eastAsiaTheme="majorEastAsia" w:hAnsi="Times New Roman" w:cs="Times New Roman"/>
+          <w:color w:val="1F3763" w:themeColor="accent1" w:themeShade="7F"/>
+          <w:lang w:val="en-US"/>
+        </w:rPr>
+        <w:t>;</w:t>
+      </w:r>
+    </w:p>
+    <w:p>
+      <w:pPr>
+        <w:rPr>
+          <w:rFonts w:ascii="Times New Roman" w:eastAsiaTheme="majorEastAsia" w:hAnsi="Times New Roman" w:cs="Times New Roman"/>
+          <w:color w:val="1F3763" w:themeColor="accent1" w:themeShade="7F"/>
+          <w:lang w:val="en-US"/>
+        </w:rPr>
+      </w:pPr>
+      <w:proofErr w:type="spellStart"/>
+      <w:r>
+        <w:rPr>
+          <w:rFonts w:ascii="Times New Roman" w:eastAsiaTheme="majorEastAsia" w:hAnsi="Times New Roman" w:cs="Times New Roman"/>
+          <w:color w:val="1F3763" w:themeColor="accent1" w:themeShade="7F"/>
+          <w:lang w:val="en-US"/>
+        </w:rPr>
+        <w:t>BlockInstruction</w:t>
+      </w:r>
+      <w:proofErr w:type="spellEnd"/>
+      <w:r>
+        <w:rPr>
+          <w:rFonts w:ascii="Times New Roman" w:eastAsiaTheme="majorEastAsia" w:hAnsi="Times New Roman" w:cs="Times New Roman"/>
+          <w:color w:val="1F3763" w:themeColor="accent1" w:themeShade="7F"/>
+          <w:lang w:val="en-US"/>
+        </w:rPr>
+        <w:t xml:space="preserve"> = "{", {Statement}, "}";</w:t>
+      </w:r>
+    </w:p>
+    <w:p>
+      <w:pPr>
+        <w:rPr>
+          <w:rFonts w:ascii="Times New Roman" w:eastAsiaTheme="majorEastAsia" w:hAnsi="Times New Roman" w:cs="Times New Roman"/>
+          <w:color w:val="1F3763" w:themeColor="accent1" w:themeShade="7F"/>
+          <w:lang w:val="en-US"/>
+        </w:rPr>
+      </w:pPr>
+    </w:p>
+    <w:p>
+      <w:pPr>
+        <w:rPr>
+          <w:rFonts w:ascii="Times New Roman" w:eastAsiaTheme="majorEastAsia" w:hAnsi="Times New Roman" w:cs="Times New Roman"/>
+          <w:color w:val="1F3763" w:themeColor="accent1" w:themeShade="7F"/>
+          <w:lang w:val="en-US"/>
+        </w:rPr>
+      </w:pPr>
+      <w:proofErr w:type="spellStart"/>
+      <w:r>
+        <w:rPr>
+          <w:rFonts w:ascii="Times New Roman" w:eastAsiaTheme="majorEastAsia" w:hAnsi="Times New Roman" w:cs="Times New Roman"/>
+          <w:color w:val="1F3763" w:themeColor="accent1" w:themeShade="7F"/>
+          <w:lang w:val="en-US"/>
+        </w:rPr>
+        <w:t>IfStatement</w:t>
+      </w:r>
+      <w:proofErr w:type="spellEnd"/>
+      <w:r>
+        <w:rPr>
+          <w:rFonts w:ascii="Times New Roman" w:eastAsiaTheme="majorEastAsia" w:hAnsi="Times New Roman" w:cs="Times New Roman"/>
+          <w:color w:val="1F3763" w:themeColor="accent1" w:themeShade="7F"/>
+          <w:lang w:val="en-US"/>
+        </w:rPr>
+        <w:t xml:space="preserve"> = "if", '(', </w:t>
+      </w:r>
+      <w:proofErr w:type="spellStart"/>
+      <w:r>
+        <w:rPr>
+          <w:rFonts w:ascii="Times New Roman" w:eastAsiaTheme="majorEastAsia" w:hAnsi="Times New Roman" w:cs="Times New Roman"/>
+          <w:color w:val="1F3763" w:themeColor="accent1" w:themeShade="7F"/>
+          <w:lang w:val="en-US"/>
+        </w:rPr>
         <w:t>ConditionalExpression</w:t>
       </w:r>
       <w:proofErr w:type="spellEnd"/>
@@ -7481,34 +8815,590 @@
           <w:color w:val="1F3763" w:themeColor="accent1" w:themeShade="7F"/>
           <w:lang w:val="en-US"/>
         </w:rPr>
-        <w:t xml:space="preserve"> = </w:t>
-      </w:r>
-      <w:proofErr w:type="spellStart"/>
-      <w:r>
-        <w:rPr>
-          <w:rFonts w:ascii="Times New Roman" w:eastAsiaTheme="majorEastAsia" w:hAnsi="Times New Roman" w:cs="Times New Roman"/>
-          <w:color w:val="1F3763" w:themeColor="accent1" w:themeShade="7F"/>
-          <w:lang w:val="en-US"/>
-        </w:rPr>
-        <w:t>AndExpression</w:t>
-      </w:r>
-      <w:proofErr w:type="spellEnd"/>
-      <w:r>
-        <w:rPr>
-          <w:rFonts w:ascii="Times New Roman" w:eastAsiaTheme="majorEastAsia" w:hAnsi="Times New Roman" w:cs="Times New Roman"/>
-          <w:color w:val="1F3763" w:themeColor="accent1" w:themeShade="7F"/>
-          <w:lang w:val="en-US"/>
-        </w:rPr>
-        <w:t xml:space="preserve">, {"or", </w:t>
-      </w:r>
-      <w:proofErr w:type="spellStart"/>
-      <w:r>
-        <w:rPr>
-          <w:rFonts w:ascii="Times New Roman" w:eastAsiaTheme="majorEastAsia" w:hAnsi="Times New Roman" w:cs="Times New Roman"/>
-          <w:color w:val="1F3763" w:themeColor="accent1" w:themeShade="7F"/>
-          <w:lang w:val="en-US"/>
-        </w:rPr>
-        <w:t>AndExpression</w:t>
+        <w:t xml:space="preserve">, ')', </w:t>
+      </w:r>
+      <w:proofErr w:type="spellStart"/>
+      <w:r>
+        <w:rPr>
+          <w:rFonts w:ascii="Times New Roman" w:eastAsiaTheme="majorEastAsia" w:hAnsi="Times New Roman" w:cs="Times New Roman"/>
+          <w:color w:val="1F3763" w:themeColor="accent1" w:themeShade="7F"/>
+          <w:lang w:val="en-US"/>
+        </w:rPr>
+        <w:t>BlockInstruction</w:t>
+      </w:r>
+      <w:proofErr w:type="spellEnd"/>
+      <w:r>
+        <w:rPr>
+          <w:rFonts w:ascii="Times New Roman" w:eastAsiaTheme="majorEastAsia" w:hAnsi="Times New Roman" w:cs="Times New Roman"/>
+          <w:color w:val="1F3763" w:themeColor="accent1" w:themeShade="7F"/>
+          <w:lang w:val="en-US"/>
+        </w:rPr>
+        <w:t xml:space="preserve">, ["else", </w:t>
+      </w:r>
+      <w:proofErr w:type="spellStart"/>
+      <w:r>
+        <w:rPr>
+          <w:rFonts w:ascii="Times New Roman" w:eastAsiaTheme="majorEastAsia" w:hAnsi="Times New Roman" w:cs="Times New Roman"/>
+          <w:color w:val="1F3763" w:themeColor="accent1" w:themeShade="7F"/>
+          <w:lang w:val="en-US"/>
+        </w:rPr>
+        <w:t>BlockInstruction</w:t>
+      </w:r>
+      <w:proofErr w:type="spellEnd"/>
+      <w:r>
+        <w:rPr>
+          <w:rFonts w:ascii="Times New Roman" w:eastAsiaTheme="majorEastAsia" w:hAnsi="Times New Roman" w:cs="Times New Roman"/>
+          <w:color w:val="1F3763" w:themeColor="accent1" w:themeShade="7F"/>
+          <w:lang w:val="en-US"/>
+        </w:rPr>
+        <w:t>];</w:t>
+      </w:r>
+    </w:p>
+    <w:p>
+      <w:pPr>
+        <w:rPr>
+          <w:rFonts w:ascii="Times New Roman" w:eastAsiaTheme="majorEastAsia" w:hAnsi="Times New Roman" w:cs="Times New Roman"/>
+          <w:color w:val="1F3763" w:themeColor="accent1" w:themeShade="7F"/>
+          <w:lang w:val="en-US"/>
+        </w:rPr>
+      </w:pPr>
+      <w:proofErr w:type="spellStart"/>
+      <w:r>
+        <w:rPr>
+          <w:rFonts w:ascii="Times New Roman" w:eastAsiaTheme="majorEastAsia" w:hAnsi="Times New Roman" w:cs="Times New Roman"/>
+          <w:color w:val="1F3763" w:themeColor="accent1" w:themeShade="7F"/>
+          <w:lang w:val="en-US"/>
+        </w:rPr>
+        <w:t>WhileStatement</w:t>
+      </w:r>
+      <w:proofErr w:type="spellEnd"/>
+      <w:r>
+        <w:rPr>
+          <w:rFonts w:ascii="Times New Roman" w:eastAsiaTheme="majorEastAsia" w:hAnsi="Times New Roman" w:cs="Times New Roman"/>
+          <w:color w:val="1F3763" w:themeColor="accent1" w:themeShade="7F"/>
+          <w:lang w:val="en-US"/>
+        </w:rPr>
+        <w:t xml:space="preserve"> = "while", '(', </w:t>
+      </w:r>
+      <w:proofErr w:type="spellStart"/>
+      <w:r>
+        <w:rPr>
+          <w:rFonts w:ascii="Times New Roman" w:eastAsiaTheme="majorEastAsia" w:hAnsi="Times New Roman" w:cs="Times New Roman"/>
+          <w:color w:val="1F3763" w:themeColor="accent1" w:themeShade="7F"/>
+          <w:lang w:val="en-US"/>
+        </w:rPr>
+        <w:t>ConditionalExpression</w:t>
+      </w:r>
+      <w:proofErr w:type="spellEnd"/>
+      <w:r>
+        <w:rPr>
+          <w:rFonts w:ascii="Times New Roman" w:eastAsiaTheme="majorEastAsia" w:hAnsi="Times New Roman" w:cs="Times New Roman"/>
+          <w:color w:val="1F3763" w:themeColor="accent1" w:themeShade="7F"/>
+          <w:lang w:val="en-US"/>
+        </w:rPr>
+        <w:t xml:space="preserve">, ')', </w:t>
+      </w:r>
+      <w:proofErr w:type="spellStart"/>
+      <w:r>
+        <w:rPr>
+          <w:rFonts w:ascii="Times New Roman" w:eastAsiaTheme="majorEastAsia" w:hAnsi="Times New Roman" w:cs="Times New Roman"/>
+          <w:color w:val="1F3763" w:themeColor="accent1" w:themeShade="7F"/>
+          <w:lang w:val="en-US"/>
+        </w:rPr>
+        <w:t>BlockInstruction</w:t>
+      </w:r>
+      <w:proofErr w:type="spellEnd"/>
+      <w:r>
+        <w:rPr>
+          <w:rFonts w:ascii="Times New Roman" w:eastAsiaTheme="majorEastAsia" w:hAnsi="Times New Roman" w:cs="Times New Roman"/>
+          <w:color w:val="1F3763" w:themeColor="accent1" w:themeShade="7F"/>
+          <w:lang w:val="en-US"/>
+        </w:rPr>
+        <w:t>;</w:t>
+      </w:r>
+    </w:p>
+    <w:p>
+      <w:pPr>
+        <w:rPr>
+          <w:rFonts w:ascii="Times New Roman" w:eastAsiaTheme="majorEastAsia" w:hAnsi="Times New Roman" w:cs="Times New Roman"/>
+          <w:color w:val="1F3763" w:themeColor="accent1" w:themeShade="7F"/>
+          <w:lang w:val="en-US"/>
+        </w:rPr>
+      </w:pPr>
+      <w:proofErr w:type="spellStart"/>
+      <w:r>
+        <w:rPr>
+          <w:rFonts w:ascii="Times New Roman" w:eastAsiaTheme="majorEastAsia" w:hAnsi="Times New Roman" w:cs="Times New Roman"/>
+          <w:color w:val="1F3763" w:themeColor="accent1" w:themeShade="7F"/>
+          <w:lang w:val="en-US"/>
+        </w:rPr>
+        <w:t>ForStatement</w:t>
+      </w:r>
+      <w:proofErr w:type="spellEnd"/>
+      <w:r>
+        <w:rPr>
+          <w:rFonts w:ascii="Times New Roman" w:eastAsiaTheme="majorEastAsia" w:hAnsi="Times New Roman" w:cs="Times New Roman"/>
+          <w:color w:val="1F3763" w:themeColor="accent1" w:themeShade="7F"/>
+          <w:lang w:val="en-US"/>
+        </w:rPr>
+        <w:t xml:space="preserve"> = "for", '(', Expression, ';', </w:t>
+      </w:r>
+      <w:proofErr w:type="spellStart"/>
+      <w:r>
+        <w:rPr>
+          <w:rFonts w:ascii="Times New Roman" w:eastAsiaTheme="majorEastAsia" w:hAnsi="Times New Roman" w:cs="Times New Roman"/>
+          <w:color w:val="1F3763" w:themeColor="accent1" w:themeShade="7F"/>
+          <w:lang w:val="en-US"/>
+        </w:rPr>
+        <w:t>ConditionalExpression</w:t>
+      </w:r>
+      <w:proofErr w:type="spellEnd"/>
+      <w:r>
+        <w:rPr>
+          <w:rFonts w:ascii="Times New Roman" w:eastAsiaTheme="majorEastAsia" w:hAnsi="Times New Roman" w:cs="Times New Roman"/>
+          <w:color w:val="1F3763" w:themeColor="accent1" w:themeShade="7F"/>
+          <w:lang w:val="en-US"/>
+        </w:rPr>
+        <w:t xml:space="preserve">, ';' Expression, ')', </w:t>
+      </w:r>
+      <w:proofErr w:type="spellStart"/>
+      <w:r>
+        <w:rPr>
+          <w:rFonts w:ascii="Times New Roman" w:eastAsiaTheme="majorEastAsia" w:hAnsi="Times New Roman" w:cs="Times New Roman"/>
+          <w:color w:val="1F3763" w:themeColor="accent1" w:themeShade="7F"/>
+          <w:lang w:val="en-US"/>
+        </w:rPr>
+        <w:t>BlockInstruction</w:t>
+      </w:r>
+      <w:proofErr w:type="spellEnd"/>
+      <w:r>
+        <w:rPr>
+          <w:rFonts w:ascii="Times New Roman" w:eastAsiaTheme="majorEastAsia" w:hAnsi="Times New Roman" w:cs="Times New Roman"/>
+          <w:color w:val="1F3763" w:themeColor="accent1" w:themeShade="7F"/>
+          <w:lang w:val="en-US"/>
+        </w:rPr>
+        <w:t>;</w:t>
+      </w:r>
+    </w:p>
+    <w:p>
+      <w:pPr>
+        <w:rPr>
+          <w:rFonts w:ascii="Times New Roman" w:eastAsiaTheme="majorEastAsia" w:hAnsi="Times New Roman" w:cs="Times New Roman"/>
+          <w:color w:val="1F3763" w:themeColor="accent1" w:themeShade="7F"/>
+          <w:lang w:val="en-US"/>
+        </w:rPr>
+      </w:pPr>
+      <w:proofErr w:type="spellStart"/>
+      <w:r>
+        <w:rPr>
+          <w:rFonts w:ascii="Times New Roman" w:eastAsiaTheme="majorEastAsia" w:hAnsi="Times New Roman" w:cs="Times New Roman"/>
+          <w:color w:val="1F3763" w:themeColor="accent1" w:themeShade="7F"/>
+          <w:lang w:val="en-US"/>
+        </w:rPr>
+        <w:t>ForiStatement</w:t>
+      </w:r>
+      <w:proofErr w:type="spellEnd"/>
+      <w:r>
+        <w:rPr>
+          <w:rFonts w:ascii="Times New Roman" w:eastAsiaTheme="majorEastAsia" w:hAnsi="Times New Roman" w:cs="Times New Roman"/>
+          <w:color w:val="1F3763" w:themeColor="accent1" w:themeShade="7F"/>
+          <w:lang w:val="en-US"/>
+        </w:rPr>
+        <w:t xml:space="preserve"> = "</w:t>
+      </w:r>
+      <w:proofErr w:type="spellStart"/>
+      <w:r>
+        <w:rPr>
+          <w:rFonts w:ascii="Times New Roman" w:eastAsiaTheme="majorEastAsia" w:hAnsi="Times New Roman" w:cs="Times New Roman"/>
+          <w:color w:val="1F3763" w:themeColor="accent1" w:themeShade="7F"/>
+          <w:lang w:val="en-US"/>
+        </w:rPr>
+        <w:t>fori</w:t>
+      </w:r>
+      <w:proofErr w:type="spellEnd"/>
+      <w:r>
+        <w:rPr>
+          <w:rFonts w:ascii="Times New Roman" w:eastAsiaTheme="majorEastAsia" w:hAnsi="Times New Roman" w:cs="Times New Roman"/>
+          <w:color w:val="1F3763" w:themeColor="accent1" w:themeShade="7F"/>
+          <w:lang w:val="en-US"/>
+        </w:rPr>
+        <w:t xml:space="preserve">", '(', </w:t>
+      </w:r>
+      <w:proofErr w:type="spellStart"/>
+      <w:r>
+        <w:rPr>
+          <w:rFonts w:ascii="Times New Roman" w:eastAsiaTheme="majorEastAsia" w:hAnsi="Times New Roman" w:cs="Times New Roman"/>
+          <w:color w:val="1F3763" w:themeColor="accent1" w:themeShade="7F"/>
+          <w:lang w:val="en-US"/>
+        </w:rPr>
+        <w:t>UnsignedIntTerm</w:t>
+      </w:r>
+      <w:proofErr w:type="spellEnd"/>
+      <w:r>
+        <w:rPr>
+          <w:rFonts w:ascii="Times New Roman" w:eastAsiaTheme="majorEastAsia" w:hAnsi="Times New Roman" w:cs="Times New Roman"/>
+          <w:color w:val="1F3763" w:themeColor="accent1" w:themeShade="7F"/>
+          <w:lang w:val="en-US"/>
+        </w:rPr>
+        <w:t xml:space="preserve">, ')', </w:t>
+      </w:r>
+      <w:proofErr w:type="spellStart"/>
+      <w:r>
+        <w:rPr>
+          <w:rFonts w:ascii="Times New Roman" w:eastAsiaTheme="majorEastAsia" w:hAnsi="Times New Roman" w:cs="Times New Roman"/>
+          <w:color w:val="1F3763" w:themeColor="accent1" w:themeShade="7F"/>
+          <w:lang w:val="en-US"/>
+        </w:rPr>
+        <w:t>BlockInstruction</w:t>
+      </w:r>
+      <w:proofErr w:type="spellEnd"/>
+      <w:r>
+        <w:rPr>
+          <w:rFonts w:ascii="Times New Roman" w:eastAsiaTheme="majorEastAsia" w:hAnsi="Times New Roman" w:cs="Times New Roman"/>
+          <w:color w:val="1F3763" w:themeColor="accent1" w:themeShade="7F"/>
+          <w:lang w:val="en-US"/>
+        </w:rPr>
+        <w:t>;</w:t>
+      </w:r>
+    </w:p>
+    <w:p>
+      <w:pPr>
+        <w:rPr>
+          <w:rFonts w:ascii="Times New Roman" w:eastAsiaTheme="majorEastAsia" w:hAnsi="Times New Roman" w:cs="Times New Roman"/>
+          <w:color w:val="1F3763" w:themeColor="accent1" w:themeShade="7F"/>
+          <w:lang w:val="en-US"/>
+        </w:rPr>
+      </w:pPr>
+      <w:proofErr w:type="spellStart"/>
+      <w:r>
+        <w:rPr>
+          <w:rFonts w:ascii="Times New Roman" w:eastAsiaTheme="majorEastAsia" w:hAnsi="Times New Roman" w:cs="Times New Roman"/>
+          <w:color w:val="1F3763" w:themeColor="accent1" w:themeShade="7F"/>
+          <w:lang w:val="en-US"/>
+        </w:rPr>
+        <w:t>ForeachStatement</w:t>
+      </w:r>
+      <w:proofErr w:type="spellEnd"/>
+      <w:r>
+        <w:rPr>
+          <w:rFonts w:ascii="Times New Roman" w:eastAsiaTheme="majorEastAsia" w:hAnsi="Times New Roman" w:cs="Times New Roman"/>
+          <w:color w:val="1F3763" w:themeColor="accent1" w:themeShade="7F"/>
+          <w:lang w:val="en-US"/>
+        </w:rPr>
+        <w:t xml:space="preserve"> = "foreach", '(', Variable, "in", </w:t>
+      </w:r>
+      <w:proofErr w:type="spellStart"/>
+      <w:r>
+        <w:rPr>
+          <w:rFonts w:ascii="Times New Roman" w:eastAsiaTheme="majorEastAsia" w:hAnsi="Times New Roman" w:cs="Times New Roman"/>
+          <w:color w:val="1F3763" w:themeColor="accent1" w:themeShade="7F"/>
+          <w:lang w:val="en-US"/>
+        </w:rPr>
+        <w:t>ListVariable</w:t>
+      </w:r>
+      <w:proofErr w:type="spellEnd"/>
+      <w:r>
+        <w:rPr>
+          <w:rFonts w:ascii="Times New Roman" w:eastAsiaTheme="majorEastAsia" w:hAnsi="Times New Roman" w:cs="Times New Roman"/>
+          <w:color w:val="1F3763" w:themeColor="accent1" w:themeShade="7F"/>
+          <w:lang w:val="en-US"/>
+        </w:rPr>
+        <w:t xml:space="preserve">, ')', </w:t>
+      </w:r>
+      <w:proofErr w:type="spellStart"/>
+      <w:r>
+        <w:rPr>
+          <w:rFonts w:ascii="Times New Roman" w:eastAsiaTheme="majorEastAsia" w:hAnsi="Times New Roman" w:cs="Times New Roman"/>
+          <w:color w:val="1F3763" w:themeColor="accent1" w:themeShade="7F"/>
+          <w:lang w:val="en-US"/>
+        </w:rPr>
+        <w:t>BlockInstruction</w:t>
+      </w:r>
+      <w:proofErr w:type="spellEnd"/>
+      <w:r>
+        <w:rPr>
+          <w:rFonts w:ascii="Times New Roman" w:eastAsiaTheme="majorEastAsia" w:hAnsi="Times New Roman" w:cs="Times New Roman"/>
+          <w:color w:val="1F3763" w:themeColor="accent1" w:themeShade="7F"/>
+          <w:lang w:val="en-US"/>
+        </w:rPr>
+        <w:t>;</w:t>
+      </w:r>
+    </w:p>
+    <w:p>
+      <w:pPr>
+        <w:rPr>
+          <w:rFonts w:ascii="Times New Roman" w:eastAsiaTheme="majorEastAsia" w:hAnsi="Times New Roman" w:cs="Times New Roman"/>
+          <w:color w:val="1F3763" w:themeColor="accent1" w:themeShade="7F"/>
+          <w:lang w:val="en-US"/>
+        </w:rPr>
+      </w:pPr>
+      <w:proofErr w:type="spellStart"/>
+      <w:r>
+        <w:rPr>
+          <w:rFonts w:ascii="Times New Roman" w:eastAsiaTheme="majorEastAsia" w:hAnsi="Times New Roman" w:cs="Times New Roman"/>
+          <w:color w:val="1F3763" w:themeColor="accent1" w:themeShade="7F"/>
+          <w:lang w:val="en-US"/>
+        </w:rPr>
+        <w:t>FunctionDefinition</w:t>
+      </w:r>
+      <w:proofErr w:type="spellEnd"/>
+      <w:r>
+        <w:rPr>
+          <w:rFonts w:ascii="Times New Roman" w:eastAsiaTheme="majorEastAsia" w:hAnsi="Times New Roman" w:cs="Times New Roman"/>
+          <w:color w:val="1F3763" w:themeColor="accent1" w:themeShade="7F"/>
+          <w:lang w:val="en-US"/>
+        </w:rPr>
+        <w:t xml:space="preserve"> = "def", [Type], Variable, '(', </w:t>
+      </w:r>
+      <w:proofErr w:type="spellStart"/>
+      <w:r>
+        <w:rPr>
+          <w:rFonts w:ascii="Times New Roman" w:eastAsiaTheme="majorEastAsia" w:hAnsi="Times New Roman" w:cs="Times New Roman"/>
+          <w:color w:val="1F3763" w:themeColor="accent1" w:themeShade="7F"/>
+          <w:lang w:val="en-US"/>
+        </w:rPr>
+        <w:t>ParameterList</w:t>
+      </w:r>
+      <w:proofErr w:type="spellEnd"/>
+      <w:r>
+        <w:rPr>
+          <w:rFonts w:ascii="Times New Roman" w:eastAsiaTheme="majorEastAsia" w:hAnsi="Times New Roman" w:cs="Times New Roman"/>
+          <w:color w:val="1F3763" w:themeColor="accent1" w:themeShade="7F"/>
+          <w:lang w:val="en-US"/>
+        </w:rPr>
+        <w:t xml:space="preserve">, ')', </w:t>
+      </w:r>
+      <w:proofErr w:type="spellStart"/>
+      <w:r>
+        <w:rPr>
+          <w:rFonts w:ascii="Times New Roman" w:eastAsiaTheme="majorEastAsia" w:hAnsi="Times New Roman" w:cs="Times New Roman"/>
+          <w:color w:val="1F3763" w:themeColor="accent1" w:themeShade="7F"/>
+          <w:lang w:val="en-US"/>
+        </w:rPr>
+        <w:t>BlockInstruction</w:t>
+      </w:r>
+      <w:proofErr w:type="spellEnd"/>
+      <w:r>
+        <w:rPr>
+          <w:rFonts w:ascii="Times New Roman" w:eastAsiaTheme="majorEastAsia" w:hAnsi="Times New Roman" w:cs="Times New Roman"/>
+          <w:color w:val="1F3763" w:themeColor="accent1" w:themeShade="7F"/>
+          <w:lang w:val="en-US"/>
+        </w:rPr>
+        <w:t>;</w:t>
+      </w:r>
+    </w:p>
+    <w:p>
+      <w:pPr>
+        <w:rPr>
+          <w:rFonts w:ascii="Times New Roman" w:eastAsiaTheme="majorEastAsia" w:hAnsi="Times New Roman" w:cs="Times New Roman"/>
+          <w:color w:val="1F3763" w:themeColor="accent1" w:themeShade="7F"/>
+          <w:lang w:val="en-US"/>
+        </w:rPr>
+      </w:pPr>
+      <w:proofErr w:type="spellStart"/>
+      <w:r>
+        <w:rPr>
+          <w:rFonts w:ascii="Times New Roman" w:eastAsiaTheme="majorEastAsia" w:hAnsi="Times New Roman" w:cs="Times New Roman"/>
+          <w:color w:val="1F3763" w:themeColor="accent1" w:themeShade="7F"/>
+          <w:lang w:val="en-US"/>
+        </w:rPr>
+        <w:t>ClassDefinition</w:t>
+      </w:r>
+      <w:proofErr w:type="spellEnd"/>
+      <w:r>
+        <w:rPr>
+          <w:rFonts w:ascii="Times New Roman" w:eastAsiaTheme="majorEastAsia" w:hAnsi="Times New Roman" w:cs="Times New Roman"/>
+          <w:color w:val="1F3763" w:themeColor="accent1" w:themeShade="7F"/>
+          <w:lang w:val="en-US"/>
+        </w:rPr>
+        <w:t xml:space="preserve"> = "class", Type, '(', Type, ')', '{', </w:t>
+      </w:r>
+      <w:proofErr w:type="spellStart"/>
+      <w:r>
+        <w:rPr>
+          <w:rFonts w:ascii="Times New Roman" w:eastAsiaTheme="majorEastAsia" w:hAnsi="Times New Roman" w:cs="Times New Roman"/>
+          <w:color w:val="1F3763" w:themeColor="accent1" w:themeShade="7F"/>
+          <w:lang w:val="en-US"/>
+        </w:rPr>
+        <w:t>ClassBody</w:t>
+      </w:r>
+      <w:proofErr w:type="spellEnd"/>
+      <w:r>
+        <w:rPr>
+          <w:rFonts w:ascii="Times New Roman" w:eastAsiaTheme="majorEastAsia" w:hAnsi="Times New Roman" w:cs="Times New Roman"/>
+          <w:color w:val="1F3763" w:themeColor="accent1" w:themeShade="7F"/>
+          <w:lang w:val="en-US"/>
+        </w:rPr>
+        <w:t>, '}';</w:t>
+      </w:r>
+    </w:p>
+    <w:p>
+      <w:pPr>
+        <w:rPr>
+          <w:rFonts w:ascii="Times New Roman" w:eastAsiaTheme="majorEastAsia" w:hAnsi="Times New Roman" w:cs="Times New Roman"/>
+          <w:color w:val="1F3763" w:themeColor="accent1" w:themeShade="7F"/>
+          <w:lang w:val="en-US"/>
+        </w:rPr>
+      </w:pPr>
+    </w:p>
+    <w:p>
+      <w:pPr>
+        <w:rPr>
+          <w:rFonts w:ascii="Times New Roman" w:eastAsiaTheme="majorEastAsia" w:hAnsi="Times New Roman" w:cs="Times New Roman"/>
+          <w:color w:val="1F3763" w:themeColor="accent1" w:themeShade="7F"/>
+          <w:lang w:val="en-US"/>
+        </w:rPr>
+      </w:pPr>
+      <w:proofErr w:type="spellStart"/>
+      <w:r>
+        <w:rPr>
+          <w:rFonts w:ascii="Times New Roman" w:eastAsiaTheme="majorEastAsia" w:hAnsi="Times New Roman" w:cs="Times New Roman"/>
+          <w:color w:val="1F3763" w:themeColor="accent1" w:themeShade="7F"/>
+          <w:lang w:val="en-US"/>
+        </w:rPr>
+        <w:t>ParameterList</w:t>
+      </w:r>
+      <w:proofErr w:type="spellEnd"/>
+      <w:r>
+        <w:rPr>
+          <w:rFonts w:ascii="Times New Roman" w:eastAsiaTheme="majorEastAsia" w:hAnsi="Times New Roman" w:cs="Times New Roman"/>
+          <w:color w:val="1F3763" w:themeColor="accent1" w:themeShade="7F"/>
+          <w:lang w:val="en-US"/>
+        </w:rPr>
+        <w:t xml:space="preserve"> = [Parameter, {',', Parameter}];</w:t>
+      </w:r>
+    </w:p>
+    <w:p>
+      <w:pPr>
+        <w:rPr>
+          <w:rFonts w:ascii="Times New Roman" w:eastAsiaTheme="majorEastAsia" w:hAnsi="Times New Roman" w:cs="Times New Roman"/>
+          <w:color w:val="1F3763" w:themeColor="accent1" w:themeShade="7F"/>
+          <w:lang w:val="en-US"/>
+        </w:rPr>
+      </w:pPr>
+      <w:r>
+        <w:rPr>
+          <w:rFonts w:ascii="Times New Roman" w:eastAsiaTheme="majorEastAsia" w:hAnsi="Times New Roman" w:cs="Times New Roman"/>
+          <w:color w:val="1F3763" w:themeColor="accent1" w:themeShade="7F"/>
+          <w:lang w:val="en-US"/>
+        </w:rPr>
+        <w:t>Parameter = [Type], Variable, ['=', Default];</w:t>
+      </w:r>
+    </w:p>
+    <w:p>
+      <w:pPr>
+        <w:rPr>
+          <w:rFonts w:ascii="Times New Roman" w:eastAsiaTheme="majorEastAsia" w:hAnsi="Times New Roman" w:cs="Times New Roman"/>
+          <w:color w:val="1F3763" w:themeColor="accent1" w:themeShade="7F"/>
+          <w:lang w:val="en-US"/>
+        </w:rPr>
+      </w:pPr>
+      <w:r>
+        <w:rPr>
+          <w:rFonts w:ascii="Times New Roman" w:eastAsiaTheme="majorEastAsia" w:hAnsi="Times New Roman" w:cs="Times New Roman"/>
+          <w:color w:val="1F3763" w:themeColor="accent1" w:themeShade="7F"/>
+          <w:lang w:val="en-US"/>
+        </w:rPr>
+        <w:t>Default = Term;</w:t>
+      </w:r>
+    </w:p>
+    <w:p>
+      <w:pPr>
+        <w:rPr>
+          <w:rFonts w:ascii="Times New Roman" w:eastAsiaTheme="majorEastAsia" w:hAnsi="Times New Roman" w:cs="Times New Roman"/>
+          <w:color w:val="1F3763" w:themeColor="accent1" w:themeShade="7F"/>
+          <w:lang w:val="en-US"/>
+        </w:rPr>
+      </w:pPr>
+    </w:p>
+    <w:p>
+      <w:pPr>
+        <w:rPr>
+          <w:rFonts w:ascii="Times New Roman" w:eastAsiaTheme="majorEastAsia" w:hAnsi="Times New Roman" w:cs="Times New Roman"/>
+          <w:color w:val="1F3763" w:themeColor="accent1" w:themeShade="7F"/>
+          <w:lang w:val="en-US"/>
+        </w:rPr>
+      </w:pPr>
+      <w:proofErr w:type="spellStart"/>
+      <w:r>
+        <w:rPr>
+          <w:rFonts w:ascii="Times New Roman" w:eastAsiaTheme="majorEastAsia" w:hAnsi="Times New Roman" w:cs="Times New Roman"/>
+          <w:color w:val="1F3763" w:themeColor="accent1" w:themeShade="7F"/>
+          <w:lang w:val="en-US"/>
+        </w:rPr>
+        <w:t>ListVariable</w:t>
+      </w:r>
+      <w:proofErr w:type="spellEnd"/>
+      <w:r>
+        <w:rPr>
+          <w:rFonts w:ascii="Times New Roman" w:eastAsiaTheme="majorEastAsia" w:hAnsi="Times New Roman" w:cs="Times New Roman"/>
+          <w:color w:val="1F3763" w:themeColor="accent1" w:themeShade="7F"/>
+          <w:lang w:val="en-US"/>
+        </w:rPr>
+        <w:t xml:space="preserve"> = Variable, [</w:t>
+      </w:r>
+      <w:proofErr w:type="spellStart"/>
+      <w:r>
+        <w:rPr>
+          <w:rFonts w:ascii="Times New Roman" w:eastAsiaTheme="majorEastAsia" w:hAnsi="Times New Roman" w:cs="Times New Roman"/>
+          <w:color w:val="1F3763" w:themeColor="accent1" w:themeShade="7F"/>
+          <w:lang w:val="en-US"/>
+        </w:rPr>
+        <w:t>ArraySubscript</w:t>
+      </w:r>
+      <w:proofErr w:type="spellEnd"/>
+      <w:r>
+        <w:rPr>
+          <w:rFonts w:ascii="Times New Roman" w:eastAsiaTheme="majorEastAsia" w:hAnsi="Times New Roman" w:cs="Times New Roman"/>
+          <w:color w:val="1F3763" w:themeColor="accent1" w:themeShade="7F"/>
+          <w:lang w:val="en-US"/>
+        </w:rPr>
+        <w:t>];</w:t>
+      </w:r>
+    </w:p>
+    <w:p>
+      <w:pPr>
+        <w:rPr>
+          <w:rFonts w:ascii="Times New Roman" w:eastAsiaTheme="majorEastAsia" w:hAnsi="Times New Roman" w:cs="Times New Roman"/>
+          <w:color w:val="1F3763" w:themeColor="accent1" w:themeShade="7F"/>
+          <w:lang w:val="en-US"/>
+        </w:rPr>
+      </w:pPr>
+    </w:p>
+    <w:p>
+      <w:pPr>
+        <w:rPr>
+          <w:rFonts w:ascii="Times New Roman" w:eastAsiaTheme="majorEastAsia" w:hAnsi="Times New Roman" w:cs="Times New Roman"/>
+          <w:color w:val="1F3763" w:themeColor="accent1" w:themeShade="7F"/>
+          <w:lang w:val="en-US"/>
+        </w:rPr>
+      </w:pPr>
+      <w:proofErr w:type="spellStart"/>
+      <w:r>
+        <w:rPr>
+          <w:rFonts w:ascii="Times New Roman" w:eastAsiaTheme="majorEastAsia" w:hAnsi="Times New Roman" w:cs="Times New Roman"/>
+          <w:color w:val="1F3763" w:themeColor="accent1" w:themeShade="7F"/>
+          <w:lang w:val="en-US"/>
+        </w:rPr>
+        <w:t>ClassBody</w:t>
+      </w:r>
+      <w:proofErr w:type="spellEnd"/>
+      <w:r>
+        <w:rPr>
+          <w:rFonts w:ascii="Times New Roman" w:eastAsiaTheme="majorEastAsia" w:hAnsi="Times New Roman" w:cs="Times New Roman"/>
+          <w:color w:val="1F3763" w:themeColor="accent1" w:themeShade="7F"/>
+          <w:lang w:val="en-US"/>
+        </w:rPr>
+        <w:t xml:space="preserve"> = {</w:t>
+      </w:r>
+      <w:proofErr w:type="spellStart"/>
+      <w:r>
+        <w:rPr>
+          <w:rFonts w:ascii="Times New Roman" w:eastAsiaTheme="majorEastAsia" w:hAnsi="Times New Roman" w:cs="Times New Roman"/>
+          <w:color w:val="1F3763" w:themeColor="accent1" w:themeShade="7F"/>
+          <w:lang w:val="en-US"/>
+        </w:rPr>
+        <w:t>ClassBodyStatement</w:t>
       </w:r>
       <w:proofErr w:type="spellEnd"/>
       <w:r>
@@ -7535,403 +9425,25 @@
           <w:color w:val="1F3763" w:themeColor="accent1" w:themeShade="7F"/>
           <w:lang w:val="en-US"/>
         </w:rPr>
-        <w:t>AndExpression</w:t>
-      </w:r>
-      <w:proofErr w:type="spellEnd"/>
-      <w:r>
-        <w:rPr>
-          <w:rFonts w:ascii="Times New Roman" w:eastAsiaTheme="majorEastAsia" w:hAnsi="Times New Roman" w:cs="Times New Roman"/>
-          <w:color w:val="1F3763" w:themeColor="accent1" w:themeShade="7F"/>
-          <w:lang w:val="en-US"/>
-        </w:rPr>
-        <w:t xml:space="preserve"> = </w:t>
-      </w:r>
-      <w:proofErr w:type="spellStart"/>
-      <w:r>
-        <w:rPr>
-          <w:rFonts w:ascii="Times New Roman" w:eastAsiaTheme="majorEastAsia" w:hAnsi="Times New Roman" w:cs="Times New Roman"/>
-          <w:color w:val="1F3763" w:themeColor="accent1" w:themeShade="7F"/>
-          <w:lang w:val="en-US"/>
-        </w:rPr>
-        <w:t>OrExpression</w:t>
-      </w:r>
-      <w:proofErr w:type="spellEnd"/>
-      <w:r>
-        <w:rPr>
-          <w:rFonts w:ascii="Times New Roman" w:eastAsiaTheme="majorEastAsia" w:hAnsi="Times New Roman" w:cs="Times New Roman"/>
-          <w:color w:val="1F3763" w:themeColor="accent1" w:themeShade="7F"/>
-          <w:lang w:val="en-US"/>
-        </w:rPr>
-        <w:t xml:space="preserve">, {"and", </w:t>
-      </w:r>
-      <w:proofErr w:type="spellStart"/>
-      <w:r>
-        <w:rPr>
-          <w:rFonts w:ascii="Times New Roman" w:eastAsiaTheme="majorEastAsia" w:hAnsi="Times New Roman" w:cs="Times New Roman"/>
-          <w:color w:val="1F3763" w:themeColor="accent1" w:themeShade="7F"/>
-          <w:lang w:val="en-US"/>
-        </w:rPr>
-        <w:t>OrExpression</w:t>
-      </w:r>
-      <w:proofErr w:type="spellEnd"/>
-      <w:r>
-        <w:rPr>
-          <w:rFonts w:ascii="Times New Roman" w:eastAsiaTheme="majorEastAsia" w:hAnsi="Times New Roman" w:cs="Times New Roman"/>
-          <w:color w:val="1F3763" w:themeColor="accent1" w:themeShade="7F"/>
-          <w:lang w:val="en-US"/>
-        </w:rPr>
-        <w:t>};</w:t>
-      </w:r>
-    </w:p>
-    <w:p>
-      <w:pPr>
-        <w:rPr>
-          <w:rFonts w:ascii="Times New Roman" w:eastAsiaTheme="majorEastAsia" w:hAnsi="Times New Roman" w:cs="Times New Roman"/>
-          <w:color w:val="1F3763" w:themeColor="accent1" w:themeShade="7F"/>
-          <w:lang w:val="en-US"/>
-        </w:rPr>
-      </w:pPr>
-      <w:proofErr w:type="spellStart"/>
-      <w:r>
-        <w:rPr>
-          <w:rFonts w:ascii="Times New Roman" w:eastAsiaTheme="majorEastAsia" w:hAnsi="Times New Roman" w:cs="Times New Roman"/>
-          <w:color w:val="1F3763" w:themeColor="accent1" w:themeShade="7F"/>
-          <w:lang w:val="en-US"/>
-        </w:rPr>
-        <w:t>OrExpression</w:t>
-      </w:r>
-      <w:proofErr w:type="spellEnd"/>
-      <w:r>
-        <w:rPr>
-          <w:rFonts w:ascii="Times New Roman" w:eastAsiaTheme="majorEastAsia" w:hAnsi="Times New Roman" w:cs="Times New Roman"/>
-          <w:color w:val="1F3763" w:themeColor="accent1" w:themeShade="7F"/>
-          <w:lang w:val="en-US"/>
-        </w:rPr>
-        <w:t xml:space="preserve"> = ["not"], </w:t>
-      </w:r>
-      <w:proofErr w:type="spellStart"/>
-      <w:r>
-        <w:rPr>
-          <w:rFonts w:ascii="Times New Roman" w:eastAsiaTheme="majorEastAsia" w:hAnsi="Times New Roman" w:cs="Times New Roman"/>
-          <w:color w:val="1F3763" w:themeColor="accent1" w:themeShade="7F"/>
-          <w:lang w:val="en-US"/>
-        </w:rPr>
-        <w:t>RelativeExpression</w:t>
-      </w:r>
-      <w:proofErr w:type="spellEnd"/>
-      <w:r>
-        <w:rPr>
-          <w:rFonts w:ascii="Times New Roman" w:eastAsiaTheme="majorEastAsia" w:hAnsi="Times New Roman" w:cs="Times New Roman"/>
-          <w:color w:val="1F3763" w:themeColor="accent1" w:themeShade="7F"/>
-          <w:lang w:val="en-US"/>
-        </w:rPr>
-        <w:t>, {</w:t>
-      </w:r>
-      <w:proofErr w:type="spellStart"/>
-      <w:r>
-        <w:rPr>
-          <w:rFonts w:ascii="Times New Roman" w:eastAsiaTheme="majorEastAsia" w:hAnsi="Times New Roman" w:cs="Times New Roman"/>
-          <w:color w:val="1F3763" w:themeColor="accent1" w:themeShade="7F"/>
-          <w:lang w:val="en-US"/>
-        </w:rPr>
-        <w:t>RelativeOperator</w:t>
-      </w:r>
-      <w:proofErr w:type="spellEnd"/>
-      <w:r>
-        <w:rPr>
-          <w:rFonts w:ascii="Times New Roman" w:eastAsiaTheme="majorEastAsia" w:hAnsi="Times New Roman" w:cs="Times New Roman"/>
-          <w:color w:val="1F3763" w:themeColor="accent1" w:themeShade="7F"/>
-          <w:lang w:val="en-US"/>
-        </w:rPr>
-        <w:t xml:space="preserve">, ["not"], </w:t>
-      </w:r>
-      <w:proofErr w:type="spellStart"/>
-      <w:r>
-        <w:rPr>
-          <w:rFonts w:ascii="Times New Roman" w:eastAsiaTheme="majorEastAsia" w:hAnsi="Times New Roman" w:cs="Times New Roman"/>
-          <w:color w:val="1F3763" w:themeColor="accent1" w:themeShade="7F"/>
-          <w:lang w:val="en-US"/>
-        </w:rPr>
-        <w:t>RelativeExpression</w:t>
-      </w:r>
-      <w:proofErr w:type="spellEnd"/>
-      <w:r>
-        <w:rPr>
-          <w:rFonts w:ascii="Times New Roman" w:eastAsiaTheme="majorEastAsia" w:hAnsi="Times New Roman" w:cs="Times New Roman"/>
-          <w:color w:val="1F3763" w:themeColor="accent1" w:themeShade="7F"/>
-          <w:lang w:val="en-US"/>
-        </w:rPr>
-        <w:t>};</w:t>
-      </w:r>
-    </w:p>
-    <w:p>
-      <w:pPr>
-        <w:rPr>
-          <w:rFonts w:ascii="Times New Roman" w:eastAsiaTheme="majorEastAsia" w:hAnsi="Times New Roman" w:cs="Times New Roman"/>
-          <w:color w:val="1F3763" w:themeColor="accent1" w:themeShade="7F"/>
-          <w:lang w:val="en-US"/>
-        </w:rPr>
-      </w:pPr>
-      <w:proofErr w:type="spellStart"/>
-      <w:r>
-        <w:rPr>
-          <w:rFonts w:ascii="Times New Roman" w:eastAsiaTheme="majorEastAsia" w:hAnsi="Times New Roman" w:cs="Times New Roman"/>
-          <w:color w:val="1F3763" w:themeColor="accent1" w:themeShade="7F"/>
-          <w:lang w:val="en-US"/>
-        </w:rPr>
-        <w:t>RelativeExpression</w:t>
-      </w:r>
-      <w:proofErr w:type="spellEnd"/>
-      <w:r>
-        <w:rPr>
-          <w:rFonts w:ascii="Times New Roman" w:eastAsiaTheme="majorEastAsia" w:hAnsi="Times New Roman" w:cs="Times New Roman"/>
-          <w:color w:val="1F3763" w:themeColor="accent1" w:themeShade="7F"/>
-          <w:lang w:val="en-US"/>
-        </w:rPr>
-        <w:t xml:space="preserve"> = '(' </w:t>
-      </w:r>
-      <w:proofErr w:type="spellStart"/>
-      <w:r>
-        <w:rPr>
-          <w:rFonts w:ascii="Times New Roman" w:eastAsiaTheme="majorEastAsia" w:hAnsi="Times New Roman" w:cs="Times New Roman"/>
-          <w:color w:val="1F3763" w:themeColor="accent1" w:themeShade="7F"/>
-          <w:lang w:val="en-US"/>
-        </w:rPr>
-        <w:t>ConditionalExpression</w:t>
-      </w:r>
-      <w:proofErr w:type="spellEnd"/>
-      <w:r>
-        <w:rPr>
-          <w:rFonts w:ascii="Times New Roman" w:eastAsiaTheme="majorEastAsia" w:hAnsi="Times New Roman" w:cs="Times New Roman"/>
-          <w:color w:val="1F3763" w:themeColor="accent1" w:themeShade="7F"/>
-          <w:lang w:val="en-US"/>
-        </w:rPr>
-        <w:t xml:space="preserve"> ')' | </w:t>
-      </w:r>
-      <w:proofErr w:type="spellStart"/>
-      <w:r>
-        <w:rPr>
-          <w:rFonts w:ascii="Times New Roman" w:eastAsiaTheme="majorEastAsia" w:hAnsi="Times New Roman" w:cs="Times New Roman"/>
-          <w:color w:val="1F3763" w:themeColor="accent1" w:themeShade="7F"/>
-          <w:lang w:val="en-US"/>
-        </w:rPr>
-        <w:t>ArithmeticExpression</w:t>
-      </w:r>
-      <w:proofErr w:type="spellEnd"/>
-      <w:r>
-        <w:rPr>
-          <w:rFonts w:ascii="Times New Roman" w:eastAsiaTheme="majorEastAsia" w:hAnsi="Times New Roman" w:cs="Times New Roman"/>
-          <w:color w:val="1F3763" w:themeColor="accent1" w:themeShade="7F"/>
-          <w:lang w:val="en-US"/>
-        </w:rPr>
-        <w:t>;</w:t>
-      </w:r>
-    </w:p>
-    <w:p>
-      <w:pPr>
-        <w:rPr>
-          <w:rFonts w:ascii="Times New Roman" w:eastAsiaTheme="majorEastAsia" w:hAnsi="Times New Roman" w:cs="Times New Roman"/>
-          <w:color w:val="1F3763" w:themeColor="accent1" w:themeShade="7F"/>
-          <w:lang w:val="en-US"/>
-        </w:rPr>
-      </w:pPr>
-    </w:p>
-    <w:p>
-      <w:pPr>
-        <w:rPr>
-          <w:rFonts w:ascii="Times New Roman" w:eastAsiaTheme="majorEastAsia" w:hAnsi="Times New Roman" w:cs="Times New Roman"/>
-          <w:color w:val="1F3763" w:themeColor="accent1" w:themeShade="7F"/>
-          <w:lang w:val="en-US"/>
-        </w:rPr>
-      </w:pPr>
-      <w:proofErr w:type="spellStart"/>
-      <w:r>
-        <w:rPr>
-          <w:rFonts w:ascii="Times New Roman" w:eastAsiaTheme="majorEastAsia" w:hAnsi="Times New Roman" w:cs="Times New Roman"/>
-          <w:color w:val="1F3763" w:themeColor="accent1" w:themeShade="7F"/>
-          <w:lang w:val="en-US"/>
-        </w:rPr>
-        <w:t>ArithmeticExpression</w:t>
-      </w:r>
-      <w:proofErr w:type="spellEnd"/>
-      <w:r>
-        <w:rPr>
-          <w:rFonts w:ascii="Times New Roman" w:eastAsiaTheme="majorEastAsia" w:hAnsi="Times New Roman" w:cs="Times New Roman"/>
-          <w:color w:val="1F3763" w:themeColor="accent1" w:themeShade="7F"/>
-          <w:lang w:val="en-US"/>
-        </w:rPr>
-        <w:t xml:space="preserve"> = </w:t>
-      </w:r>
-      <w:proofErr w:type="spellStart"/>
-      <w:r>
-        <w:rPr>
-          <w:rFonts w:ascii="Times New Roman" w:eastAsiaTheme="majorEastAsia" w:hAnsi="Times New Roman" w:cs="Times New Roman"/>
-          <w:color w:val="1F3763" w:themeColor="accent1" w:themeShade="7F"/>
-          <w:lang w:val="en-US"/>
-        </w:rPr>
-        <w:t>AddExpression</w:t>
-      </w:r>
-      <w:proofErr w:type="spellEnd"/>
-      <w:r>
-        <w:rPr>
-          <w:rFonts w:ascii="Times New Roman" w:eastAsiaTheme="majorEastAsia" w:hAnsi="Times New Roman" w:cs="Times New Roman"/>
-          <w:color w:val="1F3763" w:themeColor="accent1" w:themeShade="7F"/>
-          <w:lang w:val="en-US"/>
-        </w:rPr>
-        <w:t>, {</w:t>
-      </w:r>
-      <w:proofErr w:type="spellStart"/>
-      <w:r>
-        <w:rPr>
-          <w:rFonts w:ascii="Times New Roman" w:eastAsiaTheme="majorEastAsia" w:hAnsi="Times New Roman" w:cs="Times New Roman"/>
-          <w:color w:val="1F3763" w:themeColor="accent1" w:themeShade="7F"/>
-          <w:lang w:val="en-US"/>
-        </w:rPr>
-        <w:t>AddOperator</w:t>
-      </w:r>
-      <w:proofErr w:type="spellEnd"/>
-      <w:r>
-        <w:rPr>
-          <w:rFonts w:ascii="Times New Roman" w:eastAsiaTheme="majorEastAsia" w:hAnsi="Times New Roman" w:cs="Times New Roman"/>
-          <w:color w:val="1F3763" w:themeColor="accent1" w:themeShade="7F"/>
-          <w:lang w:val="en-US"/>
-        </w:rPr>
-        <w:t xml:space="preserve">, </w:t>
-      </w:r>
-      <w:proofErr w:type="spellStart"/>
-      <w:r>
-        <w:rPr>
-          <w:rFonts w:ascii="Times New Roman" w:eastAsiaTheme="majorEastAsia" w:hAnsi="Times New Roman" w:cs="Times New Roman"/>
-          <w:color w:val="1F3763" w:themeColor="accent1" w:themeShade="7F"/>
-          <w:lang w:val="en-US"/>
-        </w:rPr>
-        <w:t>AddExpression</w:t>
-      </w:r>
-      <w:proofErr w:type="spellEnd"/>
-      <w:r>
-        <w:rPr>
-          <w:rFonts w:ascii="Times New Roman" w:eastAsiaTheme="majorEastAsia" w:hAnsi="Times New Roman" w:cs="Times New Roman"/>
-          <w:color w:val="1F3763" w:themeColor="accent1" w:themeShade="7F"/>
-          <w:lang w:val="en-US"/>
-        </w:rPr>
-        <w:t>};</w:t>
-      </w:r>
-    </w:p>
-    <w:p>
-      <w:pPr>
-        <w:rPr>
-          <w:rFonts w:ascii="Times New Roman" w:eastAsiaTheme="majorEastAsia" w:hAnsi="Times New Roman" w:cs="Times New Roman"/>
-          <w:color w:val="1F3763" w:themeColor="accent1" w:themeShade="7F"/>
-          <w:lang w:val="en-US"/>
-        </w:rPr>
-      </w:pPr>
-      <w:proofErr w:type="spellStart"/>
-      <w:r>
-        <w:rPr>
-          <w:rFonts w:ascii="Times New Roman" w:eastAsiaTheme="majorEastAsia" w:hAnsi="Times New Roman" w:cs="Times New Roman"/>
-          <w:color w:val="1F3763" w:themeColor="accent1" w:themeShade="7F"/>
-          <w:lang w:val="en-US"/>
-        </w:rPr>
-        <w:t>AddExpression</w:t>
-      </w:r>
-      <w:proofErr w:type="spellEnd"/>
-      <w:r>
-        <w:rPr>
-          <w:rFonts w:ascii="Times New Roman" w:eastAsiaTheme="majorEastAsia" w:hAnsi="Times New Roman" w:cs="Times New Roman"/>
-          <w:color w:val="1F3763" w:themeColor="accent1" w:themeShade="7F"/>
-          <w:lang w:val="en-US"/>
-        </w:rPr>
-        <w:t xml:space="preserve"> = </w:t>
-      </w:r>
-      <w:proofErr w:type="spellStart"/>
-      <w:r>
-        <w:rPr>
-          <w:rFonts w:ascii="Times New Roman" w:eastAsiaTheme="majorEastAsia" w:hAnsi="Times New Roman" w:cs="Times New Roman"/>
-          <w:color w:val="1F3763" w:themeColor="accent1" w:themeShade="7F"/>
-          <w:lang w:val="en-US"/>
-        </w:rPr>
-        <w:t>MultiplyExpression</w:t>
-      </w:r>
-      <w:proofErr w:type="spellEnd"/>
-      <w:r>
-        <w:rPr>
-          <w:rFonts w:ascii="Times New Roman" w:eastAsiaTheme="majorEastAsia" w:hAnsi="Times New Roman" w:cs="Times New Roman"/>
-          <w:color w:val="1F3763" w:themeColor="accent1" w:themeShade="7F"/>
-          <w:lang w:val="en-US"/>
-        </w:rPr>
-        <w:t>, {</w:t>
-      </w:r>
-      <w:proofErr w:type="spellStart"/>
-      <w:r>
-        <w:rPr>
-          <w:rFonts w:ascii="Times New Roman" w:eastAsiaTheme="majorEastAsia" w:hAnsi="Times New Roman" w:cs="Times New Roman"/>
-          <w:color w:val="1F3763" w:themeColor="accent1" w:themeShade="7F"/>
-          <w:lang w:val="en-US"/>
-        </w:rPr>
-        <w:t>MultiplyOperator</w:t>
-      </w:r>
-      <w:proofErr w:type="spellEnd"/>
-      <w:r>
-        <w:rPr>
-          <w:rFonts w:ascii="Times New Roman" w:eastAsiaTheme="majorEastAsia" w:hAnsi="Times New Roman" w:cs="Times New Roman"/>
-          <w:color w:val="1F3763" w:themeColor="accent1" w:themeShade="7F"/>
-          <w:lang w:val="en-US"/>
-        </w:rPr>
-        <w:t xml:space="preserve">, </w:t>
-      </w:r>
-      <w:proofErr w:type="spellStart"/>
-      <w:r>
-        <w:rPr>
-          <w:rFonts w:ascii="Times New Roman" w:eastAsiaTheme="majorEastAsia" w:hAnsi="Times New Roman" w:cs="Times New Roman"/>
-          <w:color w:val="1F3763" w:themeColor="accent1" w:themeShade="7F"/>
-          <w:lang w:val="en-US"/>
-        </w:rPr>
-        <w:t>MultiplyExpression</w:t>
-      </w:r>
-      <w:proofErr w:type="spellEnd"/>
-      <w:r>
-        <w:rPr>
-          <w:rFonts w:ascii="Times New Roman" w:eastAsiaTheme="majorEastAsia" w:hAnsi="Times New Roman" w:cs="Times New Roman"/>
-          <w:color w:val="1F3763" w:themeColor="accent1" w:themeShade="7F"/>
-          <w:lang w:val="en-US"/>
-        </w:rPr>
-        <w:t>};</w:t>
-      </w:r>
-    </w:p>
-    <w:p>
-      <w:pPr>
-        <w:rPr>
-          <w:rFonts w:ascii="Times New Roman" w:eastAsiaTheme="majorEastAsia" w:hAnsi="Times New Roman" w:cs="Times New Roman"/>
-          <w:color w:val="1F3763" w:themeColor="accent1" w:themeShade="7F"/>
-          <w:lang w:val="en-US"/>
-        </w:rPr>
-      </w:pPr>
-      <w:proofErr w:type="spellStart"/>
-      <w:r>
-        <w:rPr>
-          <w:rFonts w:ascii="Times New Roman" w:eastAsiaTheme="majorEastAsia" w:hAnsi="Times New Roman" w:cs="Times New Roman"/>
-          <w:color w:val="1F3763" w:themeColor="accent1" w:themeShade="7F"/>
-          <w:lang w:val="en-US"/>
-        </w:rPr>
-        <w:t>MultiplyExpression</w:t>
-      </w:r>
-      <w:proofErr w:type="spellEnd"/>
-      <w:r>
-        <w:rPr>
-          <w:rFonts w:ascii="Times New Roman" w:eastAsiaTheme="majorEastAsia" w:hAnsi="Times New Roman" w:cs="Times New Roman"/>
-          <w:color w:val="1F3763" w:themeColor="accent1" w:themeShade="7F"/>
-          <w:lang w:val="en-US"/>
-        </w:rPr>
-        <w:t xml:space="preserve"> = [</w:t>
-      </w:r>
-      <w:proofErr w:type="spellStart"/>
-      <w:r>
-        <w:rPr>
-          <w:rFonts w:ascii="Times New Roman" w:eastAsiaTheme="majorEastAsia" w:hAnsi="Times New Roman" w:cs="Times New Roman"/>
-          <w:color w:val="1F3763" w:themeColor="accent1" w:themeShade="7F"/>
-          <w:lang w:val="en-US"/>
-        </w:rPr>
-        <w:t>UnarySign</w:t>
+        <w:t>ClassBodyStatement</w:t>
+      </w:r>
+      <w:proofErr w:type="spellEnd"/>
+      <w:r>
+        <w:rPr>
+          <w:rFonts w:ascii="Times New Roman" w:eastAsiaTheme="majorEastAsia" w:hAnsi="Times New Roman" w:cs="Times New Roman"/>
+          <w:color w:val="1F3763" w:themeColor="accent1" w:themeShade="7F"/>
+          <w:lang w:val="en-US"/>
+        </w:rPr>
+        <w:t xml:space="preserve"> = (</w:t>
+      </w:r>
+      <w:proofErr w:type="spellStart"/>
+      <w:r>
+        <w:rPr>
+          <w:rFonts w:ascii="Times New Roman" w:eastAsiaTheme="majorEastAsia" w:hAnsi="Times New Roman" w:cs="Times New Roman"/>
+          <w:color w:val="1F3763" w:themeColor="accent1" w:themeShade="7F"/>
+          <w:lang w:val="en-US"/>
+        </w:rPr>
+        <w:t>MemberDefinition</w:t>
       </w:r>
       <w:proofErr w:type="spellEnd"/>
       <w:r>
@@ -7949,821 +9461,6 @@
           <w:color w:val="1F3763" w:themeColor="accent1" w:themeShade="7F"/>
           <w:lang w:val="en-US"/>
         </w:rPr>
-        <w:t>PreIncrement</w:t>
-      </w:r>
-      <w:proofErr w:type="spellEnd"/>
-      <w:r>
-        <w:rPr>
-          <w:rFonts w:ascii="Times New Roman" w:eastAsiaTheme="majorEastAsia" w:hAnsi="Times New Roman" w:cs="Times New Roman"/>
-          <w:color w:val="1F3763" w:themeColor="accent1" w:themeShade="7F"/>
-          <w:lang w:val="en-US"/>
-        </w:rPr>
-        <w:t>], Term;</w:t>
-      </w:r>
-    </w:p>
-    <w:p>
-      <w:pPr>
-        <w:rPr>
-          <w:rFonts w:ascii="Times New Roman" w:eastAsiaTheme="majorEastAsia" w:hAnsi="Times New Roman" w:cs="Times New Roman"/>
-          <w:color w:val="1F3763" w:themeColor="accent1" w:themeShade="7F"/>
-          <w:lang w:val="en-US"/>
-        </w:rPr>
-      </w:pPr>
-      <w:r>
-        <w:rPr>
-          <w:rFonts w:ascii="Times New Roman" w:eastAsiaTheme="majorEastAsia" w:hAnsi="Times New Roman" w:cs="Times New Roman"/>
-          <w:color w:val="1F3763" w:themeColor="accent1" w:themeShade="7F"/>
-          <w:lang w:val="en-US"/>
-        </w:rPr>
-        <w:t xml:space="preserve">Term = </w:t>
-      </w:r>
-      <w:proofErr w:type="spellStart"/>
-      <w:r>
-        <w:rPr>
-          <w:rFonts w:ascii="Times New Roman" w:eastAsiaTheme="majorEastAsia" w:hAnsi="Times New Roman" w:cs="Times New Roman"/>
-          <w:color w:val="1F3763" w:themeColor="accent1" w:themeShade="7F"/>
-          <w:lang w:val="en-US"/>
-        </w:rPr>
-        <w:t>ConstantValue</w:t>
-      </w:r>
-      <w:proofErr w:type="spellEnd"/>
-      <w:r>
-        <w:rPr>
-          <w:rFonts w:ascii="Times New Roman" w:eastAsiaTheme="majorEastAsia" w:hAnsi="Times New Roman" w:cs="Times New Roman"/>
-          <w:color w:val="1F3763" w:themeColor="accent1" w:themeShade="7F"/>
-          <w:lang w:val="en-US"/>
-        </w:rPr>
-        <w:t xml:space="preserve"> | '(', </w:t>
-      </w:r>
-      <w:proofErr w:type="spellStart"/>
-      <w:r>
-        <w:rPr>
-          <w:rFonts w:ascii="Times New Roman" w:eastAsiaTheme="majorEastAsia" w:hAnsi="Times New Roman" w:cs="Times New Roman"/>
-          <w:color w:val="1F3763" w:themeColor="accent1" w:themeShade="7F"/>
-          <w:lang w:val="en-US"/>
-        </w:rPr>
-        <w:t>ArithmeticExpression</w:t>
-      </w:r>
-      <w:proofErr w:type="spellEnd"/>
-      <w:r>
-        <w:rPr>
-          <w:rFonts w:ascii="Times New Roman" w:eastAsiaTheme="majorEastAsia" w:hAnsi="Times New Roman" w:cs="Times New Roman"/>
-          <w:color w:val="1F3763" w:themeColor="accent1" w:themeShade="7F"/>
-          <w:lang w:val="en-US"/>
-        </w:rPr>
-        <w:t>, ')'</w:t>
-      </w:r>
-    </w:p>
-    <w:p>
-      <w:pPr>
-        <w:rPr>
-          <w:rFonts w:ascii="Times New Roman" w:eastAsiaTheme="majorEastAsia" w:hAnsi="Times New Roman" w:cs="Times New Roman"/>
-          <w:color w:val="1F3763" w:themeColor="accent1" w:themeShade="7F"/>
-          <w:lang w:val="en-US"/>
-        </w:rPr>
-      </w:pPr>
-      <w:r>
-        <w:rPr>
-          <w:rFonts w:ascii="Times New Roman" w:eastAsiaTheme="majorEastAsia" w:hAnsi="Times New Roman" w:cs="Times New Roman"/>
-          <w:color w:val="1F3763" w:themeColor="accent1" w:themeShade="7F"/>
-          <w:lang w:val="en-US"/>
-        </w:rPr>
-        <w:t xml:space="preserve">      | ((Variable, [</w:t>
-      </w:r>
-      <w:proofErr w:type="spellStart"/>
-      <w:r>
-        <w:rPr>
-          <w:rFonts w:ascii="Times New Roman" w:eastAsiaTheme="majorEastAsia" w:hAnsi="Times New Roman" w:cs="Times New Roman"/>
-          <w:color w:val="1F3763" w:themeColor="accent1" w:themeShade="7F"/>
-          <w:lang w:val="en-US"/>
-        </w:rPr>
-        <w:t>PostIncrement</w:t>
-      </w:r>
-      <w:proofErr w:type="spellEnd"/>
-      <w:r>
-        <w:rPr>
-          <w:rFonts w:ascii="Times New Roman" w:eastAsiaTheme="majorEastAsia" w:hAnsi="Times New Roman" w:cs="Times New Roman"/>
-          <w:color w:val="1F3763" w:themeColor="accent1" w:themeShade="7F"/>
-          <w:lang w:val="en-US"/>
-        </w:rPr>
-        <w:t xml:space="preserve">] | Constant | </w:t>
-      </w:r>
-      <w:proofErr w:type="spellStart"/>
-      <w:r>
-        <w:rPr>
-          <w:rFonts w:ascii="Times New Roman" w:eastAsiaTheme="majorEastAsia" w:hAnsi="Times New Roman" w:cs="Times New Roman"/>
-          <w:color w:val="1F3763" w:themeColor="accent1" w:themeShade="7F"/>
-          <w:lang w:val="en-US"/>
-        </w:rPr>
-        <w:t>FunctionCall</w:t>
-      </w:r>
-      <w:proofErr w:type="spellEnd"/>
-      <w:r>
-        <w:rPr>
-          <w:rFonts w:ascii="Times New Roman" w:eastAsiaTheme="majorEastAsia" w:hAnsi="Times New Roman" w:cs="Times New Roman"/>
-          <w:color w:val="1F3763" w:themeColor="accent1" w:themeShade="7F"/>
-          <w:lang w:val="en-US"/>
-        </w:rPr>
-        <w:t>), {</w:t>
-      </w:r>
-      <w:proofErr w:type="spellStart"/>
-      <w:r>
-        <w:rPr>
-          <w:rFonts w:ascii="Times New Roman" w:eastAsiaTheme="majorEastAsia" w:hAnsi="Times New Roman" w:cs="Times New Roman"/>
-          <w:color w:val="1F3763" w:themeColor="accent1" w:themeShade="7F"/>
-          <w:lang w:val="en-US"/>
-        </w:rPr>
-        <w:t>ArraySubscript</w:t>
-      </w:r>
-      <w:proofErr w:type="spellEnd"/>
-      <w:r>
-        <w:rPr>
-          <w:rFonts w:ascii="Times New Roman" w:eastAsiaTheme="majorEastAsia" w:hAnsi="Times New Roman" w:cs="Times New Roman"/>
-          <w:color w:val="1F3763" w:themeColor="accent1" w:themeShade="7F"/>
-          <w:lang w:val="en-US"/>
-        </w:rPr>
-        <w:t>}), {'.', (Variable, [</w:t>
-      </w:r>
-      <w:proofErr w:type="spellStart"/>
-      <w:r>
-        <w:rPr>
-          <w:rFonts w:ascii="Times New Roman" w:eastAsiaTheme="majorEastAsia" w:hAnsi="Times New Roman" w:cs="Times New Roman"/>
-          <w:color w:val="1F3763" w:themeColor="accent1" w:themeShade="7F"/>
-          <w:lang w:val="en-US"/>
-        </w:rPr>
-        <w:t>PostIncrement</w:t>
-      </w:r>
-      <w:proofErr w:type="spellEnd"/>
-      <w:r>
-        <w:rPr>
-          <w:rFonts w:ascii="Times New Roman" w:eastAsiaTheme="majorEastAsia" w:hAnsi="Times New Roman" w:cs="Times New Roman"/>
-          <w:color w:val="1F3763" w:themeColor="accent1" w:themeShade="7F"/>
-          <w:lang w:val="en-US"/>
-        </w:rPr>
-        <w:t xml:space="preserve">] | Constant | </w:t>
-      </w:r>
-      <w:proofErr w:type="spellStart"/>
-      <w:r>
-        <w:rPr>
-          <w:rFonts w:ascii="Times New Roman" w:eastAsiaTheme="majorEastAsia" w:hAnsi="Times New Roman" w:cs="Times New Roman"/>
-          <w:color w:val="1F3763" w:themeColor="accent1" w:themeShade="7F"/>
-          <w:lang w:val="en-US"/>
-        </w:rPr>
-        <w:t>FunctionCall</w:t>
-      </w:r>
-      <w:proofErr w:type="spellEnd"/>
-      <w:r>
-        <w:rPr>
-          <w:rFonts w:ascii="Times New Roman" w:eastAsiaTheme="majorEastAsia" w:hAnsi="Times New Roman" w:cs="Times New Roman"/>
-          <w:color w:val="1F3763" w:themeColor="accent1" w:themeShade="7F"/>
-          <w:lang w:val="en-US"/>
-        </w:rPr>
-        <w:t>), {</w:t>
-      </w:r>
-      <w:proofErr w:type="spellStart"/>
-      <w:r>
-        <w:rPr>
-          <w:rFonts w:ascii="Times New Roman" w:eastAsiaTheme="majorEastAsia" w:hAnsi="Times New Roman" w:cs="Times New Roman"/>
-          <w:color w:val="1F3763" w:themeColor="accent1" w:themeShade="7F"/>
-          <w:lang w:val="en-US"/>
-        </w:rPr>
-        <w:t>ArraySubscript</w:t>
-      </w:r>
-      <w:proofErr w:type="spellEnd"/>
-      <w:r>
-        <w:rPr>
-          <w:rFonts w:ascii="Times New Roman" w:eastAsiaTheme="majorEastAsia" w:hAnsi="Times New Roman" w:cs="Times New Roman"/>
-          <w:color w:val="1F3763" w:themeColor="accent1" w:themeShade="7F"/>
-          <w:lang w:val="en-US"/>
-        </w:rPr>
-        <w:t>}}</w:t>
-      </w:r>
-    </w:p>
-    <w:p>
-      <w:pPr>
-        <w:rPr>
-          <w:rFonts w:ascii="Times New Roman" w:eastAsiaTheme="majorEastAsia" w:hAnsi="Times New Roman" w:cs="Times New Roman"/>
-          <w:color w:val="1F3763" w:themeColor="accent1" w:themeShade="7F"/>
-          <w:lang w:val="en-US"/>
-        </w:rPr>
-      </w:pPr>
-    </w:p>
-    <w:p>
-      <w:pPr>
-        <w:rPr>
-          <w:rFonts w:ascii="Times New Roman" w:eastAsiaTheme="majorEastAsia" w:hAnsi="Times New Roman" w:cs="Times New Roman"/>
-          <w:color w:val="1F3763" w:themeColor="accent1" w:themeShade="7F"/>
-          <w:lang w:val="en-US"/>
-        </w:rPr>
-      </w:pPr>
-      <w:proofErr w:type="spellStart"/>
-      <w:r>
-        <w:rPr>
-          <w:rFonts w:ascii="Times New Roman" w:eastAsiaTheme="majorEastAsia" w:hAnsi="Times New Roman" w:cs="Times New Roman"/>
-          <w:color w:val="1F3763" w:themeColor="accent1" w:themeShade="7F"/>
-          <w:lang w:val="en-US"/>
-        </w:rPr>
-        <w:t>FunctionCall</w:t>
-      </w:r>
-      <w:proofErr w:type="spellEnd"/>
-      <w:r>
-        <w:rPr>
-          <w:rFonts w:ascii="Times New Roman" w:eastAsiaTheme="majorEastAsia" w:hAnsi="Times New Roman" w:cs="Times New Roman"/>
-          <w:color w:val="1F3763" w:themeColor="accent1" w:themeShade="7F"/>
-          <w:lang w:val="en-US"/>
-        </w:rPr>
-        <w:t xml:space="preserve"> = Variable, '(', </w:t>
-      </w:r>
-      <w:proofErr w:type="spellStart"/>
-      <w:r>
-        <w:rPr>
-          <w:rFonts w:ascii="Times New Roman" w:eastAsiaTheme="majorEastAsia" w:hAnsi="Times New Roman" w:cs="Times New Roman"/>
-          <w:color w:val="1F3763" w:themeColor="accent1" w:themeShade="7F"/>
-          <w:lang w:val="en-US"/>
-        </w:rPr>
-        <w:t>ArgumentList</w:t>
-      </w:r>
-      <w:proofErr w:type="spellEnd"/>
-      <w:r>
-        <w:rPr>
-          <w:rFonts w:ascii="Times New Roman" w:eastAsiaTheme="majorEastAsia" w:hAnsi="Times New Roman" w:cs="Times New Roman"/>
-          <w:color w:val="1F3763" w:themeColor="accent1" w:themeShade="7F"/>
-          <w:lang w:val="en-US"/>
-        </w:rPr>
-        <w:t>, ')';</w:t>
-      </w:r>
-    </w:p>
-    <w:p>
-      <w:pPr>
-        <w:rPr>
-          <w:rFonts w:ascii="Times New Roman" w:eastAsiaTheme="majorEastAsia" w:hAnsi="Times New Roman" w:cs="Times New Roman"/>
-          <w:color w:val="1F3763" w:themeColor="accent1" w:themeShade="7F"/>
-          <w:lang w:val="en-US"/>
-        </w:rPr>
-      </w:pPr>
-      <w:proofErr w:type="spellStart"/>
-      <w:r>
-        <w:rPr>
-          <w:rFonts w:ascii="Times New Roman" w:eastAsiaTheme="majorEastAsia" w:hAnsi="Times New Roman" w:cs="Times New Roman"/>
-          <w:color w:val="1F3763" w:themeColor="accent1" w:themeShade="7F"/>
-          <w:lang w:val="en-US"/>
-        </w:rPr>
-        <w:t>ArgumentList</w:t>
-      </w:r>
-      <w:proofErr w:type="spellEnd"/>
-      <w:r>
-        <w:rPr>
-          <w:rFonts w:ascii="Times New Roman" w:eastAsiaTheme="majorEastAsia" w:hAnsi="Times New Roman" w:cs="Times New Roman"/>
-          <w:color w:val="1F3763" w:themeColor="accent1" w:themeShade="7F"/>
-          <w:lang w:val="en-US"/>
-        </w:rPr>
-        <w:t xml:space="preserve"> = [Argument, {',', Argument}];</w:t>
-      </w:r>
-    </w:p>
-    <w:p>
-      <w:pPr>
-        <w:rPr>
-          <w:rFonts w:ascii="Times New Roman" w:eastAsiaTheme="majorEastAsia" w:hAnsi="Times New Roman" w:cs="Times New Roman"/>
-          <w:color w:val="1F3763" w:themeColor="accent1" w:themeShade="7F"/>
-          <w:lang w:val="en-US"/>
-        </w:rPr>
-      </w:pPr>
-      <w:r>
-        <w:rPr>
-          <w:rFonts w:ascii="Times New Roman" w:eastAsiaTheme="majorEastAsia" w:hAnsi="Times New Roman" w:cs="Times New Roman"/>
-          <w:color w:val="1F3763" w:themeColor="accent1" w:themeShade="7F"/>
-          <w:lang w:val="en-US"/>
-        </w:rPr>
-        <w:t xml:space="preserve">Argument = Term | </w:t>
-      </w:r>
-      <w:proofErr w:type="spellStart"/>
-      <w:r>
-        <w:rPr>
-          <w:rFonts w:ascii="Times New Roman" w:eastAsiaTheme="majorEastAsia" w:hAnsi="Times New Roman" w:cs="Times New Roman"/>
-          <w:color w:val="1F3763" w:themeColor="accent1" w:themeShade="7F"/>
-          <w:lang w:val="en-US"/>
-        </w:rPr>
-        <w:t>ArithmeticExpression</w:t>
-      </w:r>
-      <w:proofErr w:type="spellEnd"/>
-      <w:r>
-        <w:rPr>
-          <w:rFonts w:ascii="Times New Roman" w:eastAsiaTheme="majorEastAsia" w:hAnsi="Times New Roman" w:cs="Times New Roman"/>
-          <w:color w:val="1F3763" w:themeColor="accent1" w:themeShade="7F"/>
-          <w:lang w:val="en-US"/>
-        </w:rPr>
-        <w:t>;</w:t>
-      </w:r>
-    </w:p>
-    <w:p>
-      <w:pPr>
-        <w:rPr>
-          <w:rFonts w:ascii="Times New Roman" w:eastAsiaTheme="majorEastAsia" w:hAnsi="Times New Roman" w:cs="Times New Roman"/>
-          <w:color w:val="1F3763" w:themeColor="accent1" w:themeShade="7F"/>
-          <w:lang w:val="en-US"/>
-        </w:rPr>
-      </w:pPr>
-    </w:p>
-    <w:p>
-      <w:pPr>
-        <w:rPr>
-          <w:rFonts w:ascii="Times New Roman" w:eastAsiaTheme="majorEastAsia" w:hAnsi="Times New Roman" w:cs="Times New Roman"/>
-          <w:color w:val="1F3763" w:themeColor="accent1" w:themeShade="7F"/>
-          <w:lang w:val="en-US"/>
-        </w:rPr>
-      </w:pPr>
-      <w:r>
-        <w:rPr>
-          <w:rFonts w:ascii="Times New Roman" w:eastAsiaTheme="majorEastAsia" w:hAnsi="Times New Roman" w:cs="Times New Roman"/>
-          <w:color w:val="1F3763" w:themeColor="accent1" w:themeShade="7F"/>
-          <w:lang w:val="en-US"/>
-        </w:rPr>
-        <w:t xml:space="preserve">Library = </w:t>
-      </w:r>
-      <w:proofErr w:type="spellStart"/>
-      <w:r>
-        <w:rPr>
-          <w:rFonts w:ascii="Times New Roman" w:eastAsiaTheme="majorEastAsia" w:hAnsi="Times New Roman" w:cs="Times New Roman"/>
-          <w:color w:val="1F3763" w:themeColor="accent1" w:themeShade="7F"/>
-          <w:lang w:val="en-US"/>
-        </w:rPr>
-        <w:t>LowerVar</w:t>
-      </w:r>
-      <w:proofErr w:type="spellEnd"/>
-      <w:r>
-        <w:rPr>
-          <w:rFonts w:ascii="Times New Roman" w:eastAsiaTheme="majorEastAsia" w:hAnsi="Times New Roman" w:cs="Times New Roman"/>
-          <w:color w:val="1F3763" w:themeColor="accent1" w:themeShade="7F"/>
-          <w:lang w:val="en-US"/>
-        </w:rPr>
-        <w:t>;</w:t>
-      </w:r>
-    </w:p>
-    <w:p>
-      <w:pPr>
-        <w:rPr>
-          <w:rFonts w:ascii="Times New Roman" w:eastAsiaTheme="majorEastAsia" w:hAnsi="Times New Roman" w:cs="Times New Roman"/>
-          <w:color w:val="1F3763" w:themeColor="accent1" w:themeShade="7F"/>
-          <w:lang w:val="en-US"/>
-        </w:rPr>
-      </w:pPr>
-      <w:proofErr w:type="spellStart"/>
-      <w:r>
-        <w:rPr>
-          <w:rFonts w:ascii="Times New Roman" w:eastAsiaTheme="majorEastAsia" w:hAnsi="Times New Roman" w:cs="Times New Roman"/>
-          <w:color w:val="1F3763" w:themeColor="accent1" w:themeShade="7F"/>
-          <w:lang w:val="en-US"/>
-        </w:rPr>
-        <w:t>AssignOperator</w:t>
-      </w:r>
-      <w:proofErr w:type="spellEnd"/>
-      <w:r>
-        <w:rPr>
-          <w:rFonts w:ascii="Times New Roman" w:eastAsiaTheme="majorEastAsia" w:hAnsi="Times New Roman" w:cs="Times New Roman"/>
-          <w:color w:val="1F3763" w:themeColor="accent1" w:themeShade="7F"/>
-          <w:lang w:val="en-US"/>
-        </w:rPr>
-        <w:t xml:space="preserve"> = '=' | "+=" | "-=" | "*=" | "/=" | "%=";</w:t>
-      </w:r>
-    </w:p>
-    <w:p>
-      <w:pPr>
-        <w:rPr>
-          <w:rFonts w:ascii="Times New Roman" w:eastAsiaTheme="majorEastAsia" w:hAnsi="Times New Roman" w:cs="Times New Roman"/>
-          <w:color w:val="1F3763" w:themeColor="accent1" w:themeShade="7F"/>
-          <w:lang w:val="en-US"/>
-        </w:rPr>
-      </w:pPr>
-      <w:proofErr w:type="spellStart"/>
-      <w:r>
-        <w:rPr>
-          <w:rFonts w:ascii="Times New Roman" w:eastAsiaTheme="majorEastAsia" w:hAnsi="Times New Roman" w:cs="Times New Roman"/>
-          <w:color w:val="1F3763" w:themeColor="accent1" w:themeShade="7F"/>
-          <w:lang w:val="en-US"/>
-        </w:rPr>
-        <w:t>RelativeOperator</w:t>
-      </w:r>
-      <w:proofErr w:type="spellEnd"/>
-      <w:r>
-        <w:rPr>
-          <w:rFonts w:ascii="Times New Roman" w:eastAsiaTheme="majorEastAsia" w:hAnsi="Times New Roman" w:cs="Times New Roman"/>
-          <w:color w:val="1F3763" w:themeColor="accent1" w:themeShade="7F"/>
-          <w:lang w:val="en-US"/>
-        </w:rPr>
-        <w:t xml:space="preserve"> = "==" | </w:t>
-      </w:r>
-      <w:proofErr w:type="gramStart"/>
-      <w:r>
-        <w:rPr>
-          <w:rFonts w:ascii="Times New Roman" w:eastAsiaTheme="majorEastAsia" w:hAnsi="Times New Roman" w:cs="Times New Roman"/>
-          <w:color w:val="1F3763" w:themeColor="accent1" w:themeShade="7F"/>
-          <w:lang w:val="en-US"/>
-        </w:rPr>
-        <w:t>"!=</w:t>
-      </w:r>
-      <w:proofErr w:type="gramEnd"/>
-      <w:r>
-        <w:rPr>
-          <w:rFonts w:ascii="Times New Roman" w:eastAsiaTheme="majorEastAsia" w:hAnsi="Times New Roman" w:cs="Times New Roman"/>
-          <w:color w:val="1F3763" w:themeColor="accent1" w:themeShade="7F"/>
-          <w:lang w:val="en-US"/>
-        </w:rPr>
-        <w:t>" | "&lt;" | "&gt;" | "&lt;=" | "&gt;=";</w:t>
-      </w:r>
-    </w:p>
-    <w:p>
-      <w:pPr>
-        <w:rPr>
-          <w:rFonts w:ascii="Times New Roman" w:eastAsiaTheme="majorEastAsia" w:hAnsi="Times New Roman" w:cs="Times New Roman"/>
-          <w:color w:val="1F3763" w:themeColor="accent1" w:themeShade="7F"/>
-          <w:lang w:val="en-US"/>
-        </w:rPr>
-      </w:pPr>
-      <w:proofErr w:type="spellStart"/>
-      <w:r>
-        <w:rPr>
-          <w:rFonts w:ascii="Times New Roman" w:eastAsiaTheme="majorEastAsia" w:hAnsi="Times New Roman" w:cs="Times New Roman"/>
-          <w:color w:val="1F3763" w:themeColor="accent1" w:themeShade="7F"/>
-          <w:lang w:val="en-US"/>
-        </w:rPr>
-        <w:t>AddOperator</w:t>
-      </w:r>
-      <w:proofErr w:type="spellEnd"/>
-      <w:r>
-        <w:rPr>
-          <w:rFonts w:ascii="Times New Roman" w:eastAsiaTheme="majorEastAsia" w:hAnsi="Times New Roman" w:cs="Times New Roman"/>
-          <w:color w:val="1F3763" w:themeColor="accent1" w:themeShade="7F"/>
-          <w:lang w:val="en-US"/>
-        </w:rPr>
-        <w:t xml:space="preserve"> = "+" | "-";</w:t>
-      </w:r>
-    </w:p>
-    <w:p>
-      <w:pPr>
-        <w:rPr>
-          <w:rFonts w:ascii="Times New Roman" w:eastAsiaTheme="majorEastAsia" w:hAnsi="Times New Roman" w:cs="Times New Roman"/>
-          <w:color w:val="1F3763" w:themeColor="accent1" w:themeShade="7F"/>
-          <w:lang w:val="en-US"/>
-        </w:rPr>
-      </w:pPr>
-      <w:proofErr w:type="spellStart"/>
-      <w:r>
-        <w:rPr>
-          <w:rFonts w:ascii="Times New Roman" w:eastAsiaTheme="majorEastAsia" w:hAnsi="Times New Roman" w:cs="Times New Roman"/>
-          <w:color w:val="1F3763" w:themeColor="accent1" w:themeShade="7F"/>
-          <w:lang w:val="en-US"/>
-        </w:rPr>
-        <w:t>MultiplyOperator</w:t>
-      </w:r>
-      <w:proofErr w:type="spellEnd"/>
-      <w:r>
-        <w:rPr>
-          <w:rFonts w:ascii="Times New Roman" w:eastAsiaTheme="majorEastAsia" w:hAnsi="Times New Roman" w:cs="Times New Roman"/>
-          <w:color w:val="1F3763" w:themeColor="accent1" w:themeShade="7F"/>
-          <w:lang w:val="en-US"/>
-        </w:rPr>
-        <w:t xml:space="preserve"> = "*" | "/" | "%";</w:t>
-      </w:r>
-    </w:p>
-    <w:p>
-      <w:pPr>
-        <w:rPr>
-          <w:rFonts w:ascii="Times New Roman" w:eastAsiaTheme="majorEastAsia" w:hAnsi="Times New Roman" w:cs="Times New Roman"/>
-          <w:color w:val="1F3763" w:themeColor="accent1" w:themeShade="7F"/>
-          <w:lang w:val="en-US"/>
-        </w:rPr>
-      </w:pPr>
-      <w:proofErr w:type="spellStart"/>
-      <w:r>
-        <w:rPr>
-          <w:rFonts w:ascii="Times New Roman" w:eastAsiaTheme="majorEastAsia" w:hAnsi="Times New Roman" w:cs="Times New Roman"/>
-          <w:color w:val="1F3763" w:themeColor="accent1" w:themeShade="7F"/>
-          <w:lang w:val="en-US"/>
-        </w:rPr>
-        <w:t>UnarySign</w:t>
-      </w:r>
-      <w:proofErr w:type="spellEnd"/>
-      <w:r>
-        <w:rPr>
-          <w:rFonts w:ascii="Times New Roman" w:eastAsiaTheme="majorEastAsia" w:hAnsi="Times New Roman" w:cs="Times New Roman"/>
-          <w:color w:val="1F3763" w:themeColor="accent1" w:themeShade="7F"/>
-          <w:lang w:val="en-US"/>
-        </w:rPr>
-        <w:t xml:space="preserve"> = "+" | "-";</w:t>
-      </w:r>
-    </w:p>
-    <w:p>
-      <w:pPr>
-        <w:rPr>
-          <w:rFonts w:ascii="Times New Roman" w:eastAsiaTheme="majorEastAsia" w:hAnsi="Times New Roman" w:cs="Times New Roman"/>
-          <w:color w:val="1F3763" w:themeColor="accent1" w:themeShade="7F"/>
-          <w:lang w:val="en-US"/>
-        </w:rPr>
-      </w:pPr>
-      <w:proofErr w:type="spellStart"/>
-      <w:r>
-        <w:rPr>
-          <w:rFonts w:ascii="Times New Roman" w:eastAsiaTheme="majorEastAsia" w:hAnsi="Times New Roman" w:cs="Times New Roman"/>
-          <w:color w:val="1F3763" w:themeColor="accent1" w:themeShade="7F"/>
-          <w:lang w:val="en-US"/>
-        </w:rPr>
-        <w:t>PreIncrement</w:t>
-      </w:r>
-      <w:proofErr w:type="spellEnd"/>
-      <w:r>
-        <w:rPr>
-          <w:rFonts w:ascii="Times New Roman" w:eastAsiaTheme="majorEastAsia" w:hAnsi="Times New Roman" w:cs="Times New Roman"/>
-          <w:color w:val="1F3763" w:themeColor="accent1" w:themeShade="7F"/>
-          <w:lang w:val="en-US"/>
-        </w:rPr>
-        <w:t xml:space="preserve"> = "++" | "--";</w:t>
-      </w:r>
-    </w:p>
-    <w:p>
-      <w:pPr>
-        <w:rPr>
-          <w:rFonts w:ascii="Times New Roman" w:eastAsiaTheme="majorEastAsia" w:hAnsi="Times New Roman" w:cs="Times New Roman"/>
-          <w:color w:val="1F3763" w:themeColor="accent1" w:themeShade="7F"/>
-          <w:lang w:val="en-US"/>
-        </w:rPr>
-      </w:pPr>
-      <w:proofErr w:type="spellStart"/>
-      <w:r>
-        <w:rPr>
-          <w:rFonts w:ascii="Times New Roman" w:eastAsiaTheme="majorEastAsia" w:hAnsi="Times New Roman" w:cs="Times New Roman"/>
-          <w:color w:val="1F3763" w:themeColor="accent1" w:themeShade="7F"/>
-          <w:lang w:val="en-US"/>
-        </w:rPr>
-        <w:t>PostIncrement</w:t>
-      </w:r>
-      <w:proofErr w:type="spellEnd"/>
-      <w:r>
-        <w:rPr>
-          <w:rFonts w:ascii="Times New Roman" w:eastAsiaTheme="majorEastAsia" w:hAnsi="Times New Roman" w:cs="Times New Roman"/>
-          <w:color w:val="1F3763" w:themeColor="accent1" w:themeShade="7F"/>
-          <w:lang w:val="en-US"/>
-        </w:rPr>
-        <w:t xml:space="preserve"> = "++" | "--";</w:t>
-      </w:r>
-    </w:p>
-    <w:p>
-      <w:pPr>
-        <w:rPr>
-          <w:rFonts w:ascii="Times New Roman" w:eastAsiaTheme="majorEastAsia" w:hAnsi="Times New Roman" w:cs="Times New Roman"/>
-          <w:color w:val="1F3763" w:themeColor="accent1" w:themeShade="7F"/>
-          <w:lang w:val="en-US"/>
-        </w:rPr>
-      </w:pPr>
-      <w:proofErr w:type="spellStart"/>
-      <w:r>
-        <w:rPr>
-          <w:rFonts w:ascii="Times New Roman" w:eastAsiaTheme="majorEastAsia" w:hAnsi="Times New Roman" w:cs="Times New Roman"/>
-          <w:color w:val="1F3763" w:themeColor="accent1" w:themeShade="7F"/>
-          <w:lang w:val="en-US"/>
-        </w:rPr>
-        <w:t>ArraySubscript</w:t>
-      </w:r>
-      <w:proofErr w:type="spellEnd"/>
-      <w:r>
-        <w:rPr>
-          <w:rFonts w:ascii="Times New Roman" w:eastAsiaTheme="majorEastAsia" w:hAnsi="Times New Roman" w:cs="Times New Roman"/>
-          <w:color w:val="1F3763" w:themeColor="accent1" w:themeShade="7F"/>
-          <w:lang w:val="en-US"/>
-        </w:rPr>
-        <w:t xml:space="preserve"> = "[", (</w:t>
-      </w:r>
-      <w:proofErr w:type="spellStart"/>
-      <w:r>
-        <w:rPr>
-          <w:rFonts w:ascii="Times New Roman" w:eastAsiaTheme="majorEastAsia" w:hAnsi="Times New Roman" w:cs="Times New Roman"/>
-          <w:color w:val="1F3763" w:themeColor="accent1" w:themeShade="7F"/>
-          <w:lang w:val="en-US"/>
-        </w:rPr>
-        <w:t>UnsignedIntTerm</w:t>
-      </w:r>
-      <w:proofErr w:type="spellEnd"/>
-      <w:r>
-        <w:rPr>
-          <w:rFonts w:ascii="Times New Roman" w:eastAsiaTheme="majorEastAsia" w:hAnsi="Times New Roman" w:cs="Times New Roman"/>
-          <w:color w:val="1F3763" w:themeColor="accent1" w:themeShade="7F"/>
-          <w:lang w:val="en-US"/>
-        </w:rPr>
-        <w:t xml:space="preserve"> | ([</w:t>
-      </w:r>
-      <w:proofErr w:type="spellStart"/>
-      <w:r>
-        <w:rPr>
-          <w:rFonts w:ascii="Times New Roman" w:eastAsiaTheme="majorEastAsia" w:hAnsi="Times New Roman" w:cs="Times New Roman"/>
-          <w:color w:val="1F3763" w:themeColor="accent1" w:themeShade="7F"/>
-          <w:lang w:val="en-US"/>
-        </w:rPr>
-        <w:t>UnsignedIntTerm</w:t>
-      </w:r>
-      <w:proofErr w:type="spellEnd"/>
-      <w:r>
-        <w:rPr>
-          <w:rFonts w:ascii="Times New Roman" w:eastAsiaTheme="majorEastAsia" w:hAnsi="Times New Roman" w:cs="Times New Roman"/>
-          <w:color w:val="1F3763" w:themeColor="accent1" w:themeShade="7F"/>
-          <w:lang w:val="en-US"/>
-        </w:rPr>
-        <w:t>], ':', [</w:t>
-      </w:r>
-      <w:proofErr w:type="spellStart"/>
-      <w:r>
-        <w:rPr>
-          <w:rFonts w:ascii="Times New Roman" w:eastAsiaTheme="majorEastAsia" w:hAnsi="Times New Roman" w:cs="Times New Roman"/>
-          <w:color w:val="1F3763" w:themeColor="accent1" w:themeShade="7F"/>
-          <w:lang w:val="en-US"/>
-        </w:rPr>
-        <w:t>UnsignedIntTerm</w:t>
-      </w:r>
-      <w:proofErr w:type="spellEnd"/>
-      <w:r>
-        <w:rPr>
-          <w:rFonts w:ascii="Times New Roman" w:eastAsiaTheme="majorEastAsia" w:hAnsi="Times New Roman" w:cs="Times New Roman"/>
-          <w:color w:val="1F3763" w:themeColor="accent1" w:themeShade="7F"/>
-          <w:lang w:val="en-US"/>
-        </w:rPr>
-        <w:t>]), "]";</w:t>
-      </w:r>
-    </w:p>
-    <w:p>
-      <w:pPr>
-        <w:rPr>
-          <w:rFonts w:ascii="Times New Roman" w:eastAsiaTheme="majorEastAsia" w:hAnsi="Times New Roman" w:cs="Times New Roman"/>
-          <w:color w:val="1F3763" w:themeColor="accent1" w:themeShade="7F"/>
-          <w:lang w:val="en-US"/>
-        </w:rPr>
-      </w:pPr>
-      <w:proofErr w:type="spellStart"/>
-      <w:r>
-        <w:rPr>
-          <w:rFonts w:ascii="Times New Roman" w:eastAsiaTheme="majorEastAsia" w:hAnsi="Times New Roman" w:cs="Times New Roman"/>
-          <w:color w:val="1F3763" w:themeColor="accent1" w:themeShade="7F"/>
-          <w:lang w:val="en-US"/>
-        </w:rPr>
-        <w:t>UnsignedIntTerm</w:t>
-      </w:r>
-      <w:proofErr w:type="spellEnd"/>
-      <w:r>
-        <w:rPr>
-          <w:rFonts w:ascii="Times New Roman" w:eastAsiaTheme="majorEastAsia" w:hAnsi="Times New Roman" w:cs="Times New Roman"/>
-          <w:color w:val="1F3763" w:themeColor="accent1" w:themeShade="7F"/>
-          <w:lang w:val="en-US"/>
-        </w:rPr>
-        <w:t xml:space="preserve"> = Term;</w:t>
-      </w:r>
-    </w:p>
-    <w:p>
-      <w:pPr>
-        <w:rPr>
-          <w:rFonts w:ascii="Times New Roman" w:eastAsiaTheme="majorEastAsia" w:hAnsi="Times New Roman" w:cs="Times New Roman"/>
-          <w:color w:val="1F3763" w:themeColor="accent1" w:themeShade="7F"/>
-          <w:lang w:val="en-US"/>
-        </w:rPr>
-      </w:pPr>
-    </w:p>
-    <w:p>
-      <w:pPr>
-        <w:rPr>
-          <w:rFonts w:ascii="Times New Roman" w:eastAsiaTheme="majorEastAsia" w:hAnsi="Times New Roman" w:cs="Times New Roman"/>
-          <w:color w:val="1F3763" w:themeColor="accent1" w:themeShade="7F"/>
-          <w:lang w:val="en-US"/>
-        </w:rPr>
-      </w:pPr>
-    </w:p>
-    <w:p>
-      <w:pPr>
-        <w:rPr>
-          <w:rFonts w:ascii="Times New Roman" w:eastAsiaTheme="majorEastAsia" w:hAnsi="Times New Roman" w:cs="Times New Roman"/>
-          <w:color w:val="1F3763" w:themeColor="accent1" w:themeShade="7F"/>
-          <w:lang w:val="en-US"/>
-        </w:rPr>
-      </w:pPr>
-    </w:p>
-    <w:p>
-      <w:pPr>
-        <w:rPr>
-          <w:rFonts w:ascii="Times New Roman" w:eastAsiaTheme="majorEastAsia" w:hAnsi="Times New Roman" w:cs="Times New Roman"/>
-          <w:color w:val="1F3763" w:themeColor="accent1" w:themeShade="7F"/>
-          <w:lang w:val="en-US"/>
-        </w:rPr>
-      </w:pPr>
-      <w:proofErr w:type="spellStart"/>
-      <w:r>
-        <w:rPr>
-          <w:rFonts w:ascii="Times New Roman" w:eastAsiaTheme="majorEastAsia" w:hAnsi="Times New Roman" w:cs="Times New Roman"/>
-          <w:color w:val="1F3763" w:themeColor="accent1" w:themeShade="7F"/>
-          <w:lang w:val="en-US"/>
-        </w:rPr>
-        <w:t>CompoundStatement</w:t>
-      </w:r>
-      <w:proofErr w:type="spellEnd"/>
-      <w:r>
-        <w:rPr>
-          <w:rFonts w:ascii="Times New Roman" w:eastAsiaTheme="majorEastAsia" w:hAnsi="Times New Roman" w:cs="Times New Roman"/>
-          <w:color w:val="1F3763" w:themeColor="accent1" w:themeShade="7F"/>
-          <w:lang w:val="en-US"/>
-        </w:rPr>
-        <w:t xml:space="preserve"> = </w:t>
-      </w:r>
-      <w:proofErr w:type="spellStart"/>
-      <w:r>
-        <w:rPr>
-          <w:rFonts w:ascii="Times New Roman" w:eastAsiaTheme="majorEastAsia" w:hAnsi="Times New Roman" w:cs="Times New Roman"/>
-          <w:color w:val="1F3763" w:themeColor="accent1" w:themeShade="7F"/>
-          <w:lang w:val="en-US"/>
-        </w:rPr>
-        <w:t>IfStatement</w:t>
-      </w:r>
-      <w:proofErr w:type="spellEnd"/>
-      <w:r>
-        <w:rPr>
-          <w:rFonts w:ascii="Times New Roman" w:eastAsiaTheme="majorEastAsia" w:hAnsi="Times New Roman" w:cs="Times New Roman"/>
-          <w:color w:val="1F3763" w:themeColor="accent1" w:themeShade="7F"/>
-          <w:lang w:val="en-US"/>
-        </w:rPr>
-        <w:t xml:space="preserve"> | </w:t>
-      </w:r>
-      <w:proofErr w:type="spellStart"/>
-      <w:r>
-        <w:rPr>
-          <w:rFonts w:ascii="Times New Roman" w:eastAsiaTheme="majorEastAsia" w:hAnsi="Times New Roman" w:cs="Times New Roman"/>
-          <w:color w:val="1F3763" w:themeColor="accent1" w:themeShade="7F"/>
-          <w:lang w:val="en-US"/>
-        </w:rPr>
-        <w:t>WhileStatement</w:t>
-      </w:r>
-      <w:proofErr w:type="spellEnd"/>
-      <w:r>
-        <w:rPr>
-          <w:rFonts w:ascii="Times New Roman" w:eastAsiaTheme="majorEastAsia" w:hAnsi="Times New Roman" w:cs="Times New Roman"/>
-          <w:color w:val="1F3763" w:themeColor="accent1" w:themeShade="7F"/>
-          <w:lang w:val="en-US"/>
-        </w:rPr>
-        <w:t xml:space="preserve"> | </w:t>
-      </w:r>
-      <w:proofErr w:type="spellStart"/>
-      <w:r>
-        <w:rPr>
-          <w:rFonts w:ascii="Times New Roman" w:eastAsiaTheme="majorEastAsia" w:hAnsi="Times New Roman" w:cs="Times New Roman"/>
-          <w:color w:val="1F3763" w:themeColor="accent1" w:themeShade="7F"/>
-          <w:lang w:val="en-US"/>
-        </w:rPr>
-        <w:t>ForStatement</w:t>
-      </w:r>
-      <w:proofErr w:type="spellEnd"/>
-      <w:r>
-        <w:rPr>
-          <w:rFonts w:ascii="Times New Roman" w:eastAsiaTheme="majorEastAsia" w:hAnsi="Times New Roman" w:cs="Times New Roman"/>
-          <w:color w:val="1F3763" w:themeColor="accent1" w:themeShade="7F"/>
-          <w:lang w:val="en-US"/>
-        </w:rPr>
-        <w:t xml:space="preserve"> | </w:t>
-      </w:r>
-      <w:proofErr w:type="spellStart"/>
-      <w:r>
-        <w:rPr>
-          <w:rFonts w:ascii="Times New Roman" w:eastAsiaTheme="majorEastAsia" w:hAnsi="Times New Roman" w:cs="Times New Roman"/>
-          <w:color w:val="1F3763" w:themeColor="accent1" w:themeShade="7F"/>
-          <w:lang w:val="en-US"/>
-        </w:rPr>
-        <w:t>ForiStatement</w:t>
-      </w:r>
-      <w:proofErr w:type="spellEnd"/>
-      <w:r>
-        <w:rPr>
-          <w:rFonts w:ascii="Times New Roman" w:eastAsiaTheme="majorEastAsia" w:hAnsi="Times New Roman" w:cs="Times New Roman"/>
-          <w:color w:val="1F3763" w:themeColor="accent1" w:themeShade="7F"/>
-          <w:lang w:val="en-US"/>
-        </w:rPr>
-        <w:t xml:space="preserve"> | </w:t>
-      </w:r>
-      <w:proofErr w:type="spellStart"/>
-      <w:r>
-        <w:rPr>
-          <w:rFonts w:ascii="Times New Roman" w:eastAsiaTheme="majorEastAsia" w:hAnsi="Times New Roman" w:cs="Times New Roman"/>
-          <w:color w:val="1F3763" w:themeColor="accent1" w:themeShade="7F"/>
-          <w:lang w:val="en-US"/>
-        </w:rPr>
-        <w:t>ForeachStatement</w:t>
-      </w:r>
-      <w:proofErr w:type="spellEnd"/>
-      <w:r>
-        <w:rPr>
-          <w:rFonts w:ascii="Times New Roman" w:eastAsiaTheme="majorEastAsia" w:hAnsi="Times New Roman" w:cs="Times New Roman"/>
-          <w:color w:val="1F3763" w:themeColor="accent1" w:themeShade="7F"/>
-          <w:lang w:val="en-US"/>
-        </w:rPr>
-        <w:t xml:space="preserve"> | </w:t>
-      </w:r>
-      <w:proofErr w:type="spellStart"/>
-      <w:r>
-        <w:rPr>
-          <w:rFonts w:ascii="Times New Roman" w:eastAsiaTheme="majorEastAsia" w:hAnsi="Times New Roman" w:cs="Times New Roman"/>
-          <w:color w:val="1F3763" w:themeColor="accent1" w:themeShade="7F"/>
-          <w:lang w:val="en-US"/>
-        </w:rPr>
         <w:t>FunctionDefinition</w:t>
       </w:r>
       <w:proofErr w:type="spellEnd"/>
@@ -8773,760 +9470,6 @@
           <w:color w:val="1F3763" w:themeColor="accent1" w:themeShade="7F"/>
           <w:lang w:val="en-US"/>
         </w:rPr>
-        <w:t xml:space="preserve"> | </w:t>
-      </w:r>
-      <w:proofErr w:type="spellStart"/>
-      <w:r>
-        <w:rPr>
-          <w:rFonts w:ascii="Times New Roman" w:eastAsiaTheme="majorEastAsia" w:hAnsi="Times New Roman" w:cs="Times New Roman"/>
-          <w:color w:val="1F3763" w:themeColor="accent1" w:themeShade="7F"/>
-          <w:lang w:val="en-US"/>
-        </w:rPr>
-        <w:t>ClassDefinition</w:t>
-      </w:r>
-      <w:proofErr w:type="spellEnd"/>
-      <w:r>
-        <w:rPr>
-          <w:rFonts w:ascii="Times New Roman" w:eastAsiaTheme="majorEastAsia" w:hAnsi="Times New Roman" w:cs="Times New Roman"/>
-          <w:color w:val="1F3763" w:themeColor="accent1" w:themeShade="7F"/>
-          <w:lang w:val="en-US"/>
-        </w:rPr>
-        <w:t>;</w:t>
-      </w:r>
-    </w:p>
-    <w:p>
-      <w:pPr>
-        <w:rPr>
-          <w:rFonts w:ascii="Times New Roman" w:eastAsiaTheme="majorEastAsia" w:hAnsi="Times New Roman" w:cs="Times New Roman"/>
-          <w:color w:val="1F3763" w:themeColor="accent1" w:themeShade="7F"/>
-          <w:lang w:val="en-US"/>
-        </w:rPr>
-      </w:pPr>
-      <w:proofErr w:type="spellStart"/>
-      <w:r>
-        <w:rPr>
-          <w:rFonts w:ascii="Times New Roman" w:eastAsiaTheme="majorEastAsia" w:hAnsi="Times New Roman" w:cs="Times New Roman"/>
-          <w:color w:val="1F3763" w:themeColor="accent1" w:themeShade="7F"/>
-          <w:lang w:val="en-US"/>
-        </w:rPr>
-        <w:t>BlockInstruction</w:t>
-      </w:r>
-      <w:proofErr w:type="spellEnd"/>
-      <w:r>
-        <w:rPr>
-          <w:rFonts w:ascii="Times New Roman" w:eastAsiaTheme="majorEastAsia" w:hAnsi="Times New Roman" w:cs="Times New Roman"/>
-          <w:color w:val="1F3763" w:themeColor="accent1" w:themeShade="7F"/>
-          <w:lang w:val="en-US"/>
-        </w:rPr>
-        <w:t xml:space="preserve"> = "{", {Statement}, "}";</w:t>
-      </w:r>
-    </w:p>
-    <w:p>
-      <w:pPr>
-        <w:rPr>
-          <w:rFonts w:ascii="Times New Roman" w:eastAsiaTheme="majorEastAsia" w:hAnsi="Times New Roman" w:cs="Times New Roman"/>
-          <w:color w:val="1F3763" w:themeColor="accent1" w:themeShade="7F"/>
-          <w:lang w:val="en-US"/>
-        </w:rPr>
-      </w:pPr>
-    </w:p>
-    <w:p>
-      <w:pPr>
-        <w:rPr>
-          <w:rFonts w:ascii="Times New Roman" w:eastAsiaTheme="majorEastAsia" w:hAnsi="Times New Roman" w:cs="Times New Roman"/>
-          <w:color w:val="1F3763" w:themeColor="accent1" w:themeShade="7F"/>
-          <w:lang w:val="en-US"/>
-        </w:rPr>
-      </w:pPr>
-      <w:proofErr w:type="spellStart"/>
-      <w:r>
-        <w:rPr>
-          <w:rFonts w:ascii="Times New Roman" w:eastAsiaTheme="majorEastAsia" w:hAnsi="Times New Roman" w:cs="Times New Roman"/>
-          <w:color w:val="1F3763" w:themeColor="accent1" w:themeShade="7F"/>
-          <w:lang w:val="en-US"/>
-        </w:rPr>
-        <w:t>IfStatement</w:t>
-      </w:r>
-      <w:proofErr w:type="spellEnd"/>
-      <w:r>
-        <w:rPr>
-          <w:rFonts w:ascii="Times New Roman" w:eastAsiaTheme="majorEastAsia" w:hAnsi="Times New Roman" w:cs="Times New Roman"/>
-          <w:color w:val="1F3763" w:themeColor="accent1" w:themeShade="7F"/>
-          <w:lang w:val="en-US"/>
-        </w:rPr>
-        <w:t xml:space="preserve"> = "if", '(', </w:t>
-      </w:r>
-      <w:proofErr w:type="spellStart"/>
-      <w:r>
-        <w:rPr>
-          <w:rFonts w:ascii="Times New Roman" w:eastAsiaTheme="majorEastAsia" w:hAnsi="Times New Roman" w:cs="Times New Roman"/>
-          <w:color w:val="1F3763" w:themeColor="accent1" w:themeShade="7F"/>
-          <w:lang w:val="en-US"/>
-        </w:rPr>
-        <w:t>ConditionalExpression</w:t>
-      </w:r>
-      <w:proofErr w:type="spellEnd"/>
-      <w:r>
-        <w:rPr>
-          <w:rFonts w:ascii="Times New Roman" w:eastAsiaTheme="majorEastAsia" w:hAnsi="Times New Roman" w:cs="Times New Roman"/>
-          <w:color w:val="1F3763" w:themeColor="accent1" w:themeShade="7F"/>
-          <w:lang w:val="en-US"/>
-        </w:rPr>
-        <w:t xml:space="preserve">, ')', </w:t>
-      </w:r>
-      <w:proofErr w:type="spellStart"/>
-      <w:r>
-        <w:rPr>
-          <w:rFonts w:ascii="Times New Roman" w:eastAsiaTheme="majorEastAsia" w:hAnsi="Times New Roman" w:cs="Times New Roman"/>
-          <w:color w:val="1F3763" w:themeColor="accent1" w:themeShade="7F"/>
-          <w:lang w:val="en-US"/>
-        </w:rPr>
-        <w:t>BlockInstruction</w:t>
-      </w:r>
-      <w:proofErr w:type="spellEnd"/>
-      <w:r>
-        <w:rPr>
-          <w:rFonts w:ascii="Times New Roman" w:eastAsiaTheme="majorEastAsia" w:hAnsi="Times New Roman" w:cs="Times New Roman"/>
-          <w:color w:val="1F3763" w:themeColor="accent1" w:themeShade="7F"/>
-          <w:lang w:val="en-US"/>
-        </w:rPr>
-        <w:t xml:space="preserve">, ["else", </w:t>
-      </w:r>
-      <w:proofErr w:type="spellStart"/>
-      <w:r>
-        <w:rPr>
-          <w:rFonts w:ascii="Times New Roman" w:eastAsiaTheme="majorEastAsia" w:hAnsi="Times New Roman" w:cs="Times New Roman"/>
-          <w:color w:val="1F3763" w:themeColor="accent1" w:themeShade="7F"/>
-          <w:lang w:val="en-US"/>
-        </w:rPr>
-        <w:t>BlockInstruction</w:t>
-      </w:r>
-      <w:proofErr w:type="spellEnd"/>
-      <w:r>
-        <w:rPr>
-          <w:rFonts w:ascii="Times New Roman" w:eastAsiaTheme="majorEastAsia" w:hAnsi="Times New Roman" w:cs="Times New Roman"/>
-          <w:color w:val="1F3763" w:themeColor="accent1" w:themeShade="7F"/>
-          <w:lang w:val="en-US"/>
-        </w:rPr>
-        <w:t>];</w:t>
-      </w:r>
-    </w:p>
-    <w:p>
-      <w:pPr>
-        <w:rPr>
-          <w:rFonts w:ascii="Times New Roman" w:eastAsiaTheme="majorEastAsia" w:hAnsi="Times New Roman" w:cs="Times New Roman"/>
-          <w:color w:val="1F3763" w:themeColor="accent1" w:themeShade="7F"/>
-          <w:lang w:val="en-US"/>
-        </w:rPr>
-      </w:pPr>
-      <w:proofErr w:type="spellStart"/>
-      <w:r>
-        <w:rPr>
-          <w:rFonts w:ascii="Times New Roman" w:eastAsiaTheme="majorEastAsia" w:hAnsi="Times New Roman" w:cs="Times New Roman"/>
-          <w:color w:val="1F3763" w:themeColor="accent1" w:themeShade="7F"/>
-          <w:lang w:val="en-US"/>
-        </w:rPr>
-        <w:t>WhileStatement</w:t>
-      </w:r>
-      <w:proofErr w:type="spellEnd"/>
-      <w:r>
-        <w:rPr>
-          <w:rFonts w:ascii="Times New Roman" w:eastAsiaTheme="majorEastAsia" w:hAnsi="Times New Roman" w:cs="Times New Roman"/>
-          <w:color w:val="1F3763" w:themeColor="accent1" w:themeShade="7F"/>
-          <w:lang w:val="en-US"/>
-        </w:rPr>
-        <w:t xml:space="preserve"> = "while", '(', </w:t>
-      </w:r>
-      <w:proofErr w:type="spellStart"/>
-      <w:r>
-        <w:rPr>
-          <w:rFonts w:ascii="Times New Roman" w:eastAsiaTheme="majorEastAsia" w:hAnsi="Times New Roman" w:cs="Times New Roman"/>
-          <w:color w:val="1F3763" w:themeColor="accent1" w:themeShade="7F"/>
-          <w:lang w:val="en-US"/>
-        </w:rPr>
-        <w:t>ConditionalExpression</w:t>
-      </w:r>
-      <w:proofErr w:type="spellEnd"/>
-      <w:r>
-        <w:rPr>
-          <w:rFonts w:ascii="Times New Roman" w:eastAsiaTheme="majorEastAsia" w:hAnsi="Times New Roman" w:cs="Times New Roman"/>
-          <w:color w:val="1F3763" w:themeColor="accent1" w:themeShade="7F"/>
-          <w:lang w:val="en-US"/>
-        </w:rPr>
-        <w:t xml:space="preserve">, ')', </w:t>
-      </w:r>
-      <w:proofErr w:type="spellStart"/>
-      <w:r>
-        <w:rPr>
-          <w:rFonts w:ascii="Times New Roman" w:eastAsiaTheme="majorEastAsia" w:hAnsi="Times New Roman" w:cs="Times New Roman"/>
-          <w:color w:val="1F3763" w:themeColor="accent1" w:themeShade="7F"/>
-          <w:lang w:val="en-US"/>
-        </w:rPr>
-        <w:t>BlockInstruction</w:t>
-      </w:r>
-      <w:proofErr w:type="spellEnd"/>
-      <w:r>
-        <w:rPr>
-          <w:rFonts w:ascii="Times New Roman" w:eastAsiaTheme="majorEastAsia" w:hAnsi="Times New Roman" w:cs="Times New Roman"/>
-          <w:color w:val="1F3763" w:themeColor="accent1" w:themeShade="7F"/>
-          <w:lang w:val="en-US"/>
-        </w:rPr>
-        <w:t>;</w:t>
-      </w:r>
-    </w:p>
-    <w:p>
-      <w:pPr>
-        <w:rPr>
-          <w:rFonts w:ascii="Times New Roman" w:eastAsiaTheme="majorEastAsia" w:hAnsi="Times New Roman" w:cs="Times New Roman"/>
-          <w:color w:val="1F3763" w:themeColor="accent1" w:themeShade="7F"/>
-          <w:lang w:val="en-US"/>
-        </w:rPr>
-      </w:pPr>
-      <w:proofErr w:type="spellStart"/>
-      <w:r>
-        <w:rPr>
-          <w:rFonts w:ascii="Times New Roman" w:eastAsiaTheme="majorEastAsia" w:hAnsi="Times New Roman" w:cs="Times New Roman"/>
-          <w:color w:val="1F3763" w:themeColor="accent1" w:themeShade="7F"/>
-          <w:lang w:val="en-US"/>
-        </w:rPr>
-        <w:t>ForStatement</w:t>
-      </w:r>
-      <w:proofErr w:type="spellEnd"/>
-      <w:r>
-        <w:rPr>
-          <w:rFonts w:ascii="Times New Roman" w:eastAsiaTheme="majorEastAsia" w:hAnsi="Times New Roman" w:cs="Times New Roman"/>
-          <w:color w:val="1F3763" w:themeColor="accent1" w:themeShade="7F"/>
-          <w:lang w:val="en-US"/>
-        </w:rPr>
-        <w:t xml:space="preserve"> = "for", '(', Expression, ';', </w:t>
-      </w:r>
-      <w:proofErr w:type="spellStart"/>
-      <w:r>
-        <w:rPr>
-          <w:rFonts w:ascii="Times New Roman" w:eastAsiaTheme="majorEastAsia" w:hAnsi="Times New Roman" w:cs="Times New Roman"/>
-          <w:color w:val="1F3763" w:themeColor="accent1" w:themeShade="7F"/>
-          <w:lang w:val="en-US"/>
-        </w:rPr>
-        <w:t>ConditionalExpression</w:t>
-      </w:r>
-      <w:proofErr w:type="spellEnd"/>
-      <w:r>
-        <w:rPr>
-          <w:rFonts w:ascii="Times New Roman" w:eastAsiaTheme="majorEastAsia" w:hAnsi="Times New Roman" w:cs="Times New Roman"/>
-          <w:color w:val="1F3763" w:themeColor="accent1" w:themeShade="7F"/>
-          <w:lang w:val="en-US"/>
-        </w:rPr>
-        <w:t xml:space="preserve">, ';' Expression, ')', </w:t>
-      </w:r>
-      <w:proofErr w:type="spellStart"/>
-      <w:r>
-        <w:rPr>
-          <w:rFonts w:ascii="Times New Roman" w:eastAsiaTheme="majorEastAsia" w:hAnsi="Times New Roman" w:cs="Times New Roman"/>
-          <w:color w:val="1F3763" w:themeColor="accent1" w:themeShade="7F"/>
-          <w:lang w:val="en-US"/>
-        </w:rPr>
-        <w:t>BlockInstruction</w:t>
-      </w:r>
-      <w:proofErr w:type="spellEnd"/>
-      <w:r>
-        <w:rPr>
-          <w:rFonts w:ascii="Times New Roman" w:eastAsiaTheme="majorEastAsia" w:hAnsi="Times New Roman" w:cs="Times New Roman"/>
-          <w:color w:val="1F3763" w:themeColor="accent1" w:themeShade="7F"/>
-          <w:lang w:val="en-US"/>
-        </w:rPr>
-        <w:t>;</w:t>
-      </w:r>
-    </w:p>
-    <w:p>
-      <w:pPr>
-        <w:rPr>
-          <w:rFonts w:ascii="Times New Roman" w:eastAsiaTheme="majorEastAsia" w:hAnsi="Times New Roman" w:cs="Times New Roman"/>
-          <w:color w:val="1F3763" w:themeColor="accent1" w:themeShade="7F"/>
-          <w:lang w:val="en-US"/>
-        </w:rPr>
-      </w:pPr>
-      <w:proofErr w:type="spellStart"/>
-      <w:r>
-        <w:rPr>
-          <w:rFonts w:ascii="Times New Roman" w:eastAsiaTheme="majorEastAsia" w:hAnsi="Times New Roman" w:cs="Times New Roman"/>
-          <w:color w:val="1F3763" w:themeColor="accent1" w:themeShade="7F"/>
-          <w:lang w:val="en-US"/>
-        </w:rPr>
-        <w:t>ForiStatement</w:t>
-      </w:r>
-      <w:proofErr w:type="spellEnd"/>
-      <w:r>
-        <w:rPr>
-          <w:rFonts w:ascii="Times New Roman" w:eastAsiaTheme="majorEastAsia" w:hAnsi="Times New Roman" w:cs="Times New Roman"/>
-          <w:color w:val="1F3763" w:themeColor="accent1" w:themeShade="7F"/>
-          <w:lang w:val="en-US"/>
-        </w:rPr>
-        <w:t xml:space="preserve"> = "</w:t>
-      </w:r>
-      <w:proofErr w:type="spellStart"/>
-      <w:r>
-        <w:rPr>
-          <w:rFonts w:ascii="Times New Roman" w:eastAsiaTheme="majorEastAsia" w:hAnsi="Times New Roman" w:cs="Times New Roman"/>
-          <w:color w:val="1F3763" w:themeColor="accent1" w:themeShade="7F"/>
-          <w:lang w:val="en-US"/>
-        </w:rPr>
-        <w:t>fori</w:t>
-      </w:r>
-      <w:proofErr w:type="spellEnd"/>
-      <w:r>
-        <w:rPr>
-          <w:rFonts w:ascii="Times New Roman" w:eastAsiaTheme="majorEastAsia" w:hAnsi="Times New Roman" w:cs="Times New Roman"/>
-          <w:color w:val="1F3763" w:themeColor="accent1" w:themeShade="7F"/>
-          <w:lang w:val="en-US"/>
-        </w:rPr>
-        <w:t xml:space="preserve">", '(', </w:t>
-      </w:r>
-      <w:proofErr w:type="spellStart"/>
-      <w:r>
-        <w:rPr>
-          <w:rFonts w:ascii="Times New Roman" w:eastAsiaTheme="majorEastAsia" w:hAnsi="Times New Roman" w:cs="Times New Roman"/>
-          <w:color w:val="1F3763" w:themeColor="accent1" w:themeShade="7F"/>
-          <w:lang w:val="en-US"/>
-        </w:rPr>
-        <w:t>UnsignedIntTerm</w:t>
-      </w:r>
-      <w:proofErr w:type="spellEnd"/>
-      <w:r>
-        <w:rPr>
-          <w:rFonts w:ascii="Times New Roman" w:eastAsiaTheme="majorEastAsia" w:hAnsi="Times New Roman" w:cs="Times New Roman"/>
-          <w:color w:val="1F3763" w:themeColor="accent1" w:themeShade="7F"/>
-          <w:lang w:val="en-US"/>
-        </w:rPr>
-        <w:t xml:space="preserve">, ')', </w:t>
-      </w:r>
-      <w:proofErr w:type="spellStart"/>
-      <w:r>
-        <w:rPr>
-          <w:rFonts w:ascii="Times New Roman" w:eastAsiaTheme="majorEastAsia" w:hAnsi="Times New Roman" w:cs="Times New Roman"/>
-          <w:color w:val="1F3763" w:themeColor="accent1" w:themeShade="7F"/>
-          <w:lang w:val="en-US"/>
-        </w:rPr>
-        <w:t>BlockInstruction</w:t>
-      </w:r>
-      <w:proofErr w:type="spellEnd"/>
-      <w:r>
-        <w:rPr>
-          <w:rFonts w:ascii="Times New Roman" w:eastAsiaTheme="majorEastAsia" w:hAnsi="Times New Roman" w:cs="Times New Roman"/>
-          <w:color w:val="1F3763" w:themeColor="accent1" w:themeShade="7F"/>
-          <w:lang w:val="en-US"/>
-        </w:rPr>
-        <w:t>;</w:t>
-      </w:r>
-    </w:p>
-    <w:p>
-      <w:pPr>
-        <w:rPr>
-          <w:rFonts w:ascii="Times New Roman" w:eastAsiaTheme="majorEastAsia" w:hAnsi="Times New Roman" w:cs="Times New Roman"/>
-          <w:color w:val="1F3763" w:themeColor="accent1" w:themeShade="7F"/>
-          <w:lang w:val="en-US"/>
-        </w:rPr>
-      </w:pPr>
-      <w:proofErr w:type="spellStart"/>
-      <w:r>
-        <w:rPr>
-          <w:rFonts w:ascii="Times New Roman" w:eastAsiaTheme="majorEastAsia" w:hAnsi="Times New Roman" w:cs="Times New Roman"/>
-          <w:color w:val="1F3763" w:themeColor="accent1" w:themeShade="7F"/>
-          <w:lang w:val="en-US"/>
-        </w:rPr>
-        <w:t>ForeachStatement</w:t>
-      </w:r>
-      <w:proofErr w:type="spellEnd"/>
-      <w:r>
-        <w:rPr>
-          <w:rFonts w:ascii="Times New Roman" w:eastAsiaTheme="majorEastAsia" w:hAnsi="Times New Roman" w:cs="Times New Roman"/>
-          <w:color w:val="1F3763" w:themeColor="accent1" w:themeShade="7F"/>
-          <w:lang w:val="en-US"/>
-        </w:rPr>
-        <w:t xml:space="preserve"> = "foreach", '(', Variable, "in", </w:t>
-      </w:r>
-      <w:proofErr w:type="spellStart"/>
-      <w:r>
-        <w:rPr>
-          <w:rFonts w:ascii="Times New Roman" w:eastAsiaTheme="majorEastAsia" w:hAnsi="Times New Roman" w:cs="Times New Roman"/>
-          <w:color w:val="1F3763" w:themeColor="accent1" w:themeShade="7F"/>
-          <w:lang w:val="en-US"/>
-        </w:rPr>
-        <w:t>ListVariable</w:t>
-      </w:r>
-      <w:proofErr w:type="spellEnd"/>
-      <w:r>
-        <w:rPr>
-          <w:rFonts w:ascii="Times New Roman" w:eastAsiaTheme="majorEastAsia" w:hAnsi="Times New Roman" w:cs="Times New Roman"/>
-          <w:color w:val="1F3763" w:themeColor="accent1" w:themeShade="7F"/>
-          <w:lang w:val="en-US"/>
-        </w:rPr>
-        <w:t xml:space="preserve">, ')', </w:t>
-      </w:r>
-      <w:proofErr w:type="spellStart"/>
-      <w:r>
-        <w:rPr>
-          <w:rFonts w:ascii="Times New Roman" w:eastAsiaTheme="majorEastAsia" w:hAnsi="Times New Roman" w:cs="Times New Roman"/>
-          <w:color w:val="1F3763" w:themeColor="accent1" w:themeShade="7F"/>
-          <w:lang w:val="en-US"/>
-        </w:rPr>
-        <w:t>BlockInstruction</w:t>
-      </w:r>
-      <w:proofErr w:type="spellEnd"/>
-      <w:r>
-        <w:rPr>
-          <w:rFonts w:ascii="Times New Roman" w:eastAsiaTheme="majorEastAsia" w:hAnsi="Times New Roman" w:cs="Times New Roman"/>
-          <w:color w:val="1F3763" w:themeColor="accent1" w:themeShade="7F"/>
-          <w:lang w:val="en-US"/>
-        </w:rPr>
-        <w:t>;</w:t>
-      </w:r>
-    </w:p>
-    <w:p>
-      <w:pPr>
-        <w:rPr>
-          <w:rFonts w:ascii="Times New Roman" w:eastAsiaTheme="majorEastAsia" w:hAnsi="Times New Roman" w:cs="Times New Roman"/>
-          <w:color w:val="1F3763" w:themeColor="accent1" w:themeShade="7F"/>
-          <w:lang w:val="en-US"/>
-        </w:rPr>
-      </w:pPr>
-      <w:proofErr w:type="spellStart"/>
-      <w:r>
-        <w:rPr>
-          <w:rFonts w:ascii="Times New Roman" w:eastAsiaTheme="majorEastAsia" w:hAnsi="Times New Roman" w:cs="Times New Roman"/>
-          <w:color w:val="1F3763" w:themeColor="accent1" w:themeShade="7F"/>
-          <w:lang w:val="en-US"/>
-        </w:rPr>
-        <w:t>FunctionDefinition</w:t>
-      </w:r>
-      <w:proofErr w:type="spellEnd"/>
-      <w:r>
-        <w:rPr>
-          <w:rFonts w:ascii="Times New Roman" w:eastAsiaTheme="majorEastAsia" w:hAnsi="Times New Roman" w:cs="Times New Roman"/>
-          <w:color w:val="1F3763" w:themeColor="accent1" w:themeShade="7F"/>
-          <w:lang w:val="en-US"/>
-        </w:rPr>
-        <w:t xml:space="preserve"> = "def", [Type], Variable, '(', </w:t>
-      </w:r>
-      <w:proofErr w:type="spellStart"/>
-      <w:r>
-        <w:rPr>
-          <w:rFonts w:ascii="Times New Roman" w:eastAsiaTheme="majorEastAsia" w:hAnsi="Times New Roman" w:cs="Times New Roman"/>
-          <w:color w:val="1F3763" w:themeColor="accent1" w:themeShade="7F"/>
-          <w:lang w:val="en-US"/>
-        </w:rPr>
-        <w:t>ParameterList</w:t>
-      </w:r>
-      <w:proofErr w:type="spellEnd"/>
-      <w:r>
-        <w:rPr>
-          <w:rFonts w:ascii="Times New Roman" w:eastAsiaTheme="majorEastAsia" w:hAnsi="Times New Roman" w:cs="Times New Roman"/>
-          <w:color w:val="1F3763" w:themeColor="accent1" w:themeShade="7F"/>
-          <w:lang w:val="en-US"/>
-        </w:rPr>
-        <w:t xml:space="preserve">, ')', </w:t>
-      </w:r>
-      <w:proofErr w:type="spellStart"/>
-      <w:r>
-        <w:rPr>
-          <w:rFonts w:ascii="Times New Roman" w:eastAsiaTheme="majorEastAsia" w:hAnsi="Times New Roman" w:cs="Times New Roman"/>
-          <w:color w:val="1F3763" w:themeColor="accent1" w:themeShade="7F"/>
-          <w:lang w:val="en-US"/>
-        </w:rPr>
-        <w:t>BlockInstruction</w:t>
-      </w:r>
-      <w:proofErr w:type="spellEnd"/>
-      <w:r>
-        <w:rPr>
-          <w:rFonts w:ascii="Times New Roman" w:eastAsiaTheme="majorEastAsia" w:hAnsi="Times New Roman" w:cs="Times New Roman"/>
-          <w:color w:val="1F3763" w:themeColor="accent1" w:themeShade="7F"/>
-          <w:lang w:val="en-US"/>
-        </w:rPr>
-        <w:t>;</w:t>
-      </w:r>
-    </w:p>
-    <w:p>
-      <w:pPr>
-        <w:rPr>
-          <w:rFonts w:ascii="Times New Roman" w:eastAsiaTheme="majorEastAsia" w:hAnsi="Times New Roman" w:cs="Times New Roman"/>
-          <w:color w:val="1F3763" w:themeColor="accent1" w:themeShade="7F"/>
-          <w:lang w:val="en-US"/>
-        </w:rPr>
-      </w:pPr>
-      <w:proofErr w:type="spellStart"/>
-      <w:r>
-        <w:rPr>
-          <w:rFonts w:ascii="Times New Roman" w:eastAsiaTheme="majorEastAsia" w:hAnsi="Times New Roman" w:cs="Times New Roman"/>
-          <w:color w:val="1F3763" w:themeColor="accent1" w:themeShade="7F"/>
-          <w:lang w:val="en-US"/>
-        </w:rPr>
-        <w:t>ClassDefinition</w:t>
-      </w:r>
-      <w:proofErr w:type="spellEnd"/>
-      <w:r>
-        <w:rPr>
-          <w:rFonts w:ascii="Times New Roman" w:eastAsiaTheme="majorEastAsia" w:hAnsi="Times New Roman" w:cs="Times New Roman"/>
-          <w:color w:val="1F3763" w:themeColor="accent1" w:themeShade="7F"/>
-          <w:lang w:val="en-US"/>
-        </w:rPr>
-        <w:t xml:space="preserve"> = "class", Type, '(', Type, ')', '{', </w:t>
-      </w:r>
-      <w:proofErr w:type="spellStart"/>
-      <w:r>
-        <w:rPr>
-          <w:rFonts w:ascii="Times New Roman" w:eastAsiaTheme="majorEastAsia" w:hAnsi="Times New Roman" w:cs="Times New Roman"/>
-          <w:color w:val="1F3763" w:themeColor="accent1" w:themeShade="7F"/>
-          <w:lang w:val="en-US"/>
-        </w:rPr>
-        <w:t>ClassBody</w:t>
-      </w:r>
-      <w:proofErr w:type="spellEnd"/>
-      <w:r>
-        <w:rPr>
-          <w:rFonts w:ascii="Times New Roman" w:eastAsiaTheme="majorEastAsia" w:hAnsi="Times New Roman" w:cs="Times New Roman"/>
-          <w:color w:val="1F3763" w:themeColor="accent1" w:themeShade="7F"/>
-          <w:lang w:val="en-US"/>
-        </w:rPr>
-        <w:t>, '}';</w:t>
-      </w:r>
-    </w:p>
-    <w:p>
-      <w:pPr>
-        <w:rPr>
-          <w:rFonts w:ascii="Times New Roman" w:eastAsiaTheme="majorEastAsia" w:hAnsi="Times New Roman" w:cs="Times New Roman"/>
-          <w:color w:val="1F3763" w:themeColor="accent1" w:themeShade="7F"/>
-          <w:lang w:val="en-US"/>
-        </w:rPr>
-      </w:pPr>
-    </w:p>
-    <w:p>
-      <w:pPr>
-        <w:rPr>
-          <w:rFonts w:ascii="Times New Roman" w:eastAsiaTheme="majorEastAsia" w:hAnsi="Times New Roman" w:cs="Times New Roman"/>
-          <w:color w:val="1F3763" w:themeColor="accent1" w:themeShade="7F"/>
-          <w:lang w:val="en-US"/>
-        </w:rPr>
-      </w:pPr>
-      <w:proofErr w:type="spellStart"/>
-      <w:r>
-        <w:rPr>
-          <w:rFonts w:ascii="Times New Roman" w:eastAsiaTheme="majorEastAsia" w:hAnsi="Times New Roman" w:cs="Times New Roman"/>
-          <w:color w:val="1F3763" w:themeColor="accent1" w:themeShade="7F"/>
-          <w:lang w:val="en-US"/>
-        </w:rPr>
-        <w:t>ParameterList</w:t>
-      </w:r>
-      <w:proofErr w:type="spellEnd"/>
-      <w:r>
-        <w:rPr>
-          <w:rFonts w:ascii="Times New Roman" w:eastAsiaTheme="majorEastAsia" w:hAnsi="Times New Roman" w:cs="Times New Roman"/>
-          <w:color w:val="1F3763" w:themeColor="accent1" w:themeShade="7F"/>
-          <w:lang w:val="en-US"/>
-        </w:rPr>
-        <w:t xml:space="preserve"> = [Parameter, {',', Parameter}];</w:t>
-      </w:r>
-    </w:p>
-    <w:p>
-      <w:pPr>
-        <w:rPr>
-          <w:rFonts w:ascii="Times New Roman" w:eastAsiaTheme="majorEastAsia" w:hAnsi="Times New Roman" w:cs="Times New Roman"/>
-          <w:color w:val="1F3763" w:themeColor="accent1" w:themeShade="7F"/>
-          <w:lang w:val="en-US"/>
-        </w:rPr>
-      </w:pPr>
-      <w:r>
-        <w:rPr>
-          <w:rFonts w:ascii="Times New Roman" w:eastAsiaTheme="majorEastAsia" w:hAnsi="Times New Roman" w:cs="Times New Roman"/>
-          <w:color w:val="1F3763" w:themeColor="accent1" w:themeShade="7F"/>
-          <w:lang w:val="en-US"/>
-        </w:rPr>
-        <w:t>Parameter = [Type], Variable, ['=', Default];</w:t>
-      </w:r>
-    </w:p>
-    <w:p>
-      <w:pPr>
-        <w:rPr>
-          <w:rFonts w:ascii="Times New Roman" w:eastAsiaTheme="majorEastAsia" w:hAnsi="Times New Roman" w:cs="Times New Roman"/>
-          <w:color w:val="1F3763" w:themeColor="accent1" w:themeShade="7F"/>
-          <w:lang w:val="en-US"/>
-        </w:rPr>
-      </w:pPr>
-      <w:r>
-        <w:rPr>
-          <w:rFonts w:ascii="Times New Roman" w:eastAsiaTheme="majorEastAsia" w:hAnsi="Times New Roman" w:cs="Times New Roman"/>
-          <w:color w:val="1F3763" w:themeColor="accent1" w:themeShade="7F"/>
-          <w:lang w:val="en-US"/>
-        </w:rPr>
-        <w:t>Default = Term;</w:t>
-      </w:r>
-    </w:p>
-    <w:p>
-      <w:pPr>
-        <w:rPr>
-          <w:rFonts w:ascii="Times New Roman" w:eastAsiaTheme="majorEastAsia" w:hAnsi="Times New Roman" w:cs="Times New Roman"/>
-          <w:color w:val="1F3763" w:themeColor="accent1" w:themeShade="7F"/>
-          <w:lang w:val="en-US"/>
-        </w:rPr>
-      </w:pPr>
-    </w:p>
-    <w:p>
-      <w:pPr>
-        <w:rPr>
-          <w:rFonts w:ascii="Times New Roman" w:eastAsiaTheme="majorEastAsia" w:hAnsi="Times New Roman" w:cs="Times New Roman"/>
-          <w:color w:val="1F3763" w:themeColor="accent1" w:themeShade="7F"/>
-          <w:lang w:val="en-US"/>
-        </w:rPr>
-      </w:pPr>
-      <w:proofErr w:type="spellStart"/>
-      <w:r>
-        <w:rPr>
-          <w:rFonts w:ascii="Times New Roman" w:eastAsiaTheme="majorEastAsia" w:hAnsi="Times New Roman" w:cs="Times New Roman"/>
-          <w:color w:val="1F3763" w:themeColor="accent1" w:themeShade="7F"/>
-          <w:lang w:val="en-US"/>
-        </w:rPr>
-        <w:t>ListVariable</w:t>
-      </w:r>
-      <w:proofErr w:type="spellEnd"/>
-      <w:r>
-        <w:rPr>
-          <w:rFonts w:ascii="Times New Roman" w:eastAsiaTheme="majorEastAsia" w:hAnsi="Times New Roman" w:cs="Times New Roman"/>
-          <w:color w:val="1F3763" w:themeColor="accent1" w:themeShade="7F"/>
-          <w:lang w:val="en-US"/>
-        </w:rPr>
-        <w:t xml:space="preserve"> = Variable, [</w:t>
-      </w:r>
-      <w:proofErr w:type="spellStart"/>
-      <w:r>
-        <w:rPr>
-          <w:rFonts w:ascii="Times New Roman" w:eastAsiaTheme="majorEastAsia" w:hAnsi="Times New Roman" w:cs="Times New Roman"/>
-          <w:color w:val="1F3763" w:themeColor="accent1" w:themeShade="7F"/>
-          <w:lang w:val="en-US"/>
-        </w:rPr>
-        <w:t>ArraySubscript</w:t>
-      </w:r>
-      <w:proofErr w:type="spellEnd"/>
-      <w:r>
-        <w:rPr>
-          <w:rFonts w:ascii="Times New Roman" w:eastAsiaTheme="majorEastAsia" w:hAnsi="Times New Roman" w:cs="Times New Roman"/>
-          <w:color w:val="1F3763" w:themeColor="accent1" w:themeShade="7F"/>
-          <w:lang w:val="en-US"/>
-        </w:rPr>
-        <w:t>];</w:t>
-      </w:r>
-    </w:p>
-    <w:p>
-      <w:pPr>
-        <w:rPr>
-          <w:rFonts w:ascii="Times New Roman" w:eastAsiaTheme="majorEastAsia" w:hAnsi="Times New Roman" w:cs="Times New Roman"/>
-          <w:color w:val="1F3763" w:themeColor="accent1" w:themeShade="7F"/>
-          <w:lang w:val="en-US"/>
-        </w:rPr>
-      </w:pPr>
-    </w:p>
-    <w:p>
-      <w:pPr>
-        <w:rPr>
-          <w:rFonts w:ascii="Times New Roman" w:eastAsiaTheme="majorEastAsia" w:hAnsi="Times New Roman" w:cs="Times New Roman"/>
-          <w:color w:val="1F3763" w:themeColor="accent1" w:themeShade="7F"/>
-          <w:lang w:val="en-US"/>
-        </w:rPr>
-      </w:pPr>
-      <w:proofErr w:type="spellStart"/>
-      <w:r>
-        <w:rPr>
-          <w:rFonts w:ascii="Times New Roman" w:eastAsiaTheme="majorEastAsia" w:hAnsi="Times New Roman" w:cs="Times New Roman"/>
-          <w:color w:val="1F3763" w:themeColor="accent1" w:themeShade="7F"/>
-          <w:lang w:val="en-US"/>
-        </w:rPr>
-        <w:t>ClassBody</w:t>
-      </w:r>
-      <w:proofErr w:type="spellEnd"/>
-      <w:r>
-        <w:rPr>
-          <w:rFonts w:ascii="Times New Roman" w:eastAsiaTheme="majorEastAsia" w:hAnsi="Times New Roman" w:cs="Times New Roman"/>
-          <w:color w:val="1F3763" w:themeColor="accent1" w:themeShade="7F"/>
-          <w:lang w:val="en-US"/>
-        </w:rPr>
-        <w:t xml:space="preserve"> = {</w:t>
-      </w:r>
-      <w:proofErr w:type="spellStart"/>
-      <w:r>
-        <w:rPr>
-          <w:rFonts w:ascii="Times New Roman" w:eastAsiaTheme="majorEastAsia" w:hAnsi="Times New Roman" w:cs="Times New Roman"/>
-          <w:color w:val="1F3763" w:themeColor="accent1" w:themeShade="7F"/>
-          <w:lang w:val="en-US"/>
-        </w:rPr>
-        <w:t>ClassBodyStatement</w:t>
-      </w:r>
-      <w:proofErr w:type="spellEnd"/>
-      <w:r>
-        <w:rPr>
-          <w:rFonts w:ascii="Times New Roman" w:eastAsiaTheme="majorEastAsia" w:hAnsi="Times New Roman" w:cs="Times New Roman"/>
-          <w:color w:val="1F3763" w:themeColor="accent1" w:themeShade="7F"/>
-          <w:lang w:val="en-US"/>
-        </w:rPr>
-        <w:t>};</w:t>
-      </w:r>
-    </w:p>
-    <w:p>
-      <w:pPr>
-        <w:rPr>
-          <w:rFonts w:ascii="Times New Roman" w:eastAsiaTheme="majorEastAsia" w:hAnsi="Times New Roman" w:cs="Times New Roman"/>
-          <w:color w:val="1F3763" w:themeColor="accent1" w:themeShade="7F"/>
-          <w:lang w:val="en-US"/>
-        </w:rPr>
-      </w:pPr>
-      <w:proofErr w:type="spellStart"/>
-      <w:r>
-        <w:rPr>
-          <w:rFonts w:ascii="Times New Roman" w:eastAsiaTheme="majorEastAsia" w:hAnsi="Times New Roman" w:cs="Times New Roman"/>
-          <w:color w:val="1F3763" w:themeColor="accent1" w:themeShade="7F"/>
-          <w:lang w:val="en-US"/>
-        </w:rPr>
-        <w:t>ClassBodyStatement</w:t>
-      </w:r>
-      <w:proofErr w:type="spellEnd"/>
-      <w:r>
-        <w:rPr>
-          <w:rFonts w:ascii="Times New Roman" w:eastAsiaTheme="majorEastAsia" w:hAnsi="Times New Roman" w:cs="Times New Roman"/>
-          <w:color w:val="1F3763" w:themeColor="accent1" w:themeShade="7F"/>
-          <w:lang w:val="en-US"/>
-        </w:rPr>
-        <w:t xml:space="preserve"> = (</w:t>
-      </w:r>
-      <w:proofErr w:type="spellStart"/>
-      <w:r>
-        <w:rPr>
-          <w:rFonts w:ascii="Times New Roman" w:eastAsiaTheme="majorEastAsia" w:hAnsi="Times New Roman" w:cs="Times New Roman"/>
-          <w:color w:val="1F3763" w:themeColor="accent1" w:themeShade="7F"/>
-          <w:lang w:val="en-US"/>
-        </w:rPr>
-        <w:t>MemberDefinition</w:t>
-      </w:r>
-      <w:proofErr w:type="spellEnd"/>
-      <w:r>
-        <w:rPr>
-          <w:rFonts w:ascii="Times New Roman" w:eastAsiaTheme="majorEastAsia" w:hAnsi="Times New Roman" w:cs="Times New Roman"/>
-          <w:color w:val="1F3763" w:themeColor="accent1" w:themeShade="7F"/>
-          <w:lang w:val="en-US"/>
-        </w:rPr>
-        <w:t xml:space="preserve"> | </w:t>
-      </w:r>
-      <w:proofErr w:type="spellStart"/>
-      <w:r>
-        <w:rPr>
-          <w:rFonts w:ascii="Times New Roman" w:eastAsiaTheme="majorEastAsia" w:hAnsi="Times New Roman" w:cs="Times New Roman"/>
-          <w:color w:val="1F3763" w:themeColor="accent1" w:themeShade="7F"/>
-          <w:lang w:val="en-US"/>
-        </w:rPr>
-        <w:t>FunctionDefinition</w:t>
-      </w:r>
-      <w:proofErr w:type="spellEnd"/>
-      <w:r>
-        <w:rPr>
-          <w:rFonts w:ascii="Times New Roman" w:eastAsiaTheme="majorEastAsia" w:hAnsi="Times New Roman" w:cs="Times New Roman"/>
-          <w:color w:val="1F3763" w:themeColor="accent1" w:themeShade="7F"/>
-          <w:lang w:val="en-US"/>
-        </w:rPr>
         <w:t>), Newline;</w:t>
       </w:r>
     </w:p>
@@ -9544,7 +9487,6 @@
           <w:color w:val="1F3763" w:themeColor="accent1" w:themeShade="7F"/>
           <w:lang w:val="en-US"/>
         </w:rPr>
-        <w:lastRenderedPageBreak/>
         <w:t>MemberDefinition</w:t>
       </w:r>
       <w:proofErr w:type="spellEnd"/>
@@ -9614,6 +9556,7 @@
         </w:numPr>
       </w:pPr>
       <w:r>
+        <w:lastRenderedPageBreak/>
         <w:t>Analizator typów</w:t>
       </w:r>
     </w:p>
@@ -9822,7 +9765,7 @@
 </file>
 
 <file path=word/numbering.xml><?xml version="1.0" encoding="utf-8"?>
-<w:numbering xmlns:wpc="http://schemas.microsoft.com/office/word/2010/wordprocessingCanvas" xmlns:cx="http://schemas.microsoft.com/office/drawing/2014/chartex" xmlns:cx1="http://schemas.microsoft.com/office/drawing/2015/9/8/chartex" xmlns:cx2="http://schemas.microsoft.com/office/drawing/2015/10/21/chartex" xmlns:cx3="http://schemas.microsoft.com/office/drawing/2016/5/9/chartex" xmlns:cx4="http://schemas.microsoft.com/office/drawing/2016/5/10/chartex" xmlns:cx5="http://schemas.microsoft.com/office/drawing/2016/5/11/chartex" xmlns:cx6="http://schemas.microsoft.com/office/drawing/2016/5/12/chartex" xmlns:cx7="http://schemas.microsoft.com/office/drawing/2016/5/13/chartex" xmlns:cx8="http://schemas.microsoft.com/office/drawing/2016/5/14/chartex" xmlns:mc="http://schemas.openxmlformats.org/markup-compatibility/2006" xmlns:aink="http://schemas.microsoft.com/office/drawing/2016/ink" xmlns:am3d="http://schemas.microsoft.com/office/drawing/2017/model3d" xmlns:o="urn:schemas-microsoft-com:office:office" xmlns:r="http://schemas.openxmlformats.org/officeDocument/2006/relationships" xmlns:m="http://schemas.openxmlformats.org/officeDocument/2006/math" xmlns:v="urn:schemas-microsoft-com:vml" xmlns:wp14="http://schemas.microsoft.com/office/word/2010/wordprocessingDrawing" xmlns:wp="http://schemas.openxmlformats.org/drawingml/2006/wordprocessingDrawing" xmlns:w10="urn:schemas-microsoft-com:office:word" xmlns:w="http://schemas.openxmlformats.org/wordprocessingml/2006/main" xmlns:w14="http://schemas.microsoft.com/office/word/2010/wordml" xmlns:w15="http://schemas.microsoft.com/office/word/2012/wordml" xmlns:w16cid="http://schemas.microsoft.com/office/word/2016/wordml/cid" xmlns:w16se="http://schemas.microsoft.com/office/word/2015/wordml/symex" xmlns:wpg="http://schemas.microsoft.com/office/word/2010/wordprocessingGroup" xmlns:wpi="http://schemas.microsoft.com/office/word/2010/wordprocessingInk" xmlns:wne="http://schemas.microsoft.com/office/word/2006/wordml" xmlns:wps="http://schemas.microsoft.com/office/word/2010/wordprocessingShape" mc:Ignorable="w14 w15 w16se w16cid wp14">
+<w:numbering xmlns:wpc="http://schemas.microsoft.com/office/word/2010/wordprocessingCanvas" xmlns:cx="http://schemas.microsoft.com/office/drawing/2014/chartex" xmlns:cx1="http://schemas.microsoft.com/office/drawing/2015/9/8/chartex" xmlns:cx2="http://schemas.microsoft.com/office/drawing/2015/10/21/chartex" xmlns:cx3="http://schemas.microsoft.com/office/drawing/2016/5/9/chartex" xmlns:cx4="http://schemas.microsoft.com/office/drawing/2016/5/10/chartex" xmlns:cx5="http://schemas.microsoft.com/office/drawing/2016/5/11/chartex" xmlns:cx6="http://schemas.microsoft.com/office/drawing/2016/5/12/chartex" xmlns:cx7="http://schemas.microsoft.com/office/drawing/2016/5/13/chartex" xmlns:cx8="http://schemas.microsoft.com/office/drawing/2016/5/14/chartex" xmlns:mc="http://schemas.openxmlformats.org/markup-compatibility/2006" xmlns:aink="http://schemas.microsoft.com/office/drawing/2016/ink" xmlns:am3d="http://schemas.microsoft.com/office/drawing/2017/model3d" xmlns:o="urn:schemas-microsoft-com:office:office" xmlns:r="http://schemas.openxmlformats.org/officeDocument/2006/relationships" xmlns:m="http://schemas.openxmlformats.org/officeDocument/2006/math" xmlns:v="urn:schemas-microsoft-com:vml" xmlns:wp14="http://schemas.microsoft.com/office/word/2010/wordprocessingDrawing" xmlns:wp="http://schemas.openxmlformats.org/drawingml/2006/wordprocessingDrawing" xmlns:w10="urn:schemas-microsoft-com:office:word" xmlns:w="http://schemas.openxmlformats.org/wordprocessingml/2006/main" xmlns:w14="http://schemas.microsoft.com/office/word/2010/wordml" xmlns:w15="http://schemas.microsoft.com/office/word/2012/wordml" xmlns:w16cex="http://schemas.microsoft.com/office/word/2018/wordml/cex" xmlns:w16cid="http://schemas.microsoft.com/office/word/2016/wordml/cid" xmlns:w16="http://schemas.microsoft.com/office/word/2018/wordml" xmlns:w16se="http://schemas.microsoft.com/office/word/2015/wordml/symex" xmlns:wpg="http://schemas.microsoft.com/office/word/2010/wordprocessingGroup" xmlns:wpi="http://schemas.microsoft.com/office/word/2010/wordprocessingInk" xmlns:wne="http://schemas.microsoft.com/office/word/2006/wordml" xmlns:wps="http://schemas.microsoft.com/office/word/2010/wordprocessingShape" mc:Ignorable="w14 w15 w16se w16cid w16 w16cex wp14">
   <w:abstractNum w:abstractNumId="0" w15:restartNumberingAfterBreak="0">
     <w:nsid w:val="029F4494"/>
     <w:multiLevelType w:val="hybridMultilevel"/>
@@ -11517,7 +11460,7 @@
 </file>
 
 <file path=word/styles.xml><?xml version="1.0" encoding="utf-8"?>
-<w:styles xmlns:mc="http://schemas.openxmlformats.org/markup-compatibility/2006" xmlns:r="http://schemas.openxmlformats.org/officeDocument/2006/relationships" xmlns:w="http://schemas.openxmlformats.org/wordprocessingml/2006/main" xmlns:w14="http://schemas.microsoft.com/office/word/2010/wordml" xmlns:w15="http://schemas.microsoft.com/office/word/2012/wordml" xmlns:w16cid="http://schemas.microsoft.com/office/word/2016/wordml/cid" xmlns:w16se="http://schemas.microsoft.com/office/word/2015/wordml/symex" mc:Ignorable="w14 w15 w16se w16cid">
+<w:styles xmlns:mc="http://schemas.openxmlformats.org/markup-compatibility/2006" xmlns:r="http://schemas.openxmlformats.org/officeDocument/2006/relationships" xmlns:w="http://schemas.openxmlformats.org/wordprocessingml/2006/main" xmlns:w14="http://schemas.microsoft.com/office/word/2010/wordml" xmlns:w15="http://schemas.microsoft.com/office/word/2012/wordml" xmlns:w16cex="http://schemas.microsoft.com/office/word/2018/wordml/cex" xmlns:w16cid="http://schemas.microsoft.com/office/word/2016/wordml/cid" xmlns:w16="http://schemas.microsoft.com/office/word/2018/wordml" xmlns:w16se="http://schemas.microsoft.com/office/word/2015/wordml/symex" mc:Ignorable="w14 w15 w16se w16cid w16 w16cex">
   <w:docDefaults>
     <w:rPrDefault>
       <w:rPr>

</xml_diff>